<commit_message>
Completed T4 and T5
</commit_message>
<xml_diff>
--- a/Assignments/Ass2A/T5-tsa-transaction.docx
+++ b/Assignments/Ass2A/T5-tsa-transaction.docx
@@ -1,25 +1,77 @@
 
 <file path=word/document.xml><?xml version="1.0" encoding="utf-8"?>
-<w:document xmlns:wpc="http://schemas.microsoft.com/office/word/2010/wordprocessingCanvas" xmlns:cx="http://schemas.microsoft.com/office/drawing/2014/chartex" xmlns:cx1="http://schemas.microsoft.com/office/drawing/2015/9/8/chartex" xmlns:cx2="http://schemas.microsoft.com/office/drawing/2015/10/21/chartex" xmlns:cx3="http://schemas.microsoft.com/office/drawing/2016/5/9/chartex" xmlns:cx4="http://schemas.microsoft.com/office/drawing/2016/5/10/chartex" xmlns:cx5="http://schemas.microsoft.com/office/drawing/2016/5/11/chartex" xmlns:cx6="http://schemas.microsoft.com/office/drawing/2016/5/12/chartex" xmlns:cx7="http://schemas.microsoft.com/office/drawing/2016/5/13/chartex" xmlns:cx8="http://schemas.microsoft.com/office/drawing/2016/5/14/chartex" xmlns:mc="http://schemas.openxmlformats.org/markup-compatibility/2006" xmlns:aink="http://schemas.microsoft.com/office/drawing/2016/ink" xmlns:am3d="http://schemas.microsoft.com/office/drawing/2017/model3d" xmlns:o="urn:schemas-microsoft-com:office:office" xmlns:r="http://schemas.openxmlformats.org/officeDocument/2006/relationships" xmlns:m="http://schemas.openxmlformats.org/officeDocument/2006/math" xmlns:v="urn:schemas-microsoft-com:vml" xmlns:wp14="http://schemas.microsoft.com/office/word/2010/wordprocessingDrawing" xmlns:wp="http://schemas.openxmlformats.org/drawingml/2006/wordprocessingDrawing" xmlns:w10="urn:schemas-microsoft-com:office:word" xmlns:w="http://schemas.openxmlformats.org/wordprocessingml/2006/main" xmlns:w14="http://schemas.microsoft.com/office/word/2010/wordml" xmlns:w15="http://schemas.microsoft.com/office/word/2012/wordml" xmlns:w16cex="http://schemas.microsoft.com/office/word/2018/wordml/cex" xmlns:w16cid="http://schemas.microsoft.com/office/word/2016/wordml/cid" xmlns:w16="http://schemas.microsoft.com/office/word/2018/wordml" xmlns:w16sdtdh="http://schemas.microsoft.com/office/word/2020/wordml/sdtdatahash" xmlns:w16se="http://schemas.microsoft.com/office/word/2015/wordml/symex" xmlns:wpg="http://schemas.microsoft.com/office/word/2010/wordprocessingGroup" xmlns:wpi="http://schemas.microsoft.com/office/word/2010/wordprocessingInk" xmlns:wne="http://schemas.microsoft.com/office/word/2006/wordml" xmlns:wps="http://schemas.microsoft.com/office/word/2010/wordprocessingShape" mc:Ignorable="w14 w15 w16se w16cid w16 w16cex w16sdtdh wp14">
+<w:document xmlns:wpc="http://schemas.microsoft.com/office/word/2010/wordprocessingCanvas" xmlns:mc="http://schemas.openxmlformats.org/markup-compatibility/2006" xmlns:o="urn:schemas-microsoft-com:office:office" xmlns:r="http://schemas.openxmlformats.org/officeDocument/2006/relationships" xmlns:m="http://schemas.openxmlformats.org/officeDocument/2006/math" xmlns:v="urn:schemas-microsoft-com:vml" xmlns:wp14="http://schemas.microsoft.com/office/word/2010/wordprocessingDrawing" xmlns:wp="http://schemas.openxmlformats.org/drawingml/2006/wordprocessingDrawing" xmlns:w="http://schemas.openxmlformats.org/wordprocessingml/2006/main" xmlns:w14="http://schemas.microsoft.com/office/word/2010/wordml" xmlns:w10="urn:schemas-microsoft-com:office:word" xmlns:w15="http://schemas.microsoft.com/office/word/2012/wordml" xmlns:wpg="http://schemas.microsoft.com/office/word/2010/wordprocessingGroup" xmlns:wpi="http://schemas.microsoft.com/office/word/2010/wordprocessingInk" xmlns:wne="http://schemas.microsoft.com/office/word/2006/wordml" xmlns:wps="http://schemas.microsoft.com/office/word/2010/wordprocessingShape" xmlns:wpsCustomData="http://www.wps.cn/officeDocument/2013/wpsCustomData" mc:Ignorable="w14 w15 wp14">
   <w:body>
     <w:p>
+      <w:pPr>
+        <w:rPr>
+          <w:rFonts w:hint="default"/>
+          <w:lang w:val="en-US"/>
+        </w:rPr>
+      </w:pPr>
       <w:r>
         <w:t>Student ID:</w:t>
+      </w:r>
+      <w:r>
+        <w:rPr>
+          <w:rFonts w:hint="default"/>
+          <w:lang w:val="en-US"/>
+        </w:rPr>
+        <w:t xml:space="preserve"> 31862616</w:t>
       </w:r>
     </w:p>
     <w:p>
+      <w:pPr>
+        <w:rPr>
+          <w:rFonts w:hint="default"/>
+          <w:lang w:val="en-US"/>
+        </w:rPr>
+      </w:pPr>
       <w:r>
         <w:t>Student Name:</w:t>
+      </w:r>
+      <w:r>
+        <w:rPr>
+          <w:rFonts w:hint="default"/>
+          <w:lang w:val="en-US"/>
+        </w:rPr>
+        <w:t xml:space="preserve"> Garret Yong Shern Min</w:t>
       </w:r>
     </w:p>
     <w:p>
+      <w:pPr>
+        <w:rPr>
+          <w:rFonts w:hint="default"/>
+          <w:lang w:val="en-US"/>
+        </w:rPr>
+      </w:pPr>
       <w:r>
         <w:t>Unit Code:</w:t>
+      </w:r>
+      <w:r>
+        <w:rPr>
+          <w:rFonts w:hint="default"/>
+          <w:lang w:val="en-US"/>
+        </w:rPr>
+        <w:t xml:space="preserve"> FIT3171</w:t>
       </w:r>
     </w:p>
     <w:p>
+      <w:pPr>
+        <w:rPr>
+          <w:rFonts w:hint="default"/>
+          <w:lang w:val="en-US"/>
+        </w:rPr>
+      </w:pPr>
       <w:r>
         <w:t>Applied Class No:</w:t>
+      </w:r>
+      <w:r>
+        <w:rPr>
+          <w:rFonts w:hint="default"/>
+          <w:lang w:val="en-US"/>
+        </w:rPr>
+        <w:t xml:space="preserve"> 06</w:t>
       </w:r>
     </w:p>
     <w:p>
@@ -45,18 +97,24 @@
     </w:p>
     <w:tbl>
       <w:tblPr>
-        <w:tblStyle w:val="a"/>
+        <w:tblStyle w:val="12"/>
         <w:tblW w:w="9360" w:type="dxa"/>
+        <w:tblInd w:w="0" w:type="dxa"/>
         <w:tblBorders>
-          <w:top w:val="single" w:sz="8" w:space="0" w:color="000000"/>
-          <w:left w:val="single" w:sz="8" w:space="0" w:color="000000"/>
-          <w:bottom w:val="single" w:sz="8" w:space="0" w:color="000000"/>
-          <w:right w:val="single" w:sz="8" w:space="0" w:color="000000"/>
-          <w:insideH w:val="single" w:sz="8" w:space="0" w:color="000000"/>
-          <w:insideV w:val="single" w:sz="8" w:space="0" w:color="000000"/>
+          <w:top w:val="single" w:color="000000" w:sz="8" w:space="0"/>
+          <w:left w:val="single" w:color="000000" w:sz="8" w:space="0"/>
+          <w:bottom w:val="single" w:color="000000" w:sz="8" w:space="0"/>
+          <w:right w:val="single" w:color="000000" w:sz="8" w:space="0"/>
+          <w:insideH w:val="single" w:color="000000" w:sz="8" w:space="0"/>
+          <w:insideV w:val="single" w:color="000000" w:sz="8" w:space="0"/>
         </w:tblBorders>
         <w:tblLayout w:type="fixed"/>
-        <w:tblLook w:val="0600" w:firstRow="0" w:lastRow="0" w:firstColumn="0" w:lastColumn="0" w:noHBand="1" w:noVBand="1"/>
+        <w:tblCellMar>
+          <w:top w:w="100" w:type="dxa"/>
+          <w:left w:w="100" w:type="dxa"/>
+          <w:bottom w:w="100" w:type="dxa"/>
+          <w:right w:w="100" w:type="dxa"/>
+        </w:tblCellMar>
       </w:tblPr>
       <w:tblGrid>
         <w:gridCol w:w="781"/>
@@ -68,6 +126,22 @@
         <w:gridCol w:w="1312"/>
       </w:tblGrid>
       <w:tr>
+        <w:tblPrEx>
+          <w:tblBorders>
+            <w:top w:val="single" w:color="000000" w:sz="8" w:space="0"/>
+            <w:left w:val="single" w:color="000000" w:sz="8" w:space="0"/>
+            <w:bottom w:val="single" w:color="000000" w:sz="8" w:space="0"/>
+            <w:right w:val="single" w:color="000000" w:sz="8" w:space="0"/>
+            <w:insideH w:val="single" w:color="000000" w:sz="8" w:space="0"/>
+            <w:insideV w:val="single" w:color="000000" w:sz="8" w:space="0"/>
+          </w:tblBorders>
+          <w:tblCellMar>
+            <w:top w:w="100" w:type="dxa"/>
+            <w:left w:w="100" w:type="dxa"/>
+            <w:bottom w:w="100" w:type="dxa"/>
+            <w:right w:w="100" w:type="dxa"/>
+          </w:tblCellMar>
+        </w:tblPrEx>
         <w:tc>
           <w:tcPr>
             <w:tcW w:w="780" w:type="dxa"/>
@@ -259,6 +333,22 @@
         </w:tc>
       </w:tr>
       <w:tr>
+        <w:tblPrEx>
+          <w:tblBorders>
+            <w:top w:val="single" w:color="000000" w:sz="8" w:space="0"/>
+            <w:left w:val="single" w:color="000000" w:sz="8" w:space="0"/>
+            <w:bottom w:val="single" w:color="000000" w:sz="8" w:space="0"/>
+            <w:right w:val="single" w:color="000000" w:sz="8" w:space="0"/>
+            <w:insideH w:val="single" w:color="000000" w:sz="8" w:space="0"/>
+            <w:insideV w:val="single" w:color="000000" w:sz="8" w:space="0"/>
+          </w:tblBorders>
+          <w:tblCellMar>
+            <w:top w:w="100" w:type="dxa"/>
+            <w:left w:w="100" w:type="dxa"/>
+            <w:bottom w:w="100" w:type="dxa"/>
+            <w:right w:w="100" w:type="dxa"/>
+          </w:tblCellMar>
+        </w:tblPrEx>
         <w:tc>
           <w:tcPr>
             <w:tcW w:w="780" w:type="dxa"/>
@@ -355,7 +445,18 @@
             <w:pPr>
               <w:widowControl w:val="0"/>
               <w:spacing w:line="240" w:lineRule="auto"/>
-            </w:pPr>
+              <w:rPr>
+                <w:rFonts w:hint="default"/>
+                <w:lang w:val="en-US"/>
+              </w:rPr>
+            </w:pPr>
+            <w:r>
+              <w:rPr>
+                <w:rFonts w:hint="default"/>
+                <w:lang w:val="en-US"/>
+              </w:rPr>
+              <w:t>X(T1)</w:t>
+            </w:r>
           </w:p>
         </w:tc>
         <w:tc>
@@ -414,6 +515,22 @@
         </w:tc>
       </w:tr>
       <w:tr>
+        <w:tblPrEx>
+          <w:tblBorders>
+            <w:top w:val="single" w:color="000000" w:sz="8" w:space="0"/>
+            <w:left w:val="single" w:color="000000" w:sz="8" w:space="0"/>
+            <w:bottom w:val="single" w:color="000000" w:sz="8" w:space="0"/>
+            <w:right w:val="single" w:color="000000" w:sz="8" w:space="0"/>
+            <w:insideH w:val="single" w:color="000000" w:sz="8" w:space="0"/>
+            <w:insideV w:val="single" w:color="000000" w:sz="8" w:space="0"/>
+          </w:tblBorders>
+          <w:tblCellMar>
+            <w:top w:w="100" w:type="dxa"/>
+            <w:left w:w="100" w:type="dxa"/>
+            <w:bottom w:w="100" w:type="dxa"/>
+            <w:right w:w="100" w:type="dxa"/>
+          </w:tblCellMar>
+        </w:tblPrEx>
         <w:tc>
           <w:tcPr>
             <w:tcW w:w="780" w:type="dxa"/>
@@ -529,6 +646,13 @@
               <w:widowControl w:val="0"/>
               <w:spacing w:line="240" w:lineRule="auto"/>
             </w:pPr>
+            <w:r>
+              <w:rPr>
+                <w:rFonts w:hint="default"/>
+                <w:lang w:val="en-US"/>
+              </w:rPr>
+              <w:t>X(T1)</w:t>
+            </w:r>
           </w:p>
         </w:tc>
         <w:tc>
@@ -569,6 +693,22 @@
         </w:tc>
       </w:tr>
       <w:tr>
+        <w:tblPrEx>
+          <w:tblBorders>
+            <w:top w:val="single" w:color="000000" w:sz="8" w:space="0"/>
+            <w:left w:val="single" w:color="000000" w:sz="8" w:space="0"/>
+            <w:bottom w:val="single" w:color="000000" w:sz="8" w:space="0"/>
+            <w:right w:val="single" w:color="000000" w:sz="8" w:space="0"/>
+            <w:insideH w:val="single" w:color="000000" w:sz="8" w:space="0"/>
+            <w:insideV w:val="single" w:color="000000" w:sz="8" w:space="0"/>
+          </w:tblBorders>
+          <w:tblCellMar>
+            <w:top w:w="100" w:type="dxa"/>
+            <w:left w:w="100" w:type="dxa"/>
+            <w:bottom w:w="100" w:type="dxa"/>
+            <w:right w:w="100" w:type="dxa"/>
+          </w:tblCellMar>
+        </w:tblPrEx>
         <w:tc>
           <w:tcPr>
             <w:tcW w:w="780" w:type="dxa"/>
@@ -702,6 +842,13 @@
               <w:widowControl w:val="0"/>
               <w:spacing w:line="240" w:lineRule="auto"/>
             </w:pPr>
+            <w:r>
+              <w:rPr>
+                <w:rFonts w:hint="default"/>
+                <w:lang w:val="en-US"/>
+              </w:rPr>
+              <w:t>S(T2)</w:t>
+            </w:r>
           </w:p>
         </w:tc>
         <w:tc>
@@ -724,6 +871,22 @@
         </w:tc>
       </w:tr>
       <w:tr>
+        <w:tblPrEx>
+          <w:tblBorders>
+            <w:top w:val="single" w:color="000000" w:sz="8" w:space="0"/>
+            <w:left w:val="single" w:color="000000" w:sz="8" w:space="0"/>
+            <w:bottom w:val="single" w:color="000000" w:sz="8" w:space="0"/>
+            <w:right w:val="single" w:color="000000" w:sz="8" w:space="0"/>
+            <w:insideH w:val="single" w:color="000000" w:sz="8" w:space="0"/>
+            <w:insideV w:val="single" w:color="000000" w:sz="8" w:space="0"/>
+          </w:tblBorders>
+          <w:tblCellMar>
+            <w:top w:w="100" w:type="dxa"/>
+            <w:left w:w="100" w:type="dxa"/>
+            <w:bottom w:w="100" w:type="dxa"/>
+            <w:right w:w="100" w:type="dxa"/>
+          </w:tblCellMar>
+        </w:tblPrEx>
         <w:tc>
           <w:tcPr>
             <w:tcW w:w="780" w:type="dxa"/>
@@ -875,10 +1038,33 @@
               <w:widowControl w:val="0"/>
               <w:spacing w:line="240" w:lineRule="auto"/>
             </w:pPr>
+            <w:r>
+              <w:rPr>
+                <w:rFonts w:hint="default"/>
+                <w:lang w:val="en-US"/>
+              </w:rPr>
+              <w:t>S(T2)</w:t>
+            </w:r>
           </w:p>
         </w:tc>
       </w:tr>
       <w:tr>
+        <w:tblPrEx>
+          <w:tblBorders>
+            <w:top w:val="single" w:color="000000" w:sz="8" w:space="0"/>
+            <w:left w:val="single" w:color="000000" w:sz="8" w:space="0"/>
+            <w:bottom w:val="single" w:color="000000" w:sz="8" w:space="0"/>
+            <w:right w:val="single" w:color="000000" w:sz="8" w:space="0"/>
+            <w:insideH w:val="single" w:color="000000" w:sz="8" w:space="0"/>
+            <w:insideV w:val="single" w:color="000000" w:sz="8" w:space="0"/>
+          </w:tblBorders>
+          <w:tblCellMar>
+            <w:top w:w="100" w:type="dxa"/>
+            <w:left w:w="100" w:type="dxa"/>
+            <w:bottom w:w="100" w:type="dxa"/>
+            <w:right w:w="100" w:type="dxa"/>
+          </w:tblCellMar>
+        </w:tblPrEx>
         <w:tc>
           <w:tcPr>
             <w:tcW w:w="780" w:type="dxa"/>
@@ -975,7 +1161,18 @@
             <w:pPr>
               <w:widowControl w:val="0"/>
               <w:spacing w:line="240" w:lineRule="auto"/>
-            </w:pPr>
+              <w:rPr>
+                <w:rFonts w:hint="default"/>
+                <w:lang w:val="en-US"/>
+              </w:rPr>
+            </w:pPr>
+            <w:r>
+              <w:rPr>
+                <w:rFonts w:hint="default"/>
+                <w:lang w:val="en-US"/>
+              </w:rPr>
+              <w:t>T3 wait T1</w:t>
+            </w:r>
           </w:p>
         </w:tc>
         <w:tc>
@@ -1034,6 +1231,22 @@
         </w:tc>
       </w:tr>
       <w:tr>
+        <w:tblPrEx>
+          <w:tblBorders>
+            <w:top w:val="single" w:color="000000" w:sz="8" w:space="0"/>
+            <w:left w:val="single" w:color="000000" w:sz="8" w:space="0"/>
+            <w:bottom w:val="single" w:color="000000" w:sz="8" w:space="0"/>
+            <w:right w:val="single" w:color="000000" w:sz="8" w:space="0"/>
+            <w:insideH w:val="single" w:color="000000" w:sz="8" w:space="0"/>
+            <w:insideV w:val="single" w:color="000000" w:sz="8" w:space="0"/>
+          </w:tblBorders>
+          <w:tblCellMar>
+            <w:top w:w="100" w:type="dxa"/>
+            <w:left w:w="100" w:type="dxa"/>
+            <w:bottom w:w="100" w:type="dxa"/>
+            <w:right w:w="100" w:type="dxa"/>
+          </w:tblCellMar>
+        </w:tblPrEx>
         <w:tc>
           <w:tcPr>
             <w:tcW w:w="780" w:type="dxa"/>
@@ -1166,7 +1379,18 @@
             <w:pPr>
               <w:widowControl w:val="0"/>
               <w:spacing w:line="240" w:lineRule="auto"/>
-            </w:pPr>
+              <w:rPr>
+                <w:rFonts w:hint="default"/>
+                <w:lang w:val="en-US"/>
+              </w:rPr>
+            </w:pPr>
+            <w:r>
+              <w:rPr>
+                <w:rFonts w:hint="default"/>
+                <w:lang w:val="en-US"/>
+              </w:rPr>
+              <w:t>X(T2)</w:t>
+            </w:r>
           </w:p>
         </w:tc>
         <w:tc>
@@ -1189,6 +1413,22 @@
         </w:tc>
       </w:tr>
       <w:tr>
+        <w:tblPrEx>
+          <w:tblBorders>
+            <w:top w:val="single" w:color="000000" w:sz="8" w:space="0"/>
+            <w:left w:val="single" w:color="000000" w:sz="8" w:space="0"/>
+            <w:bottom w:val="single" w:color="000000" w:sz="8" w:space="0"/>
+            <w:right w:val="single" w:color="000000" w:sz="8" w:space="0"/>
+            <w:insideH w:val="single" w:color="000000" w:sz="8" w:space="0"/>
+            <w:insideV w:val="single" w:color="000000" w:sz="8" w:space="0"/>
+          </w:tblBorders>
+          <w:tblCellMar>
+            <w:top w:w="100" w:type="dxa"/>
+            <w:left w:w="100" w:type="dxa"/>
+            <w:bottom w:w="100" w:type="dxa"/>
+            <w:right w:w="100" w:type="dxa"/>
+          </w:tblCellMar>
+        </w:tblPrEx>
         <w:tc>
           <w:tcPr>
             <w:tcW w:w="780" w:type="dxa"/>
@@ -1285,7 +1525,18 @@
             <w:pPr>
               <w:widowControl w:val="0"/>
               <w:spacing w:line="240" w:lineRule="auto"/>
-            </w:pPr>
+              <w:rPr>
+                <w:rFonts w:hint="default"/>
+                <w:lang w:val="en-US"/>
+              </w:rPr>
+            </w:pPr>
+            <w:r>
+              <w:rPr>
+                <w:rFonts w:hint="default"/>
+                <w:lang w:val="en-US"/>
+              </w:rPr>
+              <w:t>X(T3)</w:t>
+            </w:r>
           </w:p>
         </w:tc>
         <w:tc>
@@ -1344,6 +1595,22 @@
         </w:tc>
       </w:tr>
       <w:tr>
+        <w:tblPrEx>
+          <w:tblBorders>
+            <w:top w:val="single" w:color="000000" w:sz="8" w:space="0"/>
+            <w:left w:val="single" w:color="000000" w:sz="8" w:space="0"/>
+            <w:bottom w:val="single" w:color="000000" w:sz="8" w:space="0"/>
+            <w:right w:val="single" w:color="000000" w:sz="8" w:space="0"/>
+            <w:insideH w:val="single" w:color="000000" w:sz="8" w:space="0"/>
+            <w:insideV w:val="single" w:color="000000" w:sz="8" w:space="0"/>
+          </w:tblBorders>
+          <w:tblCellMar>
+            <w:top w:w="100" w:type="dxa"/>
+            <w:left w:w="100" w:type="dxa"/>
+            <w:bottom w:w="100" w:type="dxa"/>
+            <w:right w:w="100" w:type="dxa"/>
+          </w:tblCellMar>
+        </w:tblPrEx>
         <w:tc>
           <w:tcPr>
             <w:tcW w:w="780" w:type="dxa"/>
@@ -1476,7 +1743,18 @@
             <w:pPr>
               <w:widowControl w:val="0"/>
               <w:spacing w:line="240" w:lineRule="auto"/>
-            </w:pPr>
+              <w:rPr>
+                <w:rFonts w:hint="default"/>
+                <w:lang w:val="en-US"/>
+              </w:rPr>
+            </w:pPr>
+            <w:r>
+              <w:rPr>
+                <w:rFonts w:hint="default"/>
+                <w:lang w:val="en-US"/>
+              </w:rPr>
+              <w:t>T3 wait T2</w:t>
+            </w:r>
           </w:p>
         </w:tc>
         <w:tc>
@@ -1499,6 +1777,22 @@
         </w:tc>
       </w:tr>
       <w:tr>
+        <w:tblPrEx>
+          <w:tblBorders>
+            <w:top w:val="single" w:color="000000" w:sz="8" w:space="0"/>
+            <w:left w:val="single" w:color="000000" w:sz="8" w:space="0"/>
+            <w:bottom w:val="single" w:color="000000" w:sz="8" w:space="0"/>
+            <w:right w:val="single" w:color="000000" w:sz="8" w:space="0"/>
+            <w:insideH w:val="single" w:color="000000" w:sz="8" w:space="0"/>
+            <w:insideV w:val="single" w:color="000000" w:sz="8" w:space="0"/>
+          </w:tblBorders>
+          <w:tblCellMar>
+            <w:top w:w="100" w:type="dxa"/>
+            <w:left w:w="100" w:type="dxa"/>
+            <w:bottom w:w="100" w:type="dxa"/>
+            <w:right w:w="100" w:type="dxa"/>
+          </w:tblCellMar>
+        </w:tblPrEx>
         <w:tc>
           <w:tcPr>
             <w:tcW w:w="780" w:type="dxa"/>
@@ -1613,7 +1907,18 @@
             <w:pPr>
               <w:widowControl w:val="0"/>
               <w:spacing w:line="240" w:lineRule="auto"/>
-            </w:pPr>
+              <w:rPr>
+                <w:rFonts w:hint="default"/>
+                <w:lang w:val="en-US"/>
+              </w:rPr>
+            </w:pPr>
+            <w:r>
+              <w:rPr>
+                <w:rFonts w:hint="default"/>
+                <w:lang w:val="en-US"/>
+              </w:rPr>
+              <w:t>X(T2)</w:t>
+            </w:r>
           </w:p>
         </w:tc>
         <w:tc>
@@ -1654,6 +1959,22 @@
         </w:tc>
       </w:tr>
       <w:tr>
+        <w:tblPrEx>
+          <w:tblBorders>
+            <w:top w:val="single" w:color="000000" w:sz="8" w:space="0"/>
+            <w:left w:val="single" w:color="000000" w:sz="8" w:space="0"/>
+            <w:bottom w:val="single" w:color="000000" w:sz="8" w:space="0"/>
+            <w:right w:val="single" w:color="000000" w:sz="8" w:space="0"/>
+            <w:insideH w:val="single" w:color="000000" w:sz="8" w:space="0"/>
+            <w:insideV w:val="single" w:color="000000" w:sz="8" w:space="0"/>
+          </w:tblBorders>
+          <w:tblCellMar>
+            <w:top w:w="100" w:type="dxa"/>
+            <w:left w:w="100" w:type="dxa"/>
+            <w:bottom w:w="100" w:type="dxa"/>
+            <w:right w:w="100" w:type="dxa"/>
+          </w:tblCellMar>
+        </w:tblPrEx>
         <w:tc>
           <w:tcPr>
             <w:tcW w:w="780" w:type="dxa"/>
@@ -1750,7 +2071,18 @@
             <w:pPr>
               <w:widowControl w:val="0"/>
               <w:spacing w:line="240" w:lineRule="auto"/>
-            </w:pPr>
+              <w:rPr>
+                <w:rFonts w:hint="default"/>
+                <w:lang w:val="en-US"/>
+              </w:rPr>
+            </w:pPr>
+            <w:r>
+              <w:rPr>
+                <w:rFonts w:hint="default"/>
+                <w:lang w:val="en-US"/>
+              </w:rPr>
+              <w:t>T2 wait T3</w:t>
+            </w:r>
           </w:p>
         </w:tc>
         <w:tc>
@@ -1869,12 +2201,671 @@
           <w:tab w:val="left" w:pos="566"/>
         </w:tabs>
         <w:spacing w:line="240" w:lineRule="auto"/>
+        <w:rPr>
+          <w:rFonts w:hint="default"/>
+          <w:b w:val="0"/>
+          <w:bCs w:val="0"/>
+          <w:lang w:val="en-US"/>
+        </w:rPr>
+      </w:pPr>
+      <w:r>
+        <w:rPr>
+          <w:rFonts w:hint="default"/>
+          <w:lang w:val="en-US"/>
+        </w:rPr>
+        <w:t xml:space="preserve">At time </w:t>
+      </w:r>
+      <w:r>
+        <w:rPr>
+          <w:rFonts w:hint="default"/>
+          <w:b/>
+          <w:bCs/>
+          <w:lang w:val="en-US"/>
+        </w:rPr>
+        <w:t xml:space="preserve">4, </w:t>
+      </w:r>
+      <w:r>
+        <w:rPr>
+          <w:rFonts w:hint="default"/>
+          <w:b w:val="0"/>
+          <w:bCs w:val="0"/>
+          <w:lang w:val="en-US"/>
+        </w:rPr>
+        <w:t xml:space="preserve">transaction </w:t>
+      </w:r>
+      <w:r>
+        <w:rPr>
+          <w:rFonts w:hint="default"/>
+          <w:b/>
+          <w:bCs/>
+          <w:lang w:val="en-US"/>
+        </w:rPr>
+        <w:t xml:space="preserve">T3 </w:t>
+      </w:r>
+      <w:r>
+        <w:rPr>
+          <w:rFonts w:hint="default"/>
+          <w:b w:val="0"/>
+          <w:bCs w:val="0"/>
+          <w:lang w:val="en-US"/>
+        </w:rPr>
+        <w:t xml:space="preserve">waits on </w:t>
+      </w:r>
+      <w:r>
+        <w:rPr>
+          <w:rFonts w:hint="default"/>
+          <w:b/>
+          <w:bCs/>
+          <w:lang w:val="en-US"/>
+        </w:rPr>
+        <w:t xml:space="preserve">T1 </w:t>
+      </w:r>
+      <w:r>
+        <w:rPr>
+          <w:rFonts w:hint="default"/>
+          <w:b w:val="0"/>
+          <w:bCs w:val="0"/>
+          <w:lang w:val="en-US"/>
+        </w:rPr>
+        <w:t xml:space="preserve">to complete in order to use the resource </w:t>
+      </w:r>
+      <w:r>
+        <w:rPr>
+          <w:rFonts w:hint="default"/>
+          <w:b/>
+          <w:bCs/>
+          <w:lang w:val="en-US"/>
+        </w:rPr>
+        <w:t xml:space="preserve">A </w:t>
+      </w:r>
+      <w:r>
+        <w:rPr>
+          <w:rFonts w:hint="default"/>
+          <w:b w:val="0"/>
+          <w:bCs w:val="0"/>
+          <w:lang w:val="en-US"/>
+        </w:rPr>
+        <w:t xml:space="preserve">as </w:t>
+      </w:r>
+      <w:r>
+        <w:rPr>
+          <w:rFonts w:hint="default"/>
+          <w:b/>
+          <w:bCs/>
+          <w:lang w:val="en-US"/>
+        </w:rPr>
+        <w:t xml:space="preserve">T1 </w:t>
+      </w:r>
+      <w:r>
+        <w:rPr>
+          <w:rFonts w:hint="default"/>
+          <w:b w:val="0"/>
+          <w:bCs w:val="0"/>
+          <w:lang w:val="en-US"/>
+        </w:rPr>
+        <w:t xml:space="preserve">has an exclusive lock on the resource. However, a little down the line (2 time slots later), </w:t>
+      </w:r>
+      <w:r>
+        <w:rPr>
+          <w:rFonts w:hint="default"/>
+          <w:b/>
+          <w:bCs/>
+          <w:lang w:val="en-US"/>
+        </w:rPr>
+        <w:t xml:space="preserve">T1 </w:t>
+      </w:r>
+      <w:r>
+        <w:rPr>
+          <w:rFonts w:hint="default"/>
+          <w:b w:val="0"/>
+          <w:bCs w:val="0"/>
+          <w:lang w:val="en-US"/>
+        </w:rPr>
+        <w:t xml:space="preserve">uses a rollback and this frees up resource </w:t>
+      </w:r>
+      <w:r>
+        <w:rPr>
+          <w:rFonts w:hint="default"/>
+          <w:b/>
+          <w:bCs/>
+          <w:lang w:val="en-US"/>
+        </w:rPr>
+        <w:t xml:space="preserve">A </w:t>
+      </w:r>
+      <w:r>
+        <w:rPr>
+          <w:rFonts w:hint="default"/>
+          <w:b w:val="0"/>
+          <w:bCs w:val="0"/>
+          <w:lang w:val="en-US"/>
+        </w:rPr>
+        <w:t xml:space="preserve">allowing </w:t>
+      </w:r>
+      <w:r>
+        <w:rPr>
+          <w:rFonts w:hint="default"/>
+          <w:b/>
+          <w:bCs/>
+          <w:lang w:val="en-US"/>
+        </w:rPr>
+        <w:t xml:space="preserve">T3 </w:t>
+      </w:r>
+      <w:r>
+        <w:rPr>
+          <w:rFonts w:hint="default"/>
+          <w:b w:val="0"/>
+          <w:bCs w:val="0"/>
+          <w:lang w:val="en-US"/>
+        </w:rPr>
+        <w:t xml:space="preserve">to proceed and get an exclusive lock on resource </w:t>
+      </w:r>
+      <w:r>
+        <w:rPr>
+          <w:rFonts w:hint="default"/>
+          <w:b/>
+          <w:bCs/>
+          <w:lang w:val="en-US"/>
+        </w:rPr>
+        <w:t>A</w:t>
+      </w:r>
+      <w:r>
+        <w:rPr>
+          <w:rFonts w:hint="default"/>
+          <w:b w:val="0"/>
+          <w:bCs w:val="0"/>
+          <w:lang w:val="en-US"/>
+        </w:rPr>
+        <w:t>.</w:t>
+      </w:r>
+    </w:p>
+    <w:p>
+      <w:pPr>
+        <w:tabs>
+          <w:tab w:val="left" w:pos="566"/>
+        </w:tabs>
+        <w:spacing w:line="240" w:lineRule="auto"/>
+        <w:rPr>
+          <w:rFonts w:hint="default"/>
+          <w:b w:val="0"/>
+          <w:bCs w:val="0"/>
+          <w:lang w:val="en-US"/>
+        </w:rPr>
       </w:pPr>
     </w:p>
     <w:p>
-      <w:r>
-        <w:br w:type="page"/>
-      </w:r>
+      <w:pPr>
+        <w:tabs>
+          <w:tab w:val="left" w:pos="566"/>
+        </w:tabs>
+        <w:spacing w:line="240" w:lineRule="auto"/>
+        <w:rPr>
+          <w:rFonts w:hint="default"/>
+          <w:b w:val="0"/>
+          <w:bCs w:val="0"/>
+          <w:lang w:val="en-US"/>
+        </w:rPr>
+      </w:pPr>
+      <w:r>
+        <w:rPr>
+          <w:rFonts w:hint="default"/>
+          <w:b w:val="0"/>
+          <w:bCs w:val="0"/>
+          <w:lang w:val="en-US"/>
+        </w:rPr>
+        <w:t xml:space="preserve">At time </w:t>
+      </w:r>
+      <w:r>
+        <w:rPr>
+          <w:rFonts w:hint="default"/>
+          <w:b/>
+          <w:bCs/>
+          <w:lang w:val="en-US"/>
+        </w:rPr>
+        <w:t>7</w:t>
+      </w:r>
+      <w:r>
+        <w:rPr>
+          <w:rFonts w:hint="default"/>
+          <w:b w:val="0"/>
+          <w:bCs w:val="0"/>
+          <w:lang w:val="en-US"/>
+        </w:rPr>
+        <w:t xml:space="preserve">, transaction </w:t>
+      </w:r>
+      <w:r>
+        <w:rPr>
+          <w:rFonts w:hint="default"/>
+          <w:b/>
+          <w:bCs/>
+          <w:lang w:val="en-US"/>
+        </w:rPr>
+        <w:t xml:space="preserve">T3 </w:t>
+      </w:r>
+      <w:r>
+        <w:rPr>
+          <w:rFonts w:hint="default"/>
+          <w:b w:val="0"/>
+          <w:bCs w:val="0"/>
+          <w:lang w:val="en-US"/>
+        </w:rPr>
+        <w:t xml:space="preserve">waits on </w:t>
+      </w:r>
+      <w:r>
+        <w:rPr>
+          <w:rFonts w:hint="default"/>
+          <w:b/>
+          <w:bCs/>
+          <w:lang w:val="en-US"/>
+        </w:rPr>
+        <w:t xml:space="preserve">T2 </w:t>
+      </w:r>
+      <w:r>
+        <w:rPr>
+          <w:rFonts w:hint="default"/>
+          <w:b w:val="0"/>
+          <w:bCs w:val="0"/>
+          <w:lang w:val="en-US"/>
+        </w:rPr>
+        <w:t xml:space="preserve">to complete in order to use the resource </w:t>
+      </w:r>
+      <w:r>
+        <w:rPr>
+          <w:rFonts w:hint="default"/>
+          <w:b/>
+          <w:bCs/>
+          <w:lang w:val="en-US"/>
+        </w:rPr>
+        <w:t xml:space="preserve">C </w:t>
+      </w:r>
+      <w:r>
+        <w:rPr>
+          <w:rFonts w:hint="default"/>
+          <w:b w:val="0"/>
+          <w:bCs w:val="0"/>
+          <w:lang w:val="en-US"/>
+        </w:rPr>
+        <w:t xml:space="preserve">as </w:t>
+      </w:r>
+      <w:r>
+        <w:rPr>
+          <w:rFonts w:hint="default"/>
+          <w:b/>
+          <w:bCs/>
+          <w:lang w:val="en-US"/>
+        </w:rPr>
+        <w:t xml:space="preserve">T2 </w:t>
+      </w:r>
+      <w:r>
+        <w:rPr>
+          <w:rFonts w:hint="default"/>
+          <w:b w:val="0"/>
+          <w:bCs w:val="0"/>
+          <w:lang w:val="en-US"/>
+        </w:rPr>
+        <w:t xml:space="preserve">has an exclusive lock on the resource. </w:t>
+      </w:r>
+    </w:p>
+    <w:p>
+      <w:pPr>
+        <w:tabs>
+          <w:tab w:val="left" w:pos="566"/>
+        </w:tabs>
+        <w:spacing w:line="240" w:lineRule="auto"/>
+        <w:rPr>
+          <w:rFonts w:hint="default"/>
+          <w:b w:val="0"/>
+          <w:bCs w:val="0"/>
+          <w:lang w:val="en-US"/>
+        </w:rPr>
+      </w:pPr>
+    </w:p>
+    <w:p>
+      <w:pPr>
+        <w:tabs>
+          <w:tab w:val="left" w:pos="566"/>
+        </w:tabs>
+        <w:spacing w:line="240" w:lineRule="auto"/>
+        <w:rPr>
+          <w:rFonts w:hint="default"/>
+          <w:b w:val="0"/>
+          <w:bCs w:val="0"/>
+          <w:lang w:val="en-US"/>
+        </w:rPr>
+      </w:pPr>
+      <w:r>
+        <w:rPr>
+          <w:rFonts w:hint="default"/>
+          <w:b w:val="0"/>
+          <w:bCs w:val="0"/>
+          <w:lang w:val="en-US"/>
+        </w:rPr>
+        <w:t xml:space="preserve">Meanwhile, at time </w:t>
+      </w:r>
+      <w:r>
+        <w:rPr>
+          <w:rFonts w:hint="default"/>
+          <w:b/>
+          <w:bCs/>
+          <w:lang w:val="en-US"/>
+        </w:rPr>
+        <w:t>9</w:t>
+      </w:r>
+      <w:r>
+        <w:rPr>
+          <w:rFonts w:hint="default"/>
+          <w:b w:val="0"/>
+          <w:bCs w:val="0"/>
+          <w:lang w:val="en-US"/>
+        </w:rPr>
+        <w:t xml:space="preserve">, transaction </w:t>
+      </w:r>
+      <w:r>
+        <w:rPr>
+          <w:rFonts w:hint="default"/>
+          <w:b/>
+          <w:bCs/>
+          <w:lang w:val="en-US"/>
+        </w:rPr>
+        <w:t xml:space="preserve">T2 </w:t>
+      </w:r>
+      <w:r>
+        <w:rPr>
+          <w:rFonts w:hint="default"/>
+          <w:b w:val="0"/>
+          <w:bCs w:val="0"/>
+          <w:lang w:val="en-US"/>
+        </w:rPr>
+        <w:t xml:space="preserve">waits on </w:t>
+      </w:r>
+      <w:r>
+        <w:rPr>
+          <w:rFonts w:hint="default"/>
+          <w:b/>
+          <w:bCs/>
+          <w:lang w:val="en-US"/>
+        </w:rPr>
+        <w:t xml:space="preserve">T3 </w:t>
+      </w:r>
+      <w:r>
+        <w:rPr>
+          <w:rFonts w:hint="default"/>
+          <w:b w:val="0"/>
+          <w:bCs w:val="0"/>
+          <w:lang w:val="en-US"/>
+        </w:rPr>
+        <w:t xml:space="preserve">to complete in order to use the resource </w:t>
+      </w:r>
+      <w:r>
+        <w:rPr>
+          <w:rFonts w:hint="default"/>
+          <w:b/>
+          <w:bCs/>
+          <w:lang w:val="en-US"/>
+        </w:rPr>
+        <w:t xml:space="preserve">A </w:t>
+      </w:r>
+      <w:r>
+        <w:rPr>
+          <w:rFonts w:hint="default"/>
+          <w:b w:val="0"/>
+          <w:bCs w:val="0"/>
+          <w:lang w:val="en-US"/>
+        </w:rPr>
+        <w:t xml:space="preserve">as </w:t>
+      </w:r>
+      <w:r>
+        <w:rPr>
+          <w:rFonts w:hint="default"/>
+          <w:b/>
+          <w:bCs/>
+          <w:lang w:val="en-US"/>
+        </w:rPr>
+        <w:t xml:space="preserve">T3 </w:t>
+      </w:r>
+      <w:r>
+        <w:rPr>
+          <w:rFonts w:hint="default"/>
+          <w:b w:val="0"/>
+          <w:bCs w:val="0"/>
+          <w:lang w:val="en-US"/>
+        </w:rPr>
+        <w:t xml:space="preserve">has an exclusive lock on the resource (after attaining it after </w:t>
+      </w:r>
+      <w:r>
+        <w:rPr>
+          <w:rFonts w:hint="default"/>
+          <w:b/>
+          <w:bCs/>
+          <w:lang w:val="en-US"/>
+        </w:rPr>
+        <w:t>T1</w:t>
+      </w:r>
+      <w:r>
+        <w:rPr>
+          <w:rFonts w:hint="default"/>
+          <w:b w:val="0"/>
+          <w:bCs w:val="0"/>
+          <w:lang w:val="en-US"/>
+        </w:rPr>
+        <w:t xml:space="preserve"> rollback).</w:t>
+      </w:r>
+    </w:p>
+    <w:p>
+      <w:pPr>
+        <w:tabs>
+          <w:tab w:val="left" w:pos="566"/>
+        </w:tabs>
+        <w:spacing w:line="240" w:lineRule="auto"/>
+        <w:rPr>
+          <w:rFonts w:hint="default"/>
+          <w:b w:val="0"/>
+          <w:bCs w:val="0"/>
+          <w:lang w:val="en-US"/>
+        </w:rPr>
+      </w:pPr>
+    </w:p>
+    <w:p>
+      <w:pPr>
+        <w:tabs>
+          <w:tab w:val="left" w:pos="566"/>
+        </w:tabs>
+        <w:spacing w:line="240" w:lineRule="auto"/>
+        <w:rPr>
+          <w:rFonts w:hint="default"/>
+          <w:b w:val="0"/>
+          <w:bCs w:val="0"/>
+          <w:lang w:val="en-US"/>
+        </w:rPr>
+      </w:pPr>
+      <w:r>
+        <w:rPr>
+          <w:rFonts w:hint="default"/>
+          <w:b w:val="0"/>
+          <w:bCs w:val="0"/>
+          <w:lang w:val="en-US"/>
+        </w:rPr>
+        <w:t xml:space="preserve">Based on this we notice that there is a loop whereby </w:t>
+      </w:r>
+      <w:r>
+        <w:rPr>
+          <w:rFonts w:hint="default"/>
+          <w:b/>
+          <w:bCs/>
+          <w:lang w:val="en-US"/>
+        </w:rPr>
+        <w:t>T3</w:t>
+      </w:r>
+      <w:r>
+        <w:rPr>
+          <w:rFonts w:hint="default"/>
+          <w:b w:val="0"/>
+          <w:bCs w:val="0"/>
+          <w:lang w:val="en-US"/>
+        </w:rPr>
+        <w:t xml:space="preserve"> is waiting on </w:t>
+      </w:r>
+      <w:r>
+        <w:rPr>
+          <w:rFonts w:hint="default"/>
+          <w:b/>
+          <w:bCs/>
+          <w:lang w:val="en-US"/>
+        </w:rPr>
+        <w:t>T2</w:t>
+      </w:r>
+      <w:r>
+        <w:rPr>
+          <w:rFonts w:hint="default"/>
+          <w:b w:val="0"/>
+          <w:bCs w:val="0"/>
+          <w:lang w:val="en-US"/>
+        </w:rPr>
+        <w:t xml:space="preserve"> to complete but </w:t>
+      </w:r>
+      <w:r>
+        <w:rPr>
+          <w:rFonts w:hint="default"/>
+          <w:b/>
+          <w:bCs/>
+          <w:lang w:val="en-US"/>
+        </w:rPr>
+        <w:t>T2</w:t>
+      </w:r>
+      <w:r>
+        <w:rPr>
+          <w:rFonts w:hint="default"/>
+          <w:b w:val="0"/>
+          <w:bCs w:val="0"/>
+          <w:lang w:val="en-US"/>
+        </w:rPr>
+        <w:t xml:space="preserve"> requires </w:t>
+      </w:r>
+      <w:r>
+        <w:rPr>
+          <w:rFonts w:hint="default"/>
+          <w:b/>
+          <w:bCs/>
+          <w:lang w:val="en-US"/>
+        </w:rPr>
+        <w:t>T3</w:t>
+      </w:r>
+      <w:r>
+        <w:rPr>
+          <w:rFonts w:hint="default"/>
+          <w:b w:val="0"/>
+          <w:bCs w:val="0"/>
+          <w:lang w:val="en-US"/>
+        </w:rPr>
+        <w:t xml:space="preserve"> to complete so that it can access resource. Since there is a loop between the transactions, it can be concluded that there is a deadlock present.</w:t>
+      </w:r>
+    </w:p>
+    <w:p>
+      <w:pPr>
+        <w:tabs>
+          <w:tab w:val="left" w:pos="566"/>
+        </w:tabs>
+        <w:spacing w:line="240" w:lineRule="auto"/>
+        <w:rPr>
+          <w:rFonts w:hint="default"/>
+          <w:b w:val="0"/>
+          <w:bCs w:val="0"/>
+          <w:lang w:val="en-US"/>
+        </w:rPr>
+      </w:pPr>
+    </w:p>
+    <w:p>
+      <w:pPr>
+        <w:tabs>
+          <w:tab w:val="left" w:pos="566"/>
+        </w:tabs>
+        <w:spacing w:line="240" w:lineRule="auto"/>
+        <w:rPr>
+          <w:rFonts w:hint="default"/>
+          <w:b w:val="0"/>
+          <w:bCs w:val="0"/>
+          <w:lang w:val="en-US"/>
+        </w:rPr>
+      </w:pPr>
+      <w:r>
+        <w:drawing>
+          <wp:inline distT="0" distB="0" distL="114300" distR="114300">
+            <wp:extent cx="4467225" cy="3143250"/>
+            <wp:effectExtent l="0" t="0" r="13335" b="11430"/>
+            <wp:docPr id="1" name="Picture 2"/>
+            <wp:cNvGraphicFramePr>
+              <a:graphicFrameLocks xmlns:a="http://schemas.openxmlformats.org/drawingml/2006/main" noChangeAspect="1"/>
+            </wp:cNvGraphicFramePr>
+            <a:graphic xmlns:a="http://schemas.openxmlformats.org/drawingml/2006/main">
+              <a:graphicData uri="http://schemas.openxmlformats.org/drawingml/2006/picture">
+                <pic:pic xmlns:pic="http://schemas.openxmlformats.org/drawingml/2006/picture">
+                  <pic:nvPicPr>
+                    <pic:cNvPr id="1" name="Picture 2"/>
+                    <pic:cNvPicPr>
+                      <a:picLocks noChangeAspect="1"/>
+                    </pic:cNvPicPr>
+                  </pic:nvPicPr>
+                  <pic:blipFill>
+                    <a:blip r:embed="rId4"/>
+                    <a:stretch>
+                      <a:fillRect/>
+                    </a:stretch>
+                  </pic:blipFill>
+                  <pic:spPr>
+                    <a:xfrm>
+                      <a:off x="0" y="0"/>
+                      <a:ext cx="4467225" cy="3143250"/>
+                    </a:xfrm>
+                    <a:prstGeom prst="rect">
+                      <a:avLst/>
+                    </a:prstGeom>
+                    <a:noFill/>
+                    <a:ln>
+                      <a:noFill/>
+                    </a:ln>
+                  </pic:spPr>
+                </pic:pic>
+              </a:graphicData>
+            </a:graphic>
+          </wp:inline>
+        </w:drawing>
+      </w:r>
+      <w:r>
+        <w:rPr>
+          <w:rFonts w:hint="default"/>
+          <w:b w:val="0"/>
+          <w:bCs w:val="0"/>
+          <w:lang w:val="en-US"/>
+        </w:rPr>
+        <w:t xml:space="preserve"> </w:t>
+      </w:r>
+    </w:p>
+    <w:p>
+      <w:pPr>
+        <w:tabs>
+          <w:tab w:val="left" w:pos="566"/>
+        </w:tabs>
+        <w:spacing w:line="240" w:lineRule="auto"/>
+        <w:rPr>
+          <w:rFonts w:hint="default"/>
+          <w:b w:val="0"/>
+          <w:bCs w:val="0"/>
+          <w:lang w:val="en-US"/>
+        </w:rPr>
+      </w:pPr>
+    </w:p>
+    <w:p>
+      <w:pPr>
+        <w:tabs>
+          <w:tab w:val="left" w:pos="566"/>
+        </w:tabs>
+        <w:spacing w:line="240" w:lineRule="auto"/>
+        <w:rPr>
+          <w:rFonts w:hint="default"/>
+          <w:b w:val="0"/>
+          <w:bCs w:val="0"/>
+          <w:lang w:val="en-US"/>
+        </w:rPr>
+      </w:pPr>
     </w:p>
     <w:p>
       <w:pPr>
@@ -1883,8 +2874,45 @@
         </w:tabs>
         <w:spacing w:line="240" w:lineRule="auto"/>
       </w:pPr>
-      <w:r>
-        <w:lastRenderedPageBreak/>
+    </w:p>
+    <w:p>
+      <w:r>
+        <w:rPr>
+          <w:rFonts w:hint="default"/>
+          <w:lang w:val="en-US"/>
+        </w:rPr>
+        <w:t xml:space="preserve">Hence, there </w:t>
+      </w:r>
+      <w:r>
+        <w:rPr>
+          <w:rFonts w:hint="default"/>
+          <w:b/>
+          <w:bCs/>
+          <w:lang w:val="en-US"/>
+        </w:rPr>
+        <w:t xml:space="preserve">is </w:t>
+      </w:r>
+      <w:r>
+        <w:rPr>
+          <w:rFonts w:hint="default"/>
+          <w:lang w:val="en-US"/>
+        </w:rPr>
+        <w:t>a deadlock present.</w:t>
+      </w:r>
+      <w:bookmarkStart w:id="0" w:name="_GoBack"/>
+      <w:bookmarkEnd w:id="0"/>
+      <w:r>
+        <w:br w:type="page"/>
+      </w:r>
+    </w:p>
+    <w:p>
+      <w:pPr>
+        <w:tabs>
+          <w:tab w:val="left" w:pos="566"/>
+        </w:tabs>
+        <w:spacing w:line="240" w:lineRule="auto"/>
+      </w:pPr>
+      <w:r>
         <w:t>(b)</w:t>
       </w:r>
     </w:p>
@@ -1895,18 +2923,24 @@
     </w:p>
     <w:tbl>
       <w:tblPr>
-        <w:tblStyle w:val="a0"/>
+        <w:tblStyle w:val="13"/>
         <w:tblW w:w="9637" w:type="dxa"/>
+        <w:tblInd w:w="0" w:type="dxa"/>
         <w:tblBorders>
-          <w:top w:val="nil"/>
-          <w:left w:val="nil"/>
-          <w:bottom w:val="nil"/>
-          <w:right w:val="nil"/>
-          <w:insideH w:val="nil"/>
-          <w:insideV w:val="nil"/>
+          <w:top w:val="none" w:color="auto" w:sz="0" w:space="0"/>
+          <w:left w:val="none" w:color="auto" w:sz="0" w:space="0"/>
+          <w:bottom w:val="none" w:color="auto" w:sz="0" w:space="0"/>
+          <w:right w:val="none" w:color="auto" w:sz="0" w:space="0"/>
+          <w:insideH w:val="none" w:color="auto" w:sz="0" w:space="0"/>
+          <w:insideV w:val="none" w:color="auto" w:sz="0" w:space="0"/>
         </w:tblBorders>
         <w:tblLayout w:type="fixed"/>
-        <w:tblLook w:val="0600" w:firstRow="0" w:lastRow="0" w:firstColumn="0" w:lastColumn="0" w:noHBand="1" w:noVBand="1"/>
+        <w:tblCellMar>
+          <w:top w:w="100" w:type="dxa"/>
+          <w:left w:w="100" w:type="dxa"/>
+          <w:bottom w:w="100" w:type="dxa"/>
+          <w:right w:w="100" w:type="dxa"/>
+        </w:tblCellMar>
       </w:tblPr>
       <w:tblGrid>
         <w:gridCol w:w="593"/>
@@ -1921,17 +2955,33 @@
         <w:gridCol w:w="866"/>
       </w:tblGrid>
       <w:tr>
+        <w:tblPrEx>
+          <w:tblBorders>
+            <w:top w:val="none" w:color="auto" w:sz="0" w:space="0"/>
+            <w:left w:val="none" w:color="auto" w:sz="0" w:space="0"/>
+            <w:bottom w:val="none" w:color="auto" w:sz="0" w:space="0"/>
+            <w:right w:val="none" w:color="auto" w:sz="0" w:space="0"/>
+            <w:insideH w:val="none" w:color="auto" w:sz="0" w:space="0"/>
+            <w:insideV w:val="none" w:color="auto" w:sz="0" w:space="0"/>
+          </w:tblBorders>
+          <w:tblCellMar>
+            <w:top w:w="100" w:type="dxa"/>
+            <w:left w:w="100" w:type="dxa"/>
+            <w:bottom w:w="100" w:type="dxa"/>
+            <w:right w:w="100" w:type="dxa"/>
+          </w:tblCellMar>
+        </w:tblPrEx>
         <w:trPr>
-          <w:trHeight w:val="920"/>
+          <w:trHeight w:val="920" w:hRule="atLeast"/>
         </w:trPr>
         <w:tc>
           <w:tcPr>
-            <w:tcW w:w="592" w:type="dxa"/>
-            <w:tcBorders>
-              <w:top w:val="single" w:sz="8" w:space="0" w:color="292F7C"/>
-              <w:left w:val="single" w:sz="8" w:space="0" w:color="292F7C"/>
-              <w:bottom w:val="single" w:sz="8" w:space="0" w:color="292F7C"/>
-              <w:right w:val="single" w:sz="8" w:space="0" w:color="292F7C"/>
+            <w:tcW w:w="593" w:type="dxa"/>
+            <w:tcBorders>
+              <w:top w:val="single" w:color="292F7C" w:sz="8" w:space="0"/>
+              <w:left w:val="single" w:color="292F7C" w:sz="8" w:space="0"/>
+              <w:bottom w:val="single" w:color="292F7C" w:sz="8" w:space="0"/>
+              <w:right w:val="single" w:color="292F7C" w:sz="8" w:space="0"/>
             </w:tcBorders>
             <w:tcMar>
               <w:top w:w="100" w:type="dxa"/>
@@ -1965,10 +3015,10 @@
           <w:tcPr>
             <w:tcW w:w="664" w:type="dxa"/>
             <w:tcBorders>
-              <w:top w:val="single" w:sz="8" w:space="0" w:color="292F7C"/>
+              <w:top w:val="single" w:color="292F7C" w:sz="8" w:space="0"/>
               <w:left w:val="nil"/>
-              <w:bottom w:val="single" w:sz="8" w:space="0" w:color="292F7C"/>
-              <w:right w:val="single" w:sz="8" w:space="0" w:color="292F7C"/>
+              <w:bottom w:val="single" w:color="292F7C" w:sz="8" w:space="0"/>
+              <w:right w:val="single" w:color="292F7C" w:sz="8" w:space="0"/>
             </w:tcBorders>
             <w:tcMar>
               <w:top w:w="100" w:type="dxa"/>
@@ -2002,10 +3052,10 @@
           <w:tcPr>
             <w:tcW w:w="751" w:type="dxa"/>
             <w:tcBorders>
-              <w:top w:val="single" w:sz="8" w:space="0" w:color="292F7C"/>
+              <w:top w:val="single" w:color="292F7C" w:sz="8" w:space="0"/>
               <w:left w:val="nil"/>
-              <w:bottom w:val="single" w:sz="8" w:space="0" w:color="292F7C"/>
-              <w:right w:val="single" w:sz="8" w:space="0" w:color="292F7C"/>
+              <w:bottom w:val="single" w:color="292F7C" w:sz="8" w:space="0"/>
+              <w:right w:val="single" w:color="292F7C" w:sz="8" w:space="0"/>
             </w:tcBorders>
             <w:tcMar>
               <w:top w:w="100" w:type="dxa"/>
@@ -2039,10 +3089,10 @@
           <w:tcPr>
             <w:tcW w:w="736" w:type="dxa"/>
             <w:tcBorders>
-              <w:top w:val="single" w:sz="8" w:space="0" w:color="292F7C"/>
+              <w:top w:val="single" w:color="292F7C" w:sz="8" w:space="0"/>
               <w:left w:val="nil"/>
-              <w:bottom w:val="single" w:sz="8" w:space="0" w:color="292F7C"/>
-              <w:right w:val="single" w:sz="8" w:space="0" w:color="292F7C"/>
+              <w:bottom w:val="single" w:color="292F7C" w:sz="8" w:space="0"/>
+              <w:right w:val="single" w:color="292F7C" w:sz="8" w:space="0"/>
             </w:tcBorders>
             <w:tcMar>
               <w:top w:w="100" w:type="dxa"/>
@@ -2074,12 +3124,12 @@
         </w:tc>
         <w:tc>
           <w:tcPr>
-            <w:tcW w:w="1358" w:type="dxa"/>
-            <w:tcBorders>
-              <w:top w:val="single" w:sz="8" w:space="0" w:color="292F7C"/>
+            <w:tcW w:w="1359" w:type="dxa"/>
+            <w:tcBorders>
+              <w:top w:val="single" w:color="292F7C" w:sz="8" w:space="0"/>
               <w:left w:val="nil"/>
-              <w:bottom w:val="single" w:sz="8" w:space="0" w:color="292F7C"/>
-              <w:right w:val="single" w:sz="8" w:space="0" w:color="292F7C"/>
+              <w:bottom w:val="single" w:color="292F7C" w:sz="8" w:space="0"/>
+              <w:right w:val="single" w:color="292F7C" w:sz="8" w:space="0"/>
             </w:tcBorders>
             <w:tcMar>
               <w:top w:w="100" w:type="dxa"/>
@@ -2111,12 +3161,12 @@
         </w:tc>
         <w:tc>
           <w:tcPr>
-            <w:tcW w:w="1603" w:type="dxa"/>
-            <w:tcBorders>
-              <w:top w:val="single" w:sz="8" w:space="0" w:color="292F7C"/>
+            <w:tcW w:w="1604" w:type="dxa"/>
+            <w:tcBorders>
+              <w:top w:val="single" w:color="292F7C" w:sz="8" w:space="0"/>
               <w:left w:val="nil"/>
-              <w:bottom w:val="single" w:sz="8" w:space="0" w:color="292F7C"/>
-              <w:right w:val="single" w:sz="8" w:space="0" w:color="292F7C"/>
+              <w:bottom w:val="single" w:color="292F7C" w:sz="8" w:space="0"/>
+              <w:right w:val="single" w:color="292F7C" w:sz="8" w:space="0"/>
             </w:tcBorders>
             <w:tcMar>
               <w:top w:w="100" w:type="dxa"/>
@@ -2150,10 +3200,10 @@
           <w:tcPr>
             <w:tcW w:w="708" w:type="dxa"/>
             <w:tcBorders>
-              <w:top w:val="single" w:sz="8" w:space="0" w:color="292F7C"/>
+              <w:top w:val="single" w:color="292F7C" w:sz="8" w:space="0"/>
               <w:left w:val="nil"/>
-              <w:bottom w:val="single" w:sz="8" w:space="0" w:color="292F7C"/>
-              <w:right w:val="single" w:sz="8" w:space="0" w:color="292F7C"/>
+              <w:bottom w:val="single" w:color="292F7C" w:sz="8" w:space="0"/>
+              <w:right w:val="single" w:color="292F7C" w:sz="8" w:space="0"/>
             </w:tcBorders>
             <w:tcMar>
               <w:top w:w="100" w:type="dxa"/>
@@ -2185,12 +3235,12 @@
         </w:tc>
         <w:tc>
           <w:tcPr>
-            <w:tcW w:w="1329" w:type="dxa"/>
-            <w:tcBorders>
-              <w:top w:val="single" w:sz="8" w:space="0" w:color="292F7C"/>
+            <w:tcW w:w="1330" w:type="dxa"/>
+            <w:tcBorders>
+              <w:top w:val="single" w:color="292F7C" w:sz="8" w:space="0"/>
               <w:left w:val="nil"/>
-              <w:bottom w:val="single" w:sz="8" w:space="0" w:color="292F7C"/>
-              <w:right w:val="single" w:sz="8" w:space="0" w:color="292F7C"/>
+              <w:bottom w:val="single" w:color="292F7C" w:sz="8" w:space="0"/>
+              <w:right w:val="single" w:color="292F7C" w:sz="8" w:space="0"/>
             </w:tcBorders>
             <w:tcMar>
               <w:top w:w="100" w:type="dxa"/>
@@ -2222,12 +3272,12 @@
         </w:tc>
         <w:tc>
           <w:tcPr>
-            <w:tcW w:w="1025" w:type="dxa"/>
-            <w:tcBorders>
-              <w:top w:val="single" w:sz="8" w:space="0" w:color="292F7C"/>
+            <w:tcW w:w="1026" w:type="dxa"/>
+            <w:tcBorders>
+              <w:top w:val="single" w:color="292F7C" w:sz="8" w:space="0"/>
               <w:left w:val="nil"/>
-              <w:bottom w:val="single" w:sz="8" w:space="0" w:color="292F7C"/>
-              <w:right w:val="single" w:sz="8" w:space="0" w:color="292F7C"/>
+              <w:bottom w:val="single" w:color="292F7C" w:sz="8" w:space="0"/>
+              <w:right w:val="single" w:color="292F7C" w:sz="8" w:space="0"/>
             </w:tcBorders>
             <w:tcMar>
               <w:top w:w="100" w:type="dxa"/>
@@ -2261,10 +3311,10 @@
           <w:tcPr>
             <w:tcW w:w="866" w:type="dxa"/>
             <w:tcBorders>
-              <w:top w:val="single" w:sz="8" w:space="0" w:color="292F7C"/>
+              <w:top w:val="single" w:color="292F7C" w:sz="8" w:space="0"/>
               <w:left w:val="nil"/>
-              <w:bottom w:val="single" w:sz="8" w:space="0" w:color="292F7C"/>
-              <w:right w:val="single" w:sz="8" w:space="0" w:color="292F7C"/>
+              <w:bottom w:val="single" w:color="292F7C" w:sz="8" w:space="0"/>
+              <w:right w:val="single" w:color="292F7C" w:sz="8" w:space="0"/>
             </w:tcBorders>
             <w:tcMar>
               <w:top w:w="100" w:type="dxa"/>
@@ -2296,29 +3346,56 @@
         </w:tc>
       </w:tr>
       <w:tr>
+        <w:tblPrEx>
+          <w:tblBorders>
+            <w:top w:val="none" w:color="auto" w:sz="0" w:space="0"/>
+            <w:left w:val="none" w:color="auto" w:sz="0" w:space="0"/>
+            <w:bottom w:val="none" w:color="auto" w:sz="0" w:space="0"/>
+            <w:right w:val="none" w:color="auto" w:sz="0" w:space="0"/>
+            <w:insideH w:val="none" w:color="auto" w:sz="0" w:space="0"/>
+            <w:insideV w:val="none" w:color="auto" w:sz="0" w:space="0"/>
+          </w:tblBorders>
+          <w:tblCellMar>
+            <w:top w:w="100" w:type="dxa"/>
+            <w:left w:w="100" w:type="dxa"/>
+            <w:bottom w:w="100" w:type="dxa"/>
+            <w:right w:w="100" w:type="dxa"/>
+          </w:tblCellMar>
+        </w:tblPrEx>
         <w:trPr>
-          <w:trHeight w:val="920"/>
+          <w:trHeight w:val="920" w:hRule="atLeast"/>
         </w:trPr>
         <w:tc>
           <w:tcPr>
-            <w:tcW w:w="592" w:type="dxa"/>
+            <w:tcW w:w="593" w:type="dxa"/>
             <w:tcBorders>
               <w:top w:val="nil"/>
-              <w:left w:val="single" w:sz="8" w:space="0" w:color="292F7C"/>
-              <w:bottom w:val="single" w:sz="8" w:space="0" w:color="292F7C"/>
-              <w:right w:val="single" w:sz="8" w:space="0" w:color="292F7C"/>
-            </w:tcBorders>
-            <w:tcMar>
-              <w:top w:w="100" w:type="dxa"/>
-              <w:left w:w="100" w:type="dxa"/>
-              <w:bottom w:w="100" w:type="dxa"/>
-              <w:right w:w="100" w:type="dxa"/>
-            </w:tcMar>
-          </w:tcPr>
-          <w:p>
-            <w:pPr>
-              <w:spacing w:before="120"/>
-            </w:pPr>
+              <w:left w:val="single" w:color="292F7C" w:sz="8" w:space="0"/>
+              <w:bottom w:val="nil"/>
+              <w:right w:val="single" w:color="292F7C" w:sz="8" w:space="0"/>
+            </w:tcBorders>
+            <w:tcMar>
+              <w:top w:w="100" w:type="dxa"/>
+              <w:left w:w="100" w:type="dxa"/>
+              <w:bottom w:w="100" w:type="dxa"/>
+              <w:right w:w="100" w:type="dxa"/>
+            </w:tcMar>
+          </w:tcPr>
+          <w:p>
+            <w:pPr>
+              <w:spacing w:before="120"/>
+              <w:rPr>
+                <w:rFonts w:hint="default"/>
+                <w:lang w:val="en-US"/>
+              </w:rPr>
+            </w:pPr>
+            <w:r>
+              <w:rPr>
+                <w:rFonts w:hint="default"/>
+                <w:lang w:val="en-US"/>
+              </w:rPr>
+              <w:t>101</w:t>
+            </w:r>
           </w:p>
         </w:tc>
         <w:tc>
@@ -2327,20 +3404,31 @@
             <w:tcBorders>
               <w:top w:val="nil"/>
               <w:left w:val="nil"/>
-              <w:bottom w:val="single" w:sz="8" w:space="0" w:color="292F7C"/>
-              <w:right w:val="single" w:sz="8" w:space="0" w:color="292F7C"/>
-            </w:tcBorders>
-            <w:tcMar>
-              <w:top w:w="100" w:type="dxa"/>
-              <w:left w:w="100" w:type="dxa"/>
-              <w:bottom w:w="100" w:type="dxa"/>
-              <w:right w:w="100" w:type="dxa"/>
-            </w:tcMar>
-          </w:tcPr>
-          <w:p>
-            <w:pPr>
-              <w:spacing w:before="120"/>
-            </w:pPr>
+              <w:bottom w:val="nil"/>
+              <w:right w:val="single" w:color="292F7C" w:sz="8" w:space="0"/>
+            </w:tcBorders>
+            <w:tcMar>
+              <w:top w:w="100" w:type="dxa"/>
+              <w:left w:w="100" w:type="dxa"/>
+              <w:bottom w:w="100" w:type="dxa"/>
+              <w:right w:w="100" w:type="dxa"/>
+            </w:tcMar>
+          </w:tcPr>
+          <w:p>
+            <w:pPr>
+              <w:spacing w:before="120"/>
+              <w:rPr>
+                <w:rFonts w:hint="default"/>
+                <w:lang w:val="en-US"/>
+              </w:rPr>
+            </w:pPr>
+            <w:r>
+              <w:rPr>
+                <w:rFonts w:hint="default"/>
+                <w:lang w:val="en-US"/>
+              </w:rPr>
+              <w:t>601</w:t>
+            </w:r>
           </w:p>
         </w:tc>
         <w:tc>
@@ -2349,20 +3437,51 @@
             <w:tcBorders>
               <w:top w:val="nil"/>
               <w:left w:val="nil"/>
-              <w:bottom w:val="single" w:sz="8" w:space="0" w:color="292F7C"/>
-              <w:right w:val="single" w:sz="8" w:space="0" w:color="292F7C"/>
-            </w:tcBorders>
-            <w:tcMar>
-              <w:top w:w="100" w:type="dxa"/>
-              <w:left w:w="100" w:type="dxa"/>
-              <w:bottom w:w="100" w:type="dxa"/>
-              <w:right w:w="100" w:type="dxa"/>
-            </w:tcMar>
-          </w:tcPr>
-          <w:p>
-            <w:pPr>
-              <w:spacing w:before="120"/>
-            </w:pPr>
+              <w:bottom w:val="nil"/>
+              <w:right w:val="single" w:color="292F7C" w:sz="8" w:space="0"/>
+            </w:tcBorders>
+            <w:tcMar>
+              <w:top w:w="100" w:type="dxa"/>
+              <w:left w:w="100" w:type="dxa"/>
+              <w:bottom w:w="100" w:type="dxa"/>
+              <w:right w:w="100" w:type="dxa"/>
+            </w:tcMar>
+          </w:tcPr>
+          <w:p>
+            <w:pPr>
+              <w:spacing w:before="120"/>
+              <w:rPr>
+                <w:rFonts w:hint="default"/>
+                <w:lang w:val="en-US"/>
+              </w:rPr>
+            </w:pPr>
+            <w:r>
+              <w:rPr>
+                <w:rFonts w:hint="default"/>
+                <w:lang w:val="en-US"/>
+              </w:rPr>
+              <w:t>Null</w:t>
+            </w:r>
+            <w:r>
+              <w:rPr>
+                <w:rFonts w:hint="default"/>
+                <w:position w:val="-10"/>
+                <w:lang w:val="en-US"/>
+              </w:rPr>
+              <w:object>
+                <v:shape id="_x0000_i1025" o:spt="75" type="#_x0000_t75" style="height:17pt;width:72pt;" o:ole="t" filled="f" o:preferrelative="t" stroked="f" coordsize="21600,21600">
+                  <v:fill on="f" focussize="0,0"/>
+                  <v:stroke on="f"/>
+                  <v:imagedata r:id="rId6" o:title=""/>
+                  <o:lock v:ext="edit" aspectratio="t"/>
+                  <w10:wrap type="none"/>
+                  <w10:anchorlock/>
+                </v:shape>
+                <o:OLEObject Type="Embed" ProgID="Equation.KSEE3" ShapeID="_x0000_i1025" DrawAspect="Content" ObjectID="_1468075725" r:id="rId5">
+                  <o:LockedField>false</o:LockedField>
+                </o:OLEObject>
+              </w:object>
+            </w:r>
           </w:p>
         </w:tc>
         <w:tc>
@@ -2371,64 +3490,97 @@
             <w:tcBorders>
               <w:top w:val="nil"/>
               <w:left w:val="nil"/>
-              <w:bottom w:val="single" w:sz="8" w:space="0" w:color="292F7C"/>
-              <w:right w:val="single" w:sz="8" w:space="0" w:color="292F7C"/>
-            </w:tcBorders>
-            <w:tcMar>
-              <w:top w:w="100" w:type="dxa"/>
-              <w:left w:w="100" w:type="dxa"/>
-              <w:bottom w:w="100" w:type="dxa"/>
-              <w:right w:w="100" w:type="dxa"/>
-            </w:tcMar>
-          </w:tcPr>
-          <w:p>
-            <w:pPr>
-              <w:spacing w:before="120"/>
-            </w:pPr>
-          </w:p>
-        </w:tc>
-        <w:tc>
-          <w:tcPr>
-            <w:tcW w:w="1358" w:type="dxa"/>
+              <w:bottom w:val="nil"/>
+              <w:right w:val="single" w:color="292F7C" w:sz="8" w:space="0"/>
+            </w:tcBorders>
+            <w:tcMar>
+              <w:top w:w="100" w:type="dxa"/>
+              <w:left w:w="100" w:type="dxa"/>
+              <w:bottom w:w="100" w:type="dxa"/>
+              <w:right w:w="100" w:type="dxa"/>
+            </w:tcMar>
+          </w:tcPr>
+          <w:p>
+            <w:pPr>
+              <w:spacing w:before="120"/>
+              <w:rPr>
+                <w:rFonts w:hint="default"/>
+                <w:lang w:val="en-US"/>
+              </w:rPr>
+            </w:pPr>
+            <w:r>
+              <w:rPr>
+                <w:rFonts w:hint="default"/>
+                <w:lang w:val="en-US"/>
+              </w:rPr>
+              <w:t>102</w:t>
+            </w:r>
+          </w:p>
+        </w:tc>
+        <w:tc>
+          <w:tcPr>
+            <w:tcW w:w="1359" w:type="dxa"/>
             <w:tcBorders>
               <w:top w:val="nil"/>
               <w:left w:val="nil"/>
-              <w:bottom w:val="single" w:sz="8" w:space="0" w:color="292F7C"/>
-              <w:right w:val="single" w:sz="8" w:space="0" w:color="292F7C"/>
-            </w:tcBorders>
-            <w:tcMar>
-              <w:top w:w="100" w:type="dxa"/>
-              <w:left w:w="100" w:type="dxa"/>
-              <w:bottom w:w="100" w:type="dxa"/>
-              <w:right w:w="100" w:type="dxa"/>
-            </w:tcMar>
-          </w:tcPr>
-          <w:p>
-            <w:pPr>
-              <w:spacing w:before="120"/>
-            </w:pPr>
-          </w:p>
-        </w:tc>
-        <w:tc>
-          <w:tcPr>
-            <w:tcW w:w="1603" w:type="dxa"/>
+              <w:bottom w:val="nil"/>
+              <w:right w:val="single" w:color="292F7C" w:sz="8" w:space="0"/>
+            </w:tcBorders>
+            <w:tcMar>
+              <w:top w:w="100" w:type="dxa"/>
+              <w:left w:w="100" w:type="dxa"/>
+              <w:bottom w:w="100" w:type="dxa"/>
+              <w:right w:w="100" w:type="dxa"/>
+            </w:tcMar>
+          </w:tcPr>
+          <w:p>
+            <w:pPr>
+              <w:spacing w:before="120"/>
+              <w:rPr>
+                <w:rFonts w:hint="default"/>
+                <w:lang w:val="en-US"/>
+              </w:rPr>
+            </w:pPr>
+            <w:r>
+              <w:rPr>
+                <w:rFonts w:hint="default"/>
+                <w:lang w:val="en-US"/>
+              </w:rPr>
+              <w:t>Start</w:t>
+            </w:r>
+          </w:p>
+        </w:tc>
+        <w:tc>
+          <w:tcPr>
+            <w:tcW w:w="1604" w:type="dxa"/>
             <w:tcBorders>
               <w:top w:val="nil"/>
               <w:left w:val="nil"/>
-              <w:bottom w:val="single" w:sz="8" w:space="0" w:color="292F7C"/>
-              <w:right w:val="single" w:sz="8" w:space="0" w:color="292F7C"/>
-            </w:tcBorders>
-            <w:tcMar>
-              <w:top w:w="100" w:type="dxa"/>
-              <w:left w:w="100" w:type="dxa"/>
-              <w:bottom w:w="100" w:type="dxa"/>
-              <w:right w:w="100" w:type="dxa"/>
-            </w:tcMar>
-          </w:tcPr>
-          <w:p>
-            <w:pPr>
-              <w:spacing w:before="120"/>
-            </w:pPr>
+              <w:bottom w:val="nil"/>
+              <w:right w:val="single" w:color="292F7C" w:sz="8" w:space="0"/>
+            </w:tcBorders>
+            <w:tcMar>
+              <w:top w:w="100" w:type="dxa"/>
+              <w:left w:w="100" w:type="dxa"/>
+              <w:bottom w:w="100" w:type="dxa"/>
+              <w:right w:w="100" w:type="dxa"/>
+            </w:tcMar>
+          </w:tcPr>
+          <w:p>
+            <w:pPr>
+              <w:spacing w:before="120"/>
+              <w:rPr>
+                <w:rFonts w:hint="default"/>
+                <w:lang w:val="en-US"/>
+              </w:rPr>
+            </w:pPr>
+            <w:r>
+              <w:rPr>
+                <w:rFonts w:hint="default"/>
+                <w:lang w:val="en-US"/>
+              </w:rPr>
+              <w:t>****Start Transaction</w:t>
+            </w:r>
           </w:p>
         </w:tc>
         <w:tc>
@@ -2437,52 +3589,52 @@
             <w:tcBorders>
               <w:top w:val="nil"/>
               <w:left w:val="nil"/>
-              <w:bottom w:val="single" w:sz="8" w:space="0" w:color="292F7C"/>
-              <w:right w:val="single" w:sz="8" w:space="0" w:color="292F7C"/>
-            </w:tcBorders>
-            <w:tcMar>
-              <w:top w:w="100" w:type="dxa"/>
-              <w:left w:w="100" w:type="dxa"/>
-              <w:bottom w:w="100" w:type="dxa"/>
-              <w:right w:w="100" w:type="dxa"/>
-            </w:tcMar>
-          </w:tcPr>
-          <w:p>
-            <w:pPr>
-              <w:spacing w:before="120"/>
-            </w:pPr>
-          </w:p>
-        </w:tc>
-        <w:tc>
-          <w:tcPr>
-            <w:tcW w:w="1329" w:type="dxa"/>
+              <w:bottom w:val="nil"/>
+              <w:right w:val="single" w:color="292F7C" w:sz="8" w:space="0"/>
+            </w:tcBorders>
+            <w:tcMar>
+              <w:top w:w="100" w:type="dxa"/>
+              <w:left w:w="100" w:type="dxa"/>
+              <w:bottom w:w="100" w:type="dxa"/>
+              <w:right w:w="100" w:type="dxa"/>
+            </w:tcMar>
+          </w:tcPr>
+          <w:p>
+            <w:pPr>
+              <w:spacing w:before="120"/>
+            </w:pPr>
+          </w:p>
+        </w:tc>
+        <w:tc>
+          <w:tcPr>
+            <w:tcW w:w="1330" w:type="dxa"/>
             <w:tcBorders>
               <w:top w:val="nil"/>
               <w:left w:val="nil"/>
-              <w:bottom w:val="single" w:sz="8" w:space="0" w:color="292F7C"/>
-              <w:right w:val="single" w:sz="8" w:space="0" w:color="292F7C"/>
-            </w:tcBorders>
-            <w:tcMar>
-              <w:top w:w="100" w:type="dxa"/>
-              <w:left w:w="100" w:type="dxa"/>
-              <w:bottom w:w="100" w:type="dxa"/>
-              <w:right w:w="100" w:type="dxa"/>
-            </w:tcMar>
-          </w:tcPr>
-          <w:p>
-            <w:pPr>
-              <w:spacing w:before="120"/>
-            </w:pPr>
-          </w:p>
-        </w:tc>
-        <w:tc>
-          <w:tcPr>
-            <w:tcW w:w="1025" w:type="dxa"/>
+              <w:bottom w:val="nil"/>
+              <w:right w:val="single" w:color="292F7C" w:sz="8" w:space="0"/>
+            </w:tcBorders>
+            <w:tcMar>
+              <w:top w:w="100" w:type="dxa"/>
+              <w:left w:w="100" w:type="dxa"/>
+              <w:bottom w:w="100" w:type="dxa"/>
+              <w:right w:w="100" w:type="dxa"/>
+            </w:tcMar>
+          </w:tcPr>
+          <w:p>
+            <w:pPr>
+              <w:spacing w:before="120"/>
+            </w:pPr>
+          </w:p>
+        </w:tc>
+        <w:tc>
+          <w:tcPr>
+            <w:tcW w:w="1026" w:type="dxa"/>
             <w:tcBorders>
               <w:top w:val="nil"/>
               <w:left w:val="nil"/>
-              <w:bottom w:val="single" w:sz="8" w:space="0" w:color="292F7C"/>
-              <w:right w:val="single" w:sz="8" w:space="0" w:color="292F7C"/>
+              <w:bottom w:val="nil"/>
+              <w:right w:val="single" w:color="292F7C" w:sz="8" w:space="0"/>
             </w:tcBorders>
             <w:tcMar>
               <w:top w:w="100" w:type="dxa"/>
@@ -2503,8 +3655,1783 @@
             <w:tcBorders>
               <w:top w:val="nil"/>
               <w:left w:val="nil"/>
-              <w:bottom w:val="single" w:sz="8" w:space="0" w:color="292F7C"/>
-              <w:right w:val="single" w:sz="8" w:space="0" w:color="292F7C"/>
+              <w:bottom w:val="nil"/>
+              <w:right w:val="single" w:color="292F7C" w:sz="8" w:space="0"/>
+            </w:tcBorders>
+            <w:tcMar>
+              <w:top w:w="100" w:type="dxa"/>
+              <w:left w:w="100" w:type="dxa"/>
+              <w:bottom w:w="100" w:type="dxa"/>
+              <w:right w:w="100" w:type="dxa"/>
+            </w:tcMar>
+          </w:tcPr>
+          <w:p>
+            <w:pPr>
+              <w:spacing w:before="120"/>
+            </w:pPr>
+          </w:p>
+        </w:tc>
+      </w:tr>
+      <w:tr>
+        <w:tblPrEx>
+          <w:tblBorders>
+            <w:top w:val="none" w:color="auto" w:sz="0" w:space="0"/>
+            <w:left w:val="none" w:color="auto" w:sz="0" w:space="0"/>
+            <w:bottom w:val="none" w:color="auto" w:sz="0" w:space="0"/>
+            <w:right w:val="none" w:color="auto" w:sz="0" w:space="0"/>
+            <w:insideH w:val="none" w:color="auto" w:sz="0" w:space="0"/>
+            <w:insideV w:val="none" w:color="auto" w:sz="0" w:space="0"/>
+          </w:tblBorders>
+          <w:tblCellMar>
+            <w:top w:w="100" w:type="dxa"/>
+            <w:left w:w="100" w:type="dxa"/>
+            <w:bottom w:w="100" w:type="dxa"/>
+            <w:right w:w="100" w:type="dxa"/>
+          </w:tblCellMar>
+        </w:tblPrEx>
+        <w:trPr>
+          <w:trHeight w:val="920" w:hRule="atLeast"/>
+        </w:trPr>
+        <w:tc>
+          <w:tcPr>
+            <w:tcW w:w="593" w:type="dxa"/>
+            <w:tcBorders>
+              <w:top w:val="nil"/>
+              <w:left w:val="single" w:color="292F7C" w:sz="8" w:space="0"/>
+              <w:bottom w:val="nil"/>
+              <w:right w:val="single" w:color="292F7C" w:sz="8" w:space="0"/>
+            </w:tcBorders>
+            <w:tcMar>
+              <w:top w:w="100" w:type="dxa"/>
+              <w:left w:w="100" w:type="dxa"/>
+              <w:bottom w:w="100" w:type="dxa"/>
+              <w:right w:w="100" w:type="dxa"/>
+            </w:tcMar>
+          </w:tcPr>
+          <w:p>
+            <w:pPr>
+              <w:spacing w:before="120"/>
+              <w:rPr>
+                <w:rFonts w:hint="default"/>
+                <w:lang w:val="en-US"/>
+              </w:rPr>
+            </w:pPr>
+            <w:r>
+              <w:rPr>
+                <w:rFonts w:hint="default"/>
+                <w:lang w:val="en-US"/>
+              </w:rPr>
+              <w:t>102</w:t>
+            </w:r>
+          </w:p>
+        </w:tc>
+        <w:tc>
+          <w:tcPr>
+            <w:tcW w:w="664" w:type="dxa"/>
+            <w:tcBorders>
+              <w:top w:val="nil"/>
+              <w:left w:val="nil"/>
+              <w:bottom w:val="nil"/>
+              <w:right w:val="single" w:color="292F7C" w:sz="8" w:space="0"/>
+            </w:tcBorders>
+            <w:tcMar>
+              <w:top w:w="100" w:type="dxa"/>
+              <w:left w:w="100" w:type="dxa"/>
+              <w:bottom w:w="100" w:type="dxa"/>
+              <w:right w:w="100" w:type="dxa"/>
+            </w:tcMar>
+          </w:tcPr>
+          <w:p>
+            <w:pPr>
+              <w:spacing w:before="120"/>
+              <w:rPr>
+                <w:rFonts w:hint="default"/>
+                <w:lang w:val="en-US"/>
+              </w:rPr>
+            </w:pPr>
+            <w:r>
+              <w:rPr>
+                <w:rFonts w:hint="default"/>
+                <w:lang w:val="en-US"/>
+              </w:rPr>
+              <w:t>601</w:t>
+            </w:r>
+          </w:p>
+        </w:tc>
+        <w:tc>
+          <w:tcPr>
+            <w:tcW w:w="751" w:type="dxa"/>
+            <w:tcBorders>
+              <w:top w:val="nil"/>
+              <w:left w:val="nil"/>
+              <w:bottom w:val="nil"/>
+              <w:right w:val="single" w:color="292F7C" w:sz="8" w:space="0"/>
+            </w:tcBorders>
+            <w:tcMar>
+              <w:top w:w="100" w:type="dxa"/>
+              <w:left w:w="100" w:type="dxa"/>
+              <w:bottom w:w="100" w:type="dxa"/>
+              <w:right w:w="100" w:type="dxa"/>
+            </w:tcMar>
+          </w:tcPr>
+          <w:p>
+            <w:pPr>
+              <w:spacing w:before="120"/>
+              <w:rPr>
+                <w:rFonts w:hint="default"/>
+                <w:lang w:val="en-US"/>
+              </w:rPr>
+            </w:pPr>
+            <w:r>
+              <w:rPr>
+                <w:rFonts w:hint="default"/>
+                <w:lang w:val="en-US"/>
+              </w:rPr>
+              <w:t>101</w:t>
+            </w:r>
+          </w:p>
+        </w:tc>
+        <w:tc>
+          <w:tcPr>
+            <w:tcW w:w="736" w:type="dxa"/>
+            <w:tcBorders>
+              <w:top w:val="nil"/>
+              <w:left w:val="nil"/>
+              <w:bottom w:val="nil"/>
+              <w:right w:val="single" w:color="292F7C" w:sz="8" w:space="0"/>
+            </w:tcBorders>
+            <w:tcMar>
+              <w:top w:w="100" w:type="dxa"/>
+              <w:left w:w="100" w:type="dxa"/>
+              <w:bottom w:w="100" w:type="dxa"/>
+              <w:right w:w="100" w:type="dxa"/>
+            </w:tcMar>
+          </w:tcPr>
+          <w:p>
+            <w:pPr>
+              <w:spacing w:before="120"/>
+              <w:rPr>
+                <w:rFonts w:hint="default"/>
+                <w:lang w:val="en-US"/>
+              </w:rPr>
+            </w:pPr>
+            <w:r>
+              <w:rPr>
+                <w:rFonts w:hint="default"/>
+                <w:lang w:val="en-US"/>
+              </w:rPr>
+              <w:t>103</w:t>
+            </w:r>
+          </w:p>
+        </w:tc>
+        <w:tc>
+          <w:tcPr>
+            <w:tcW w:w="1359" w:type="dxa"/>
+            <w:tcBorders>
+              <w:top w:val="nil"/>
+              <w:left w:val="nil"/>
+              <w:bottom w:val="nil"/>
+              <w:right w:val="single" w:color="292F7C" w:sz="8" w:space="0"/>
+            </w:tcBorders>
+            <w:tcMar>
+              <w:top w:w="100" w:type="dxa"/>
+              <w:left w:w="100" w:type="dxa"/>
+              <w:bottom w:w="100" w:type="dxa"/>
+              <w:right w:w="100" w:type="dxa"/>
+            </w:tcMar>
+          </w:tcPr>
+          <w:p>
+            <w:pPr>
+              <w:spacing w:before="120"/>
+              <w:rPr>
+                <w:rFonts w:hint="default"/>
+                <w:lang w:val="en-US"/>
+              </w:rPr>
+            </w:pPr>
+            <w:r>
+              <w:rPr>
+                <w:rFonts w:hint="default"/>
+                <w:lang w:val="en-US"/>
+              </w:rPr>
+              <w:t>UPDATE</w:t>
+            </w:r>
+          </w:p>
+        </w:tc>
+        <w:tc>
+          <w:tcPr>
+            <w:tcW w:w="1604" w:type="dxa"/>
+            <w:tcBorders>
+              <w:top w:val="nil"/>
+              <w:left w:val="nil"/>
+              <w:bottom w:val="nil"/>
+              <w:right w:val="single" w:color="292F7C" w:sz="8" w:space="0"/>
+            </w:tcBorders>
+            <w:tcMar>
+              <w:top w:w="100" w:type="dxa"/>
+              <w:left w:w="100" w:type="dxa"/>
+              <w:bottom w:w="100" w:type="dxa"/>
+              <w:right w:w="100" w:type="dxa"/>
+            </w:tcMar>
+          </w:tcPr>
+          <w:p>
+            <w:pPr>
+              <w:spacing w:before="120"/>
+              <w:rPr>
+                <w:rFonts w:hint="default"/>
+                <w:lang w:val="en-US"/>
+              </w:rPr>
+            </w:pPr>
+            <w:r>
+              <w:rPr>
+                <w:rFonts w:hint="default"/>
+                <w:lang w:val="en-US"/>
+              </w:rPr>
+              <w:t>PRODUCT</w:t>
+            </w:r>
+          </w:p>
+        </w:tc>
+        <w:tc>
+          <w:tcPr>
+            <w:tcW w:w="708" w:type="dxa"/>
+            <w:tcBorders>
+              <w:top w:val="nil"/>
+              <w:left w:val="nil"/>
+              <w:bottom w:val="nil"/>
+              <w:right w:val="single" w:color="292F7C" w:sz="8" w:space="0"/>
+            </w:tcBorders>
+            <w:tcMar>
+              <w:top w:w="100" w:type="dxa"/>
+              <w:left w:w="100" w:type="dxa"/>
+              <w:bottom w:w="100" w:type="dxa"/>
+              <w:right w:w="100" w:type="dxa"/>
+            </w:tcMar>
+          </w:tcPr>
+          <w:p>
+            <w:pPr>
+              <w:spacing w:before="120"/>
+              <w:rPr>
+                <w:rFonts w:hint="default"/>
+                <w:lang w:val="en-US"/>
+              </w:rPr>
+            </w:pPr>
+            <w:r>
+              <w:rPr>
+                <w:rFonts w:hint="default"/>
+                <w:lang w:val="en-US"/>
+              </w:rPr>
+              <w:t>ABC</w:t>
+            </w:r>
+          </w:p>
+        </w:tc>
+        <w:tc>
+          <w:tcPr>
+            <w:tcW w:w="1330" w:type="dxa"/>
+            <w:tcBorders>
+              <w:top w:val="nil"/>
+              <w:left w:val="nil"/>
+              <w:bottom w:val="nil"/>
+              <w:right w:val="single" w:color="292F7C" w:sz="8" w:space="0"/>
+            </w:tcBorders>
+            <w:tcMar>
+              <w:top w:w="100" w:type="dxa"/>
+              <w:left w:w="100" w:type="dxa"/>
+              <w:bottom w:w="100" w:type="dxa"/>
+              <w:right w:w="100" w:type="dxa"/>
+            </w:tcMar>
+          </w:tcPr>
+          <w:p>
+            <w:pPr>
+              <w:spacing w:before="120"/>
+              <w:rPr>
+                <w:rFonts w:hint="default"/>
+                <w:lang w:val="en-US"/>
+              </w:rPr>
+            </w:pPr>
+            <w:r>
+              <w:rPr>
+                <w:rFonts w:hint="default"/>
+                <w:lang w:val="en-US"/>
+              </w:rPr>
+              <w:t>PROD_QOH</w:t>
+            </w:r>
+          </w:p>
+        </w:tc>
+        <w:tc>
+          <w:tcPr>
+            <w:tcW w:w="1026" w:type="dxa"/>
+            <w:tcBorders>
+              <w:top w:val="nil"/>
+              <w:left w:val="nil"/>
+              <w:bottom w:val="nil"/>
+              <w:right w:val="single" w:color="292F7C" w:sz="8" w:space="0"/>
+            </w:tcBorders>
+            <w:tcMar>
+              <w:top w:w="100" w:type="dxa"/>
+              <w:left w:w="100" w:type="dxa"/>
+              <w:bottom w:w="100" w:type="dxa"/>
+              <w:right w:w="100" w:type="dxa"/>
+            </w:tcMar>
+          </w:tcPr>
+          <w:p>
+            <w:pPr>
+              <w:spacing w:before="120"/>
+              <w:rPr>
+                <w:rFonts w:hint="default"/>
+                <w:lang w:val="en-US"/>
+              </w:rPr>
+            </w:pPr>
+            <w:r>
+              <w:rPr>
+                <w:rFonts w:hint="default"/>
+                <w:lang w:val="en-US"/>
+              </w:rPr>
+              <w:t>1205</w:t>
+            </w:r>
+          </w:p>
+        </w:tc>
+        <w:tc>
+          <w:tcPr>
+            <w:tcW w:w="866" w:type="dxa"/>
+            <w:tcBorders>
+              <w:top w:val="nil"/>
+              <w:left w:val="nil"/>
+              <w:bottom w:val="nil"/>
+              <w:right w:val="single" w:color="292F7C" w:sz="8" w:space="0"/>
+            </w:tcBorders>
+            <w:tcMar>
+              <w:top w:w="100" w:type="dxa"/>
+              <w:left w:w="100" w:type="dxa"/>
+              <w:bottom w:w="100" w:type="dxa"/>
+              <w:right w:w="100" w:type="dxa"/>
+            </w:tcMar>
+          </w:tcPr>
+          <w:p>
+            <w:pPr>
+              <w:spacing w:before="120"/>
+              <w:rPr>
+                <w:rFonts w:hint="default"/>
+                <w:lang w:val="en-US"/>
+              </w:rPr>
+            </w:pPr>
+            <w:r>
+              <w:rPr>
+                <w:rFonts w:hint="default"/>
+                <w:lang w:val="en-US"/>
+              </w:rPr>
+              <w:t>1206</w:t>
+            </w:r>
+          </w:p>
+        </w:tc>
+      </w:tr>
+      <w:tr>
+        <w:tblPrEx>
+          <w:tblBorders>
+            <w:top w:val="none" w:color="auto" w:sz="0" w:space="0"/>
+            <w:left w:val="none" w:color="auto" w:sz="0" w:space="0"/>
+            <w:bottom w:val="none" w:color="auto" w:sz="0" w:space="0"/>
+            <w:right w:val="none" w:color="auto" w:sz="0" w:space="0"/>
+            <w:insideH w:val="none" w:color="auto" w:sz="0" w:space="0"/>
+            <w:insideV w:val="none" w:color="auto" w:sz="0" w:space="0"/>
+          </w:tblBorders>
+          <w:tblCellMar>
+            <w:top w:w="100" w:type="dxa"/>
+            <w:left w:w="100" w:type="dxa"/>
+            <w:bottom w:w="100" w:type="dxa"/>
+            <w:right w:w="100" w:type="dxa"/>
+          </w:tblCellMar>
+        </w:tblPrEx>
+        <w:trPr>
+          <w:trHeight w:val="920" w:hRule="atLeast"/>
+        </w:trPr>
+        <w:tc>
+          <w:tcPr>
+            <w:tcW w:w="593" w:type="dxa"/>
+            <w:tcBorders>
+              <w:top w:val="nil"/>
+              <w:left w:val="single" w:color="292F7C" w:sz="8" w:space="0"/>
+              <w:bottom w:val="nil"/>
+              <w:right w:val="single" w:color="292F7C" w:sz="8" w:space="0"/>
+            </w:tcBorders>
+            <w:tcMar>
+              <w:top w:w="100" w:type="dxa"/>
+              <w:left w:w="100" w:type="dxa"/>
+              <w:bottom w:w="100" w:type="dxa"/>
+              <w:right w:w="100" w:type="dxa"/>
+            </w:tcMar>
+          </w:tcPr>
+          <w:p>
+            <w:pPr>
+              <w:spacing w:before="120"/>
+              <w:rPr>
+                <w:rFonts w:hint="default"/>
+                <w:lang w:val="en-US"/>
+              </w:rPr>
+            </w:pPr>
+            <w:r>
+              <w:rPr>
+                <w:rFonts w:hint="default"/>
+                <w:lang w:val="en-US"/>
+              </w:rPr>
+              <w:t>103</w:t>
+            </w:r>
+          </w:p>
+        </w:tc>
+        <w:tc>
+          <w:tcPr>
+            <w:tcW w:w="664" w:type="dxa"/>
+            <w:tcBorders>
+              <w:top w:val="nil"/>
+              <w:left w:val="nil"/>
+              <w:bottom w:val="nil"/>
+              <w:right w:val="single" w:color="292F7C" w:sz="8" w:space="0"/>
+            </w:tcBorders>
+            <w:tcMar>
+              <w:top w:w="100" w:type="dxa"/>
+              <w:left w:w="100" w:type="dxa"/>
+              <w:bottom w:w="100" w:type="dxa"/>
+              <w:right w:w="100" w:type="dxa"/>
+            </w:tcMar>
+          </w:tcPr>
+          <w:p>
+            <w:pPr>
+              <w:spacing w:before="120"/>
+              <w:rPr>
+                <w:rFonts w:hint="default"/>
+                <w:lang w:val="en-US"/>
+              </w:rPr>
+            </w:pPr>
+            <w:r>
+              <w:rPr>
+                <w:rFonts w:hint="default"/>
+                <w:lang w:val="en-US"/>
+              </w:rPr>
+              <w:t>601</w:t>
+            </w:r>
+          </w:p>
+        </w:tc>
+        <w:tc>
+          <w:tcPr>
+            <w:tcW w:w="751" w:type="dxa"/>
+            <w:tcBorders>
+              <w:top w:val="nil"/>
+              <w:left w:val="nil"/>
+              <w:bottom w:val="nil"/>
+              <w:right w:val="single" w:color="292F7C" w:sz="8" w:space="0"/>
+            </w:tcBorders>
+            <w:tcMar>
+              <w:top w:w="100" w:type="dxa"/>
+              <w:left w:w="100" w:type="dxa"/>
+              <w:bottom w:w="100" w:type="dxa"/>
+              <w:right w:w="100" w:type="dxa"/>
+            </w:tcMar>
+          </w:tcPr>
+          <w:p>
+            <w:pPr>
+              <w:spacing w:before="120"/>
+              <w:rPr>
+                <w:rFonts w:hint="default"/>
+                <w:lang w:val="en-US"/>
+              </w:rPr>
+            </w:pPr>
+            <w:r>
+              <w:rPr>
+                <w:rFonts w:hint="default"/>
+                <w:lang w:val="en-US"/>
+              </w:rPr>
+              <w:t>102</w:t>
+            </w:r>
+          </w:p>
+        </w:tc>
+        <w:tc>
+          <w:tcPr>
+            <w:tcW w:w="736" w:type="dxa"/>
+            <w:tcBorders>
+              <w:top w:val="nil"/>
+              <w:left w:val="nil"/>
+              <w:bottom w:val="nil"/>
+              <w:right w:val="single" w:color="292F7C" w:sz="8" w:space="0"/>
+            </w:tcBorders>
+            <w:tcMar>
+              <w:top w:w="100" w:type="dxa"/>
+              <w:left w:w="100" w:type="dxa"/>
+              <w:bottom w:w="100" w:type="dxa"/>
+              <w:right w:w="100" w:type="dxa"/>
+            </w:tcMar>
+          </w:tcPr>
+          <w:p>
+            <w:pPr>
+              <w:spacing w:before="120"/>
+              <w:rPr>
+                <w:rFonts w:hint="default"/>
+                <w:lang w:val="en-US"/>
+              </w:rPr>
+            </w:pPr>
+            <w:r>
+              <w:rPr>
+                <w:rFonts w:hint="default"/>
+                <w:lang w:val="en-US"/>
+              </w:rPr>
+              <w:t>104</w:t>
+            </w:r>
+          </w:p>
+        </w:tc>
+        <w:tc>
+          <w:tcPr>
+            <w:tcW w:w="1359" w:type="dxa"/>
+            <w:tcBorders>
+              <w:top w:val="nil"/>
+              <w:left w:val="nil"/>
+              <w:bottom w:val="nil"/>
+              <w:right w:val="single" w:color="292F7C" w:sz="8" w:space="0"/>
+            </w:tcBorders>
+            <w:tcMar>
+              <w:top w:w="100" w:type="dxa"/>
+              <w:left w:w="100" w:type="dxa"/>
+              <w:bottom w:w="100" w:type="dxa"/>
+              <w:right w:w="100" w:type="dxa"/>
+            </w:tcMar>
+          </w:tcPr>
+          <w:p>
+            <w:pPr>
+              <w:spacing w:before="120"/>
+              <w:rPr>
+                <w:rFonts w:hint="default"/>
+                <w:lang w:val="en-US"/>
+              </w:rPr>
+            </w:pPr>
+            <w:r>
+              <w:rPr>
+                <w:rFonts w:hint="default"/>
+                <w:lang w:val="en-US"/>
+              </w:rPr>
+              <w:t>UPDATE</w:t>
+            </w:r>
+          </w:p>
+        </w:tc>
+        <w:tc>
+          <w:tcPr>
+            <w:tcW w:w="1604" w:type="dxa"/>
+            <w:tcBorders>
+              <w:top w:val="nil"/>
+              <w:left w:val="nil"/>
+              <w:bottom w:val="nil"/>
+              <w:right w:val="single" w:color="292F7C" w:sz="8" w:space="0"/>
+            </w:tcBorders>
+            <w:tcMar>
+              <w:top w:w="100" w:type="dxa"/>
+              <w:left w:w="100" w:type="dxa"/>
+              <w:bottom w:w="100" w:type="dxa"/>
+              <w:right w:w="100" w:type="dxa"/>
+            </w:tcMar>
+          </w:tcPr>
+          <w:p>
+            <w:pPr>
+              <w:spacing w:before="120"/>
+              <w:rPr>
+                <w:rFonts w:hint="default"/>
+                <w:lang w:val="en-US"/>
+              </w:rPr>
+            </w:pPr>
+            <w:r>
+              <w:rPr>
+                <w:rFonts w:hint="default"/>
+                <w:lang w:val="en-US"/>
+              </w:rPr>
+              <w:t>PART</w:t>
+            </w:r>
+          </w:p>
+        </w:tc>
+        <w:tc>
+          <w:tcPr>
+            <w:tcW w:w="708" w:type="dxa"/>
+            <w:tcBorders>
+              <w:top w:val="nil"/>
+              <w:left w:val="nil"/>
+              <w:bottom w:val="nil"/>
+              <w:right w:val="single" w:color="292F7C" w:sz="8" w:space="0"/>
+            </w:tcBorders>
+            <w:tcMar>
+              <w:top w:w="100" w:type="dxa"/>
+              <w:left w:w="100" w:type="dxa"/>
+              <w:bottom w:w="100" w:type="dxa"/>
+              <w:right w:w="100" w:type="dxa"/>
+            </w:tcMar>
+          </w:tcPr>
+          <w:p>
+            <w:pPr>
+              <w:spacing w:before="120"/>
+              <w:rPr>
+                <w:rFonts w:hint="default"/>
+                <w:lang w:val="en-US"/>
+              </w:rPr>
+            </w:pPr>
+            <w:r>
+              <w:rPr>
+                <w:rFonts w:hint="default"/>
+                <w:lang w:val="en-US"/>
+              </w:rPr>
+              <w:t>A</w:t>
+            </w:r>
+          </w:p>
+        </w:tc>
+        <w:tc>
+          <w:tcPr>
+            <w:tcW w:w="1330" w:type="dxa"/>
+            <w:tcBorders>
+              <w:top w:val="nil"/>
+              <w:left w:val="nil"/>
+              <w:bottom w:val="nil"/>
+              <w:right w:val="single" w:color="292F7C" w:sz="8" w:space="0"/>
+            </w:tcBorders>
+            <w:tcMar>
+              <w:top w:w="100" w:type="dxa"/>
+              <w:left w:w="100" w:type="dxa"/>
+              <w:bottom w:w="100" w:type="dxa"/>
+              <w:right w:w="100" w:type="dxa"/>
+            </w:tcMar>
+          </w:tcPr>
+          <w:p>
+            <w:pPr>
+              <w:spacing w:before="120"/>
+              <w:rPr>
+                <w:rFonts w:hint="default"/>
+                <w:lang w:val="en-US"/>
+              </w:rPr>
+            </w:pPr>
+            <w:r>
+              <w:rPr>
+                <w:rFonts w:hint="default"/>
+                <w:lang w:val="en-US"/>
+              </w:rPr>
+              <w:t>PART_QOH</w:t>
+            </w:r>
+          </w:p>
+        </w:tc>
+        <w:tc>
+          <w:tcPr>
+            <w:tcW w:w="1026" w:type="dxa"/>
+            <w:tcBorders>
+              <w:top w:val="nil"/>
+              <w:left w:val="nil"/>
+              <w:bottom w:val="nil"/>
+              <w:right w:val="single" w:color="292F7C" w:sz="8" w:space="0"/>
+            </w:tcBorders>
+            <w:tcMar>
+              <w:top w:w="100" w:type="dxa"/>
+              <w:left w:w="100" w:type="dxa"/>
+              <w:bottom w:w="100" w:type="dxa"/>
+              <w:right w:w="100" w:type="dxa"/>
+            </w:tcMar>
+          </w:tcPr>
+          <w:p>
+            <w:pPr>
+              <w:spacing w:before="120"/>
+              <w:rPr>
+                <w:rFonts w:hint="default"/>
+                <w:lang w:val="en-US"/>
+              </w:rPr>
+            </w:pPr>
+            <w:r>
+              <w:rPr>
+                <w:rFonts w:hint="default"/>
+                <w:lang w:val="en-US"/>
+              </w:rPr>
+              <w:t>567</w:t>
+            </w:r>
+          </w:p>
+        </w:tc>
+        <w:tc>
+          <w:tcPr>
+            <w:tcW w:w="866" w:type="dxa"/>
+            <w:tcBorders>
+              <w:top w:val="nil"/>
+              <w:left w:val="nil"/>
+              <w:bottom w:val="nil"/>
+              <w:right w:val="single" w:color="292F7C" w:sz="8" w:space="0"/>
+            </w:tcBorders>
+            <w:tcMar>
+              <w:top w:w="100" w:type="dxa"/>
+              <w:left w:w="100" w:type="dxa"/>
+              <w:bottom w:w="100" w:type="dxa"/>
+              <w:right w:w="100" w:type="dxa"/>
+            </w:tcMar>
+          </w:tcPr>
+          <w:p>
+            <w:pPr>
+              <w:spacing w:before="120"/>
+              <w:rPr>
+                <w:rFonts w:hint="default"/>
+                <w:lang w:val="en-US"/>
+              </w:rPr>
+            </w:pPr>
+            <w:r>
+              <w:rPr>
+                <w:rFonts w:hint="default"/>
+                <w:lang w:val="en-US"/>
+              </w:rPr>
+              <w:t>566</w:t>
+            </w:r>
+          </w:p>
+        </w:tc>
+      </w:tr>
+      <w:tr>
+        <w:tblPrEx>
+          <w:tblBorders>
+            <w:top w:val="none" w:color="auto" w:sz="0" w:space="0"/>
+            <w:left w:val="none" w:color="auto" w:sz="0" w:space="0"/>
+            <w:bottom w:val="none" w:color="auto" w:sz="0" w:space="0"/>
+            <w:right w:val="none" w:color="auto" w:sz="0" w:space="0"/>
+            <w:insideH w:val="none" w:color="auto" w:sz="0" w:space="0"/>
+            <w:insideV w:val="none" w:color="auto" w:sz="0" w:space="0"/>
+          </w:tblBorders>
+          <w:tblCellMar>
+            <w:top w:w="100" w:type="dxa"/>
+            <w:left w:w="100" w:type="dxa"/>
+            <w:bottom w:w="100" w:type="dxa"/>
+            <w:right w:w="100" w:type="dxa"/>
+          </w:tblCellMar>
+        </w:tblPrEx>
+        <w:trPr>
+          <w:trHeight w:val="920" w:hRule="atLeast"/>
+        </w:trPr>
+        <w:tc>
+          <w:tcPr>
+            <w:tcW w:w="593" w:type="dxa"/>
+            <w:tcBorders>
+              <w:top w:val="nil"/>
+              <w:left w:val="single" w:color="292F7C" w:sz="8" w:space="0"/>
+              <w:bottom w:val="nil"/>
+              <w:right w:val="single" w:color="292F7C" w:sz="8" w:space="0"/>
+            </w:tcBorders>
+            <w:tcMar>
+              <w:top w:w="100" w:type="dxa"/>
+              <w:left w:w="100" w:type="dxa"/>
+              <w:bottom w:w="100" w:type="dxa"/>
+              <w:right w:w="100" w:type="dxa"/>
+            </w:tcMar>
+          </w:tcPr>
+          <w:p>
+            <w:pPr>
+              <w:spacing w:before="120"/>
+              <w:rPr>
+                <w:rFonts w:hint="default"/>
+                <w:lang w:val="en-US"/>
+              </w:rPr>
+            </w:pPr>
+            <w:r>
+              <w:rPr>
+                <w:rFonts w:hint="default"/>
+                <w:lang w:val="en-US"/>
+              </w:rPr>
+              <w:t>104</w:t>
+            </w:r>
+          </w:p>
+        </w:tc>
+        <w:tc>
+          <w:tcPr>
+            <w:tcW w:w="664" w:type="dxa"/>
+            <w:tcBorders>
+              <w:top w:val="nil"/>
+              <w:left w:val="nil"/>
+              <w:bottom w:val="nil"/>
+              <w:right w:val="single" w:color="292F7C" w:sz="8" w:space="0"/>
+            </w:tcBorders>
+            <w:tcMar>
+              <w:top w:w="100" w:type="dxa"/>
+              <w:left w:w="100" w:type="dxa"/>
+              <w:bottom w:w="100" w:type="dxa"/>
+              <w:right w:w="100" w:type="dxa"/>
+            </w:tcMar>
+          </w:tcPr>
+          <w:p>
+            <w:pPr>
+              <w:spacing w:before="120"/>
+              <w:rPr>
+                <w:rFonts w:hint="default"/>
+                <w:lang w:val="en-US"/>
+              </w:rPr>
+            </w:pPr>
+            <w:r>
+              <w:rPr>
+                <w:rFonts w:hint="default"/>
+                <w:lang w:val="en-US"/>
+              </w:rPr>
+              <w:t>601</w:t>
+            </w:r>
+          </w:p>
+        </w:tc>
+        <w:tc>
+          <w:tcPr>
+            <w:tcW w:w="751" w:type="dxa"/>
+            <w:tcBorders>
+              <w:top w:val="nil"/>
+              <w:left w:val="nil"/>
+              <w:bottom w:val="nil"/>
+              <w:right w:val="single" w:color="292F7C" w:sz="8" w:space="0"/>
+            </w:tcBorders>
+            <w:tcMar>
+              <w:top w:w="100" w:type="dxa"/>
+              <w:left w:w="100" w:type="dxa"/>
+              <w:bottom w:w="100" w:type="dxa"/>
+              <w:right w:w="100" w:type="dxa"/>
+            </w:tcMar>
+          </w:tcPr>
+          <w:p>
+            <w:pPr>
+              <w:spacing w:before="120"/>
+              <w:rPr>
+                <w:rFonts w:hint="default"/>
+                <w:lang w:val="en-US"/>
+              </w:rPr>
+            </w:pPr>
+            <w:r>
+              <w:rPr>
+                <w:rFonts w:hint="default"/>
+                <w:lang w:val="en-US"/>
+              </w:rPr>
+              <w:t>103</w:t>
+            </w:r>
+          </w:p>
+        </w:tc>
+        <w:tc>
+          <w:tcPr>
+            <w:tcW w:w="736" w:type="dxa"/>
+            <w:tcBorders>
+              <w:top w:val="nil"/>
+              <w:left w:val="nil"/>
+              <w:bottom w:val="nil"/>
+              <w:right w:val="single" w:color="292F7C" w:sz="8" w:space="0"/>
+            </w:tcBorders>
+            <w:tcMar>
+              <w:top w:w="100" w:type="dxa"/>
+              <w:left w:w="100" w:type="dxa"/>
+              <w:bottom w:w="100" w:type="dxa"/>
+              <w:right w:w="100" w:type="dxa"/>
+            </w:tcMar>
+          </w:tcPr>
+          <w:p>
+            <w:pPr>
+              <w:spacing w:before="120"/>
+              <w:rPr>
+                <w:rFonts w:hint="default"/>
+                <w:lang w:val="en-US"/>
+              </w:rPr>
+            </w:pPr>
+            <w:r>
+              <w:rPr>
+                <w:rFonts w:hint="default"/>
+                <w:lang w:val="en-US"/>
+              </w:rPr>
+              <w:t>110</w:t>
+            </w:r>
+          </w:p>
+        </w:tc>
+        <w:tc>
+          <w:tcPr>
+            <w:tcW w:w="1359" w:type="dxa"/>
+            <w:tcBorders>
+              <w:top w:val="nil"/>
+              <w:left w:val="nil"/>
+              <w:bottom w:val="nil"/>
+              <w:right w:val="single" w:color="292F7C" w:sz="8" w:space="0"/>
+            </w:tcBorders>
+            <w:tcMar>
+              <w:top w:w="100" w:type="dxa"/>
+              <w:left w:w="100" w:type="dxa"/>
+              <w:bottom w:w="100" w:type="dxa"/>
+              <w:right w:w="100" w:type="dxa"/>
+            </w:tcMar>
+            <w:vAlign w:val="top"/>
+          </w:tcPr>
+          <w:p>
+            <w:pPr>
+              <w:spacing w:before="120"/>
+              <w:rPr>
+                <w:rFonts w:hint="default" w:ascii="Arial" w:hAnsi="Arial" w:eastAsia="Arial" w:cs="Arial"/>
+                <w:sz w:val="22"/>
+                <w:szCs w:val="22"/>
+                <w:lang w:val="en-US" w:eastAsia="en-GB" w:bidi="ar-SA"/>
+              </w:rPr>
+            </w:pPr>
+            <w:r>
+              <w:rPr>
+                <w:rFonts w:hint="default"/>
+                <w:lang w:val="en-US"/>
+              </w:rPr>
+              <w:t>UPDATE</w:t>
+            </w:r>
+          </w:p>
+        </w:tc>
+        <w:tc>
+          <w:tcPr>
+            <w:tcW w:w="1604" w:type="dxa"/>
+            <w:tcBorders>
+              <w:top w:val="nil"/>
+              <w:left w:val="nil"/>
+              <w:bottom w:val="nil"/>
+              <w:right w:val="single" w:color="292F7C" w:sz="8" w:space="0"/>
+            </w:tcBorders>
+            <w:tcMar>
+              <w:top w:w="100" w:type="dxa"/>
+              <w:left w:w="100" w:type="dxa"/>
+              <w:bottom w:w="100" w:type="dxa"/>
+              <w:right w:w="100" w:type="dxa"/>
+            </w:tcMar>
+            <w:vAlign w:val="top"/>
+          </w:tcPr>
+          <w:p>
+            <w:pPr>
+              <w:spacing w:before="120"/>
+              <w:rPr>
+                <w:rFonts w:hint="default" w:ascii="Arial" w:hAnsi="Arial" w:eastAsia="Arial" w:cs="Arial"/>
+                <w:sz w:val="22"/>
+                <w:szCs w:val="22"/>
+                <w:lang w:val="en-US" w:eastAsia="en-GB" w:bidi="ar-SA"/>
+              </w:rPr>
+            </w:pPr>
+            <w:r>
+              <w:rPr>
+                <w:rFonts w:hint="default"/>
+                <w:lang w:val="en-US"/>
+              </w:rPr>
+              <w:t>PART</w:t>
+            </w:r>
+          </w:p>
+        </w:tc>
+        <w:tc>
+          <w:tcPr>
+            <w:tcW w:w="708" w:type="dxa"/>
+            <w:tcBorders>
+              <w:top w:val="nil"/>
+              <w:left w:val="nil"/>
+              <w:bottom w:val="nil"/>
+              <w:right w:val="single" w:color="292F7C" w:sz="8" w:space="0"/>
+            </w:tcBorders>
+            <w:tcMar>
+              <w:top w:w="100" w:type="dxa"/>
+              <w:left w:w="100" w:type="dxa"/>
+              <w:bottom w:w="100" w:type="dxa"/>
+              <w:right w:w="100" w:type="dxa"/>
+            </w:tcMar>
+            <w:vAlign w:val="top"/>
+          </w:tcPr>
+          <w:p>
+            <w:pPr>
+              <w:spacing w:before="120"/>
+              <w:rPr>
+                <w:rFonts w:hint="default" w:ascii="Arial" w:hAnsi="Arial" w:eastAsia="Arial" w:cs="Arial"/>
+                <w:sz w:val="22"/>
+                <w:szCs w:val="22"/>
+                <w:lang w:val="en-US" w:eastAsia="en-GB" w:bidi="ar-SA"/>
+              </w:rPr>
+            </w:pPr>
+            <w:r>
+              <w:rPr>
+                <w:rFonts w:hint="default" w:cs="Arial"/>
+                <w:sz w:val="22"/>
+                <w:szCs w:val="22"/>
+                <w:lang w:val="en-US" w:eastAsia="en-GB" w:bidi="ar-SA"/>
+              </w:rPr>
+              <w:t>B</w:t>
+            </w:r>
+          </w:p>
+        </w:tc>
+        <w:tc>
+          <w:tcPr>
+            <w:tcW w:w="1330" w:type="dxa"/>
+            <w:tcBorders>
+              <w:top w:val="nil"/>
+              <w:left w:val="nil"/>
+              <w:bottom w:val="nil"/>
+              <w:right w:val="single" w:color="292F7C" w:sz="8" w:space="0"/>
+            </w:tcBorders>
+            <w:tcMar>
+              <w:top w:w="100" w:type="dxa"/>
+              <w:left w:w="100" w:type="dxa"/>
+              <w:bottom w:w="100" w:type="dxa"/>
+              <w:right w:w="100" w:type="dxa"/>
+            </w:tcMar>
+            <w:vAlign w:val="top"/>
+          </w:tcPr>
+          <w:p>
+            <w:pPr>
+              <w:spacing w:before="120"/>
+              <w:rPr>
+                <w:rFonts w:hint="default" w:ascii="Arial" w:hAnsi="Arial" w:eastAsia="Arial" w:cs="Arial"/>
+                <w:sz w:val="22"/>
+                <w:szCs w:val="22"/>
+                <w:lang w:val="en-US" w:eastAsia="en-GB" w:bidi="ar-SA"/>
+              </w:rPr>
+            </w:pPr>
+            <w:r>
+              <w:rPr>
+                <w:rFonts w:hint="default"/>
+                <w:lang w:val="en-US"/>
+              </w:rPr>
+              <w:t>PART_QOH</w:t>
+            </w:r>
+          </w:p>
+        </w:tc>
+        <w:tc>
+          <w:tcPr>
+            <w:tcW w:w="1026" w:type="dxa"/>
+            <w:tcBorders>
+              <w:top w:val="nil"/>
+              <w:left w:val="nil"/>
+              <w:bottom w:val="nil"/>
+              <w:right w:val="single" w:color="292F7C" w:sz="8" w:space="0"/>
+            </w:tcBorders>
+            <w:tcMar>
+              <w:top w:w="100" w:type="dxa"/>
+              <w:left w:w="100" w:type="dxa"/>
+              <w:bottom w:w="100" w:type="dxa"/>
+              <w:right w:w="100" w:type="dxa"/>
+            </w:tcMar>
+          </w:tcPr>
+          <w:p>
+            <w:pPr>
+              <w:spacing w:before="120"/>
+              <w:rPr>
+                <w:rFonts w:hint="default"/>
+                <w:lang w:val="en-US"/>
+              </w:rPr>
+            </w:pPr>
+            <w:r>
+              <w:rPr>
+                <w:rFonts w:hint="default"/>
+                <w:lang w:val="en-US"/>
+              </w:rPr>
+              <w:t>98</w:t>
+            </w:r>
+          </w:p>
+        </w:tc>
+        <w:tc>
+          <w:tcPr>
+            <w:tcW w:w="866" w:type="dxa"/>
+            <w:tcBorders>
+              <w:top w:val="nil"/>
+              <w:left w:val="nil"/>
+              <w:bottom w:val="nil"/>
+              <w:right w:val="single" w:color="292F7C" w:sz="8" w:space="0"/>
+            </w:tcBorders>
+            <w:tcMar>
+              <w:top w:w="100" w:type="dxa"/>
+              <w:left w:w="100" w:type="dxa"/>
+              <w:bottom w:w="100" w:type="dxa"/>
+              <w:right w:w="100" w:type="dxa"/>
+            </w:tcMar>
+          </w:tcPr>
+          <w:p>
+            <w:pPr>
+              <w:spacing w:before="120"/>
+              <w:rPr>
+                <w:rFonts w:hint="default"/>
+                <w:lang w:val="en-US"/>
+              </w:rPr>
+            </w:pPr>
+            <w:r>
+              <w:rPr>
+                <w:rFonts w:hint="default"/>
+                <w:lang w:val="en-US"/>
+              </w:rPr>
+              <w:t>97</w:t>
+            </w:r>
+          </w:p>
+        </w:tc>
+      </w:tr>
+      <w:tr>
+        <w:tblPrEx>
+          <w:tblBorders>
+            <w:top w:val="none" w:color="auto" w:sz="0" w:space="0"/>
+            <w:left w:val="none" w:color="auto" w:sz="0" w:space="0"/>
+            <w:bottom w:val="none" w:color="auto" w:sz="0" w:space="0"/>
+            <w:right w:val="none" w:color="auto" w:sz="0" w:space="0"/>
+            <w:insideH w:val="none" w:color="auto" w:sz="0" w:space="0"/>
+            <w:insideV w:val="none" w:color="auto" w:sz="0" w:space="0"/>
+          </w:tblBorders>
+          <w:tblCellMar>
+            <w:top w:w="100" w:type="dxa"/>
+            <w:left w:w="100" w:type="dxa"/>
+            <w:bottom w:w="100" w:type="dxa"/>
+            <w:right w:w="100" w:type="dxa"/>
+          </w:tblCellMar>
+        </w:tblPrEx>
+        <w:trPr>
+          <w:trHeight w:val="920" w:hRule="atLeast"/>
+        </w:trPr>
+        <w:tc>
+          <w:tcPr>
+            <w:tcW w:w="593" w:type="dxa"/>
+            <w:tcBorders>
+              <w:top w:val="nil"/>
+              <w:left w:val="single" w:color="292F7C" w:sz="8" w:space="0"/>
+              <w:bottom w:val="nil"/>
+              <w:right w:val="single" w:color="292F7C" w:sz="8" w:space="0"/>
+            </w:tcBorders>
+            <w:tcMar>
+              <w:top w:w="100" w:type="dxa"/>
+              <w:left w:w="100" w:type="dxa"/>
+              <w:bottom w:w="100" w:type="dxa"/>
+              <w:right w:w="100" w:type="dxa"/>
+            </w:tcMar>
+            <w:vAlign w:val="top"/>
+          </w:tcPr>
+          <w:p>
+            <w:pPr>
+              <w:spacing w:before="120"/>
+              <w:rPr>
+                <w:rFonts w:hint="default" w:ascii="Arial" w:hAnsi="Arial" w:eastAsia="Arial" w:cs="Arial"/>
+                <w:sz w:val="22"/>
+                <w:szCs w:val="22"/>
+                <w:lang w:val="en-US" w:eastAsia="en-GB" w:bidi="ar-SA"/>
+              </w:rPr>
+            </w:pPr>
+            <w:r>
+              <w:rPr>
+                <w:rFonts w:hint="default"/>
+                <w:lang w:val="en-US"/>
+              </w:rPr>
+              <w:t>110</w:t>
+            </w:r>
+          </w:p>
+        </w:tc>
+        <w:tc>
+          <w:tcPr>
+            <w:tcW w:w="664" w:type="dxa"/>
+            <w:tcBorders>
+              <w:top w:val="nil"/>
+              <w:left w:val="nil"/>
+              <w:bottom w:val="nil"/>
+              <w:right w:val="single" w:color="292F7C" w:sz="8" w:space="0"/>
+            </w:tcBorders>
+            <w:tcMar>
+              <w:top w:w="100" w:type="dxa"/>
+              <w:left w:w="100" w:type="dxa"/>
+              <w:bottom w:w="100" w:type="dxa"/>
+              <w:right w:w="100" w:type="dxa"/>
+            </w:tcMar>
+            <w:vAlign w:val="top"/>
+          </w:tcPr>
+          <w:p>
+            <w:pPr>
+              <w:spacing w:before="120"/>
+              <w:rPr>
+                <w:rFonts w:hint="default" w:ascii="Arial" w:hAnsi="Arial" w:eastAsia="Arial" w:cs="Arial"/>
+                <w:sz w:val="22"/>
+                <w:szCs w:val="22"/>
+                <w:lang w:val="en-US" w:eastAsia="en-GB" w:bidi="ar-SA"/>
+              </w:rPr>
+            </w:pPr>
+            <w:r>
+              <w:rPr>
+                <w:rFonts w:hint="default"/>
+                <w:lang w:val="en-US"/>
+              </w:rPr>
+              <w:t>601</w:t>
+            </w:r>
+          </w:p>
+        </w:tc>
+        <w:tc>
+          <w:tcPr>
+            <w:tcW w:w="751" w:type="dxa"/>
+            <w:tcBorders>
+              <w:top w:val="nil"/>
+              <w:left w:val="nil"/>
+              <w:bottom w:val="nil"/>
+              <w:right w:val="single" w:color="292F7C" w:sz="8" w:space="0"/>
+            </w:tcBorders>
+            <w:tcMar>
+              <w:top w:w="100" w:type="dxa"/>
+              <w:left w:w="100" w:type="dxa"/>
+              <w:bottom w:w="100" w:type="dxa"/>
+              <w:right w:w="100" w:type="dxa"/>
+            </w:tcMar>
+            <w:vAlign w:val="top"/>
+          </w:tcPr>
+          <w:p>
+            <w:pPr>
+              <w:spacing w:before="120"/>
+              <w:rPr>
+                <w:rFonts w:hint="default" w:ascii="Arial" w:hAnsi="Arial" w:eastAsia="Arial" w:cs="Arial"/>
+                <w:sz w:val="22"/>
+                <w:szCs w:val="22"/>
+                <w:lang w:val="en-US" w:eastAsia="en-GB" w:bidi="ar-SA"/>
+              </w:rPr>
+            </w:pPr>
+            <w:r>
+              <w:rPr>
+                <w:rFonts w:hint="default"/>
+                <w:lang w:val="en-US"/>
+              </w:rPr>
+              <w:t>104</w:t>
+            </w:r>
+          </w:p>
+        </w:tc>
+        <w:tc>
+          <w:tcPr>
+            <w:tcW w:w="736" w:type="dxa"/>
+            <w:tcBorders>
+              <w:top w:val="nil"/>
+              <w:left w:val="nil"/>
+              <w:bottom w:val="nil"/>
+              <w:right w:val="single" w:color="292F7C" w:sz="8" w:space="0"/>
+            </w:tcBorders>
+            <w:tcMar>
+              <w:top w:w="100" w:type="dxa"/>
+              <w:left w:w="100" w:type="dxa"/>
+              <w:bottom w:w="100" w:type="dxa"/>
+              <w:right w:w="100" w:type="dxa"/>
+            </w:tcMar>
+            <w:vAlign w:val="top"/>
+          </w:tcPr>
+          <w:p>
+            <w:pPr>
+              <w:spacing w:before="120"/>
+              <w:rPr>
+                <w:rFonts w:hint="default" w:ascii="Arial" w:hAnsi="Arial" w:eastAsia="Arial" w:cs="Arial"/>
+                <w:sz w:val="22"/>
+                <w:szCs w:val="22"/>
+                <w:lang w:val="en-US" w:eastAsia="en-GB" w:bidi="ar-SA"/>
+              </w:rPr>
+            </w:pPr>
+            <w:r>
+              <w:rPr>
+                <w:rFonts w:hint="default"/>
+                <w:lang w:val="en-US"/>
+              </w:rPr>
+              <w:t>121</w:t>
+            </w:r>
+          </w:p>
+        </w:tc>
+        <w:tc>
+          <w:tcPr>
+            <w:tcW w:w="1359" w:type="dxa"/>
+            <w:tcBorders>
+              <w:top w:val="nil"/>
+              <w:left w:val="nil"/>
+              <w:bottom w:val="nil"/>
+              <w:right w:val="single" w:color="292F7C" w:sz="8" w:space="0"/>
+            </w:tcBorders>
+            <w:tcMar>
+              <w:top w:w="100" w:type="dxa"/>
+              <w:left w:w="100" w:type="dxa"/>
+              <w:bottom w:w="100" w:type="dxa"/>
+              <w:right w:w="100" w:type="dxa"/>
+            </w:tcMar>
+            <w:vAlign w:val="top"/>
+          </w:tcPr>
+          <w:p>
+            <w:pPr>
+              <w:spacing w:before="120"/>
+              <w:rPr>
+                <w:rFonts w:hint="default" w:ascii="Arial" w:hAnsi="Arial" w:eastAsia="Arial" w:cs="Arial"/>
+                <w:sz w:val="22"/>
+                <w:szCs w:val="22"/>
+                <w:lang w:val="en-US" w:eastAsia="en-GB" w:bidi="ar-SA"/>
+              </w:rPr>
+            </w:pPr>
+            <w:r>
+              <w:rPr>
+                <w:rFonts w:hint="default"/>
+                <w:lang w:val="en-US"/>
+              </w:rPr>
+              <w:t>UPDATE</w:t>
+            </w:r>
+          </w:p>
+        </w:tc>
+        <w:tc>
+          <w:tcPr>
+            <w:tcW w:w="1604" w:type="dxa"/>
+            <w:tcBorders>
+              <w:top w:val="nil"/>
+              <w:left w:val="nil"/>
+              <w:bottom w:val="nil"/>
+              <w:right w:val="single" w:color="292F7C" w:sz="8" w:space="0"/>
+            </w:tcBorders>
+            <w:tcMar>
+              <w:top w:w="100" w:type="dxa"/>
+              <w:left w:w="100" w:type="dxa"/>
+              <w:bottom w:w="100" w:type="dxa"/>
+              <w:right w:w="100" w:type="dxa"/>
+            </w:tcMar>
+            <w:vAlign w:val="top"/>
+          </w:tcPr>
+          <w:p>
+            <w:pPr>
+              <w:spacing w:before="120"/>
+              <w:rPr>
+                <w:rFonts w:hint="default" w:ascii="Arial" w:hAnsi="Arial" w:eastAsia="Arial" w:cs="Arial"/>
+                <w:sz w:val="22"/>
+                <w:szCs w:val="22"/>
+                <w:lang w:val="en-US" w:eastAsia="en-GB" w:bidi="ar-SA"/>
+              </w:rPr>
+            </w:pPr>
+            <w:r>
+              <w:rPr>
+                <w:rFonts w:hint="default"/>
+                <w:lang w:val="en-US"/>
+              </w:rPr>
+              <w:t>PART</w:t>
+            </w:r>
+          </w:p>
+        </w:tc>
+        <w:tc>
+          <w:tcPr>
+            <w:tcW w:w="708" w:type="dxa"/>
+            <w:tcBorders>
+              <w:top w:val="nil"/>
+              <w:left w:val="nil"/>
+              <w:bottom w:val="nil"/>
+              <w:right w:val="single" w:color="292F7C" w:sz="8" w:space="0"/>
+            </w:tcBorders>
+            <w:tcMar>
+              <w:top w:w="100" w:type="dxa"/>
+              <w:left w:w="100" w:type="dxa"/>
+              <w:bottom w:w="100" w:type="dxa"/>
+              <w:right w:w="100" w:type="dxa"/>
+            </w:tcMar>
+            <w:vAlign w:val="top"/>
+          </w:tcPr>
+          <w:p>
+            <w:pPr>
+              <w:spacing w:before="120"/>
+              <w:rPr>
+                <w:rFonts w:hint="default" w:ascii="Arial" w:hAnsi="Arial" w:eastAsia="Arial" w:cs="Arial"/>
+                <w:sz w:val="22"/>
+                <w:szCs w:val="22"/>
+                <w:lang w:val="en-US" w:eastAsia="en-GB" w:bidi="ar-SA"/>
+              </w:rPr>
+            </w:pPr>
+            <w:r>
+              <w:rPr>
+                <w:rFonts w:hint="default" w:cs="Arial"/>
+                <w:sz w:val="22"/>
+                <w:szCs w:val="22"/>
+                <w:lang w:val="en-US" w:eastAsia="en-GB" w:bidi="ar-SA"/>
+              </w:rPr>
+              <w:t>C</w:t>
+            </w:r>
+          </w:p>
+        </w:tc>
+        <w:tc>
+          <w:tcPr>
+            <w:tcW w:w="1330" w:type="dxa"/>
+            <w:tcBorders>
+              <w:top w:val="nil"/>
+              <w:left w:val="nil"/>
+              <w:bottom w:val="nil"/>
+              <w:right w:val="single" w:color="292F7C" w:sz="8" w:space="0"/>
+            </w:tcBorders>
+            <w:tcMar>
+              <w:top w:w="100" w:type="dxa"/>
+              <w:left w:w="100" w:type="dxa"/>
+              <w:bottom w:w="100" w:type="dxa"/>
+              <w:right w:w="100" w:type="dxa"/>
+            </w:tcMar>
+            <w:vAlign w:val="top"/>
+          </w:tcPr>
+          <w:p>
+            <w:pPr>
+              <w:spacing w:before="120"/>
+              <w:rPr>
+                <w:rFonts w:hint="default" w:ascii="Arial" w:hAnsi="Arial" w:eastAsia="Arial" w:cs="Arial"/>
+                <w:sz w:val="22"/>
+                <w:szCs w:val="22"/>
+                <w:lang w:val="en-US" w:eastAsia="en-GB" w:bidi="ar-SA"/>
+              </w:rPr>
+            </w:pPr>
+            <w:r>
+              <w:rPr>
+                <w:rFonts w:hint="default"/>
+                <w:lang w:val="en-US"/>
+              </w:rPr>
+              <w:t>PART_QOH</w:t>
+            </w:r>
+          </w:p>
+        </w:tc>
+        <w:tc>
+          <w:tcPr>
+            <w:tcW w:w="1026" w:type="dxa"/>
+            <w:tcBorders>
+              <w:top w:val="nil"/>
+              <w:left w:val="nil"/>
+              <w:bottom w:val="nil"/>
+              <w:right w:val="single" w:color="292F7C" w:sz="8" w:space="0"/>
+            </w:tcBorders>
+            <w:tcMar>
+              <w:top w:w="100" w:type="dxa"/>
+              <w:left w:w="100" w:type="dxa"/>
+              <w:bottom w:w="100" w:type="dxa"/>
+              <w:right w:w="100" w:type="dxa"/>
+            </w:tcMar>
+          </w:tcPr>
+          <w:p>
+            <w:pPr>
+              <w:spacing w:before="120"/>
+              <w:rPr>
+                <w:rFonts w:hint="default"/>
+                <w:lang w:val="en-US"/>
+              </w:rPr>
+            </w:pPr>
+            <w:r>
+              <w:rPr>
+                <w:rFonts w:hint="default"/>
+                <w:lang w:val="en-US"/>
+              </w:rPr>
+              <w:t>549</w:t>
+            </w:r>
+          </w:p>
+        </w:tc>
+        <w:tc>
+          <w:tcPr>
+            <w:tcW w:w="866" w:type="dxa"/>
+            <w:tcBorders>
+              <w:top w:val="nil"/>
+              <w:left w:val="nil"/>
+              <w:bottom w:val="nil"/>
+              <w:right w:val="single" w:color="292F7C" w:sz="8" w:space="0"/>
+            </w:tcBorders>
+            <w:tcMar>
+              <w:top w:w="100" w:type="dxa"/>
+              <w:left w:w="100" w:type="dxa"/>
+              <w:bottom w:w="100" w:type="dxa"/>
+              <w:right w:w="100" w:type="dxa"/>
+            </w:tcMar>
+          </w:tcPr>
+          <w:p>
+            <w:pPr>
+              <w:spacing w:before="120"/>
+              <w:rPr>
+                <w:rFonts w:hint="default"/>
+                <w:lang w:val="en-US"/>
+              </w:rPr>
+            </w:pPr>
+            <w:r>
+              <w:rPr>
+                <w:rFonts w:hint="default"/>
+                <w:lang w:val="en-US"/>
+              </w:rPr>
+              <w:t>548</w:t>
+            </w:r>
+          </w:p>
+        </w:tc>
+      </w:tr>
+      <w:tr>
+        <w:tblPrEx>
+          <w:tblBorders>
+            <w:top w:val="none" w:color="auto" w:sz="0" w:space="0"/>
+            <w:left w:val="none" w:color="auto" w:sz="0" w:space="0"/>
+            <w:bottom w:val="none" w:color="auto" w:sz="0" w:space="0"/>
+            <w:right w:val="none" w:color="auto" w:sz="0" w:space="0"/>
+            <w:insideH w:val="none" w:color="auto" w:sz="0" w:space="0"/>
+            <w:insideV w:val="none" w:color="auto" w:sz="0" w:space="0"/>
+          </w:tblBorders>
+          <w:tblCellMar>
+            <w:top w:w="100" w:type="dxa"/>
+            <w:left w:w="100" w:type="dxa"/>
+            <w:bottom w:w="100" w:type="dxa"/>
+            <w:right w:w="100" w:type="dxa"/>
+          </w:tblCellMar>
+        </w:tblPrEx>
+        <w:trPr>
+          <w:trHeight w:val="920" w:hRule="atLeast"/>
+        </w:trPr>
+        <w:tc>
+          <w:tcPr>
+            <w:tcW w:w="593" w:type="dxa"/>
+            <w:tcBorders>
+              <w:top w:val="nil"/>
+              <w:left w:val="single" w:color="292F7C" w:sz="8" w:space="0"/>
+              <w:bottom w:val="single" w:color="292F7C" w:sz="8" w:space="0"/>
+              <w:right w:val="single" w:color="292F7C" w:sz="8" w:space="0"/>
+            </w:tcBorders>
+            <w:tcMar>
+              <w:top w:w="100" w:type="dxa"/>
+              <w:left w:w="100" w:type="dxa"/>
+              <w:bottom w:w="100" w:type="dxa"/>
+              <w:right w:w="100" w:type="dxa"/>
+            </w:tcMar>
+            <w:vAlign w:val="top"/>
+          </w:tcPr>
+          <w:p>
+            <w:pPr>
+              <w:spacing w:before="120"/>
+              <w:rPr>
+                <w:rFonts w:hint="default" w:ascii="Arial" w:hAnsi="Arial" w:eastAsia="Arial" w:cs="Arial"/>
+                <w:sz w:val="22"/>
+                <w:szCs w:val="22"/>
+                <w:lang w:val="en-US" w:eastAsia="en-GB" w:bidi="ar-SA"/>
+              </w:rPr>
+            </w:pPr>
+            <w:r>
+              <w:rPr>
+                <w:rFonts w:hint="default"/>
+                <w:lang w:val="en-US"/>
+              </w:rPr>
+              <w:t>121</w:t>
+            </w:r>
+          </w:p>
+        </w:tc>
+        <w:tc>
+          <w:tcPr>
+            <w:tcW w:w="664" w:type="dxa"/>
+            <w:tcBorders>
+              <w:top w:val="nil"/>
+              <w:left w:val="nil"/>
+              <w:bottom w:val="single" w:color="292F7C" w:sz="8" w:space="0"/>
+              <w:right w:val="single" w:color="292F7C" w:sz="8" w:space="0"/>
+            </w:tcBorders>
+            <w:tcMar>
+              <w:top w:w="100" w:type="dxa"/>
+              <w:left w:w="100" w:type="dxa"/>
+              <w:bottom w:w="100" w:type="dxa"/>
+              <w:right w:w="100" w:type="dxa"/>
+            </w:tcMar>
+            <w:vAlign w:val="top"/>
+          </w:tcPr>
+          <w:p>
+            <w:pPr>
+              <w:spacing w:before="120"/>
+              <w:rPr>
+                <w:rFonts w:hint="default" w:ascii="Arial" w:hAnsi="Arial" w:eastAsia="Arial" w:cs="Arial"/>
+                <w:sz w:val="22"/>
+                <w:szCs w:val="22"/>
+                <w:lang w:val="en-US" w:eastAsia="en-GB" w:bidi="ar-SA"/>
+              </w:rPr>
+            </w:pPr>
+            <w:r>
+              <w:rPr>
+                <w:rFonts w:hint="default"/>
+                <w:lang w:val="en-US"/>
+              </w:rPr>
+              <w:t>601</w:t>
+            </w:r>
+          </w:p>
+        </w:tc>
+        <w:tc>
+          <w:tcPr>
+            <w:tcW w:w="751" w:type="dxa"/>
+            <w:tcBorders>
+              <w:top w:val="nil"/>
+              <w:left w:val="nil"/>
+              <w:bottom w:val="single" w:color="292F7C" w:sz="8" w:space="0"/>
+              <w:right w:val="single" w:color="292F7C" w:sz="8" w:space="0"/>
+            </w:tcBorders>
+            <w:tcMar>
+              <w:top w:w="100" w:type="dxa"/>
+              <w:left w:w="100" w:type="dxa"/>
+              <w:bottom w:w="100" w:type="dxa"/>
+              <w:right w:w="100" w:type="dxa"/>
+            </w:tcMar>
+            <w:vAlign w:val="top"/>
+          </w:tcPr>
+          <w:p>
+            <w:pPr>
+              <w:spacing w:before="120"/>
+              <w:rPr>
+                <w:rFonts w:hint="default" w:ascii="Arial" w:hAnsi="Arial" w:eastAsia="Arial" w:cs="Arial"/>
+                <w:sz w:val="22"/>
+                <w:szCs w:val="22"/>
+                <w:lang w:val="en-US" w:eastAsia="en-GB" w:bidi="ar-SA"/>
+              </w:rPr>
+            </w:pPr>
+            <w:r>
+              <w:rPr>
+                <w:rFonts w:hint="default"/>
+                <w:lang w:val="en-US"/>
+              </w:rPr>
+              <w:t>110</w:t>
+            </w:r>
+          </w:p>
+        </w:tc>
+        <w:tc>
+          <w:tcPr>
+            <w:tcW w:w="736" w:type="dxa"/>
+            <w:tcBorders>
+              <w:top w:val="nil"/>
+              <w:left w:val="nil"/>
+              <w:bottom w:val="single" w:color="292F7C" w:sz="8" w:space="0"/>
+              <w:right w:val="single" w:color="292F7C" w:sz="8" w:space="0"/>
+            </w:tcBorders>
+            <w:tcMar>
+              <w:top w:w="100" w:type="dxa"/>
+              <w:left w:w="100" w:type="dxa"/>
+              <w:bottom w:w="100" w:type="dxa"/>
+              <w:right w:w="100" w:type="dxa"/>
+            </w:tcMar>
+            <w:vAlign w:val="top"/>
+          </w:tcPr>
+          <w:p>
+            <w:pPr>
+              <w:spacing w:before="120"/>
+              <w:rPr>
+                <w:rFonts w:hint="default" w:ascii="Arial" w:hAnsi="Arial" w:eastAsia="Arial" w:cs="Arial"/>
+                <w:sz w:val="22"/>
+                <w:szCs w:val="22"/>
+                <w:lang w:val="en-US" w:eastAsia="en-GB" w:bidi="ar-SA"/>
+              </w:rPr>
+            </w:pPr>
+            <w:r>
+              <w:rPr>
+                <w:rFonts w:hint="default"/>
+                <w:lang w:val="en-US"/>
+              </w:rPr>
+              <w:t>null</w:t>
+            </w:r>
+          </w:p>
+        </w:tc>
+        <w:tc>
+          <w:tcPr>
+            <w:tcW w:w="1359" w:type="dxa"/>
+            <w:tcBorders>
+              <w:top w:val="nil"/>
+              <w:left w:val="nil"/>
+              <w:bottom w:val="single" w:color="292F7C" w:sz="8" w:space="0"/>
+              <w:right w:val="single" w:color="292F7C" w:sz="8" w:space="0"/>
+            </w:tcBorders>
+            <w:tcMar>
+              <w:top w:w="100" w:type="dxa"/>
+              <w:left w:w="100" w:type="dxa"/>
+              <w:bottom w:w="100" w:type="dxa"/>
+              <w:right w:w="100" w:type="dxa"/>
+            </w:tcMar>
+            <w:vAlign w:val="top"/>
+          </w:tcPr>
+          <w:p>
+            <w:pPr>
+              <w:spacing w:before="120"/>
+              <w:rPr>
+                <w:rFonts w:hint="default"/>
+                <w:lang w:val="en-US"/>
+              </w:rPr>
+            </w:pPr>
+            <w:r>
+              <w:rPr>
+                <w:rFonts w:hint="default"/>
+                <w:lang w:val="en-US"/>
+              </w:rPr>
+              <w:t>COMMIT</w:t>
+            </w:r>
+          </w:p>
+        </w:tc>
+        <w:tc>
+          <w:tcPr>
+            <w:tcW w:w="1604" w:type="dxa"/>
+            <w:tcBorders>
+              <w:top w:val="nil"/>
+              <w:left w:val="nil"/>
+              <w:bottom w:val="single" w:color="292F7C" w:sz="8" w:space="0"/>
+              <w:right w:val="single" w:color="292F7C" w:sz="8" w:space="0"/>
+            </w:tcBorders>
+            <w:tcMar>
+              <w:top w:w="100" w:type="dxa"/>
+              <w:left w:w="100" w:type="dxa"/>
+              <w:bottom w:w="100" w:type="dxa"/>
+              <w:right w:w="100" w:type="dxa"/>
+            </w:tcMar>
+            <w:vAlign w:val="top"/>
+          </w:tcPr>
+          <w:p>
+            <w:pPr>
+              <w:spacing w:before="120"/>
+              <w:rPr>
+                <w:rFonts w:hint="default"/>
+                <w:lang w:val="en-US"/>
+              </w:rPr>
+            </w:pPr>
+            <w:r>
+              <w:rPr>
+                <w:rFonts w:hint="default"/>
+                <w:lang w:val="en-US"/>
+              </w:rPr>
+              <w:t>****End of Transaction</w:t>
+            </w:r>
+          </w:p>
+        </w:tc>
+        <w:tc>
+          <w:tcPr>
+            <w:tcW w:w="708" w:type="dxa"/>
+            <w:tcBorders>
+              <w:top w:val="nil"/>
+              <w:left w:val="nil"/>
+              <w:bottom w:val="single" w:color="292F7C" w:sz="8" w:space="0"/>
+              <w:right w:val="single" w:color="292F7C" w:sz="8" w:space="0"/>
+            </w:tcBorders>
+            <w:tcMar>
+              <w:top w:w="100" w:type="dxa"/>
+              <w:left w:w="100" w:type="dxa"/>
+              <w:bottom w:w="100" w:type="dxa"/>
+              <w:right w:w="100" w:type="dxa"/>
+            </w:tcMar>
+            <w:vAlign w:val="top"/>
+          </w:tcPr>
+          <w:p>
+            <w:pPr>
+              <w:spacing w:before="120"/>
+              <w:rPr>
+                <w:rFonts w:hint="default"/>
+                <w:lang w:val="en-US"/>
+              </w:rPr>
+            </w:pPr>
+          </w:p>
+        </w:tc>
+        <w:tc>
+          <w:tcPr>
+            <w:tcW w:w="1330" w:type="dxa"/>
+            <w:tcBorders>
+              <w:top w:val="nil"/>
+              <w:left w:val="nil"/>
+              <w:bottom w:val="single" w:color="292F7C" w:sz="8" w:space="0"/>
+              <w:right w:val="single" w:color="292F7C" w:sz="8" w:space="0"/>
+            </w:tcBorders>
+            <w:tcMar>
+              <w:top w:w="100" w:type="dxa"/>
+              <w:left w:w="100" w:type="dxa"/>
+              <w:bottom w:w="100" w:type="dxa"/>
+              <w:right w:w="100" w:type="dxa"/>
+            </w:tcMar>
+            <w:vAlign w:val="top"/>
+          </w:tcPr>
+          <w:p>
+            <w:pPr>
+              <w:spacing w:before="120"/>
+              <w:rPr>
+                <w:rFonts w:hint="default"/>
+                <w:lang w:val="en-US"/>
+              </w:rPr>
+            </w:pPr>
+          </w:p>
+        </w:tc>
+        <w:tc>
+          <w:tcPr>
+            <w:tcW w:w="1026" w:type="dxa"/>
+            <w:tcBorders>
+              <w:top w:val="nil"/>
+              <w:left w:val="nil"/>
+              <w:bottom w:val="single" w:color="292F7C" w:sz="8" w:space="0"/>
+              <w:right w:val="single" w:color="292F7C" w:sz="8" w:space="0"/>
+            </w:tcBorders>
+            <w:tcMar>
+              <w:top w:w="100" w:type="dxa"/>
+              <w:left w:w="100" w:type="dxa"/>
+              <w:bottom w:w="100" w:type="dxa"/>
+              <w:right w:w="100" w:type="dxa"/>
+            </w:tcMar>
+          </w:tcPr>
+          <w:p>
+            <w:pPr>
+              <w:spacing w:before="120"/>
+            </w:pPr>
+          </w:p>
+        </w:tc>
+        <w:tc>
+          <w:tcPr>
+            <w:tcW w:w="866" w:type="dxa"/>
+            <w:tcBorders>
+              <w:top w:val="nil"/>
+              <w:left w:val="nil"/>
+              <w:bottom w:val="single" w:color="292F7C" w:sz="8" w:space="0"/>
+              <w:right w:val="single" w:color="292F7C" w:sz="8" w:space="0"/>
             </w:tcBorders>
             <w:tcMar>
               <w:top w:w="100" w:type="dxa"/>
@@ -2535,19 +5462,19 @@
       <w:pgSz w:w="12240" w:h="15840"/>
       <w:pgMar w:top="1440" w:right="1440" w:bottom="1440" w:left="1440" w:header="720" w:footer="720" w:gutter="0"/>
       <w:pgNumType w:start="1"/>
-      <w:cols w:space="720"/>
+      <w:cols w:space="720" w:num="1"/>
     </w:sectPr>
   </w:body>
 </w:document>
 </file>
 
 <file path=word/numbering.xml><?xml version="1.0" encoding="utf-8"?>
-<w:numbering xmlns:wpc="http://schemas.microsoft.com/office/word/2010/wordprocessingCanvas" xmlns:cx="http://schemas.microsoft.com/office/drawing/2014/chartex" xmlns:cx1="http://schemas.microsoft.com/office/drawing/2015/9/8/chartex" xmlns:cx2="http://schemas.microsoft.com/office/drawing/2015/10/21/chartex" xmlns:cx3="http://schemas.microsoft.com/office/drawing/2016/5/9/chartex" xmlns:cx4="http://schemas.microsoft.com/office/drawing/2016/5/10/chartex" xmlns:cx5="http://schemas.microsoft.com/office/drawing/2016/5/11/chartex" xmlns:cx6="http://schemas.microsoft.com/office/drawing/2016/5/12/chartex" xmlns:cx7="http://schemas.microsoft.com/office/drawing/2016/5/13/chartex" xmlns:cx8="http://schemas.microsoft.com/office/drawing/2016/5/14/chartex" xmlns:mc="http://schemas.openxmlformats.org/markup-compatibility/2006" xmlns:aink="http://schemas.microsoft.com/office/drawing/2016/ink" xmlns:am3d="http://schemas.microsoft.com/office/drawing/2017/model3d" xmlns:o="urn:schemas-microsoft-com:office:office" xmlns:r="http://schemas.openxmlformats.org/officeDocument/2006/relationships" xmlns:m="http://schemas.openxmlformats.org/officeDocument/2006/math" xmlns:v="urn:schemas-microsoft-com:vml" xmlns:wp14="http://schemas.microsoft.com/office/word/2010/wordprocessingDrawing" xmlns:wp="http://schemas.openxmlformats.org/drawingml/2006/wordprocessingDrawing" xmlns:w10="urn:schemas-microsoft-com:office:word" xmlns:w="http://schemas.openxmlformats.org/wordprocessingml/2006/main" xmlns:w14="http://schemas.microsoft.com/office/word/2010/wordml" xmlns:w15="http://schemas.microsoft.com/office/word/2012/wordml" xmlns:w16cex="http://schemas.microsoft.com/office/word/2018/wordml/cex" xmlns:w16cid="http://schemas.microsoft.com/office/word/2016/wordml/cid" xmlns:w16="http://schemas.microsoft.com/office/word/2018/wordml" xmlns:w16sdtdh="http://schemas.microsoft.com/office/word/2020/wordml/sdtdatahash" xmlns:w16se="http://schemas.microsoft.com/office/word/2015/wordml/symex" xmlns:wpg="http://schemas.microsoft.com/office/word/2010/wordprocessingGroup" xmlns:wpi="http://schemas.microsoft.com/office/word/2010/wordprocessingInk" xmlns:wne="http://schemas.microsoft.com/office/word/2006/wordml" xmlns:wps="http://schemas.microsoft.com/office/word/2010/wordprocessingShape" mc:Ignorable="w14 w15 w16se w16cid w16 w16cex w16sdtdh wp14">
-  <w:abstractNum w:abstractNumId="0" w15:restartNumberingAfterBreak="0">
+<w:numbering xmlns:wpc="http://schemas.microsoft.com/office/word/2010/wordprocessingCanvas" xmlns:mc="http://schemas.openxmlformats.org/markup-compatibility/2006" xmlns:o="urn:schemas-microsoft-com:office:office" xmlns:r="http://schemas.openxmlformats.org/officeDocument/2006/relationships" xmlns:m="http://schemas.openxmlformats.org/officeDocument/2006/math" xmlns:v="urn:schemas-microsoft-com:vml" xmlns:wp14="http://schemas.microsoft.com/office/word/2010/wordprocessingDrawing" xmlns:wp="http://schemas.openxmlformats.org/drawingml/2006/wordprocessingDrawing" xmlns:w10="urn:schemas-microsoft-com:office:word" xmlns:w="http://schemas.openxmlformats.org/wordprocessingml/2006/main" xmlns:w14="http://schemas.microsoft.com/office/word/2010/wordml" xmlns:wpg="http://schemas.microsoft.com/office/word/2010/wordprocessingGroup" xmlns:wpi="http://schemas.microsoft.com/office/word/2010/wordprocessingInk" xmlns:wne="http://schemas.microsoft.com/office/word/2006/wordml" xmlns:wps="http://schemas.microsoft.com/office/word/2010/wordprocessingShape" mc:Ignorable="w14 wp14">
+  <w:abstractNum w:abstractNumId="0">
     <w:nsid w:val="2501633E"/>
     <w:multiLevelType w:val="multilevel"/>
-    <w:tmpl w:val="36B62B3C"/>
-    <w:lvl w:ilvl="0">
+    <w:tmpl w:val="2501633E"/>
+    <w:lvl w:ilvl="0" w:tentative="0">
       <w:start w:val="1"/>
       <w:numFmt w:val="bullet"/>
       <w:lvlText w:val="●"/>
@@ -2559,7 +5486,7 @@
         <w:u w:val="none"/>
       </w:rPr>
     </w:lvl>
-    <w:lvl w:ilvl="1">
+    <w:lvl w:ilvl="1" w:tentative="0">
       <w:start w:val="1"/>
       <w:numFmt w:val="bullet"/>
       <w:lvlText w:val="○"/>
@@ -2571,7 +5498,7 @@
         <w:u w:val="none"/>
       </w:rPr>
     </w:lvl>
-    <w:lvl w:ilvl="2">
+    <w:lvl w:ilvl="2" w:tentative="0">
       <w:start w:val="1"/>
       <w:numFmt w:val="bullet"/>
       <w:lvlText w:val="■"/>
@@ -2583,7 +5510,7 @@
         <w:u w:val="none"/>
       </w:rPr>
     </w:lvl>
-    <w:lvl w:ilvl="3">
+    <w:lvl w:ilvl="3" w:tentative="0">
       <w:start w:val="1"/>
       <w:numFmt w:val="bullet"/>
       <w:lvlText w:val="●"/>
@@ -2595,7 +5522,7 @@
         <w:u w:val="none"/>
       </w:rPr>
     </w:lvl>
-    <w:lvl w:ilvl="4">
+    <w:lvl w:ilvl="4" w:tentative="0">
       <w:start w:val="1"/>
       <w:numFmt w:val="bullet"/>
       <w:lvlText w:val="○"/>
@@ -2607,7 +5534,7 @@
         <w:u w:val="none"/>
       </w:rPr>
     </w:lvl>
-    <w:lvl w:ilvl="5">
+    <w:lvl w:ilvl="5" w:tentative="0">
       <w:start w:val="1"/>
       <w:numFmt w:val="bullet"/>
       <w:lvlText w:val="■"/>
@@ -2619,7 +5546,7 @@
         <w:u w:val="none"/>
       </w:rPr>
     </w:lvl>
-    <w:lvl w:ilvl="6">
+    <w:lvl w:ilvl="6" w:tentative="0">
       <w:start w:val="1"/>
       <w:numFmt w:val="bullet"/>
       <w:lvlText w:val="●"/>
@@ -2631,7 +5558,7 @@
         <w:u w:val="none"/>
       </w:rPr>
     </w:lvl>
-    <w:lvl w:ilvl="7">
+    <w:lvl w:ilvl="7" w:tentative="0">
       <w:start w:val="1"/>
       <w:numFmt w:val="bullet"/>
       <w:lvlText w:val="○"/>
@@ -2643,7 +5570,7 @@
         <w:u w:val="none"/>
       </w:rPr>
     </w:lvl>
-    <w:lvl w:ilvl="8">
+    <w:lvl w:ilvl="8" w:tentative="0">
       <w:start w:val="1"/>
       <w:numFmt w:val="bullet"/>
       <w:lvlText w:val="■"/>
@@ -2663,410 +5590,284 @@
 </file>
 
 <file path=word/styles.xml><?xml version="1.0" encoding="utf-8"?>
-<w:styles xmlns:mc="http://schemas.openxmlformats.org/markup-compatibility/2006" xmlns:r="http://schemas.openxmlformats.org/officeDocument/2006/relationships" xmlns:w="http://schemas.openxmlformats.org/wordprocessingml/2006/main" xmlns:w14="http://schemas.microsoft.com/office/word/2010/wordml" xmlns:w15="http://schemas.microsoft.com/office/word/2012/wordml" xmlns:w16cex="http://schemas.microsoft.com/office/word/2018/wordml/cex" xmlns:w16cid="http://schemas.microsoft.com/office/word/2016/wordml/cid" xmlns:w16="http://schemas.microsoft.com/office/word/2018/wordml" xmlns:w16sdtdh="http://schemas.microsoft.com/office/word/2020/wordml/sdtdatahash" xmlns:w16se="http://schemas.microsoft.com/office/word/2015/wordml/symex" mc:Ignorable="w14 w15 w16se w16cid w16 w16cex w16sdtdh">
+<w:styles xmlns:mc="http://schemas.openxmlformats.org/markup-compatibility/2006" xmlns:o="urn:schemas-microsoft-com:office:office" xmlns:r="http://schemas.openxmlformats.org/officeDocument/2006/relationships" xmlns:m="http://schemas.openxmlformats.org/officeDocument/2006/math" xmlns:v="urn:schemas-microsoft-com:vml" xmlns:w="http://schemas.openxmlformats.org/wordprocessingml/2006/main" xmlns:w14="http://schemas.microsoft.com/office/word/2010/wordml" xmlns:w10="urn:schemas-microsoft-com:office:word" xmlns:sl="http://schemas.openxmlformats.org/schemaLibrary/2006/main" mc:Ignorable="w14">
   <w:docDefaults>
     <w:rPrDefault>
       <w:rPr>
-        <w:rFonts w:ascii="Arial" w:eastAsia="Arial" w:hAnsi="Arial" w:cs="Arial"/>
-        <w:sz w:val="22"/>
-        <w:szCs w:val="22"/>
-        <w:lang w:val="en" w:eastAsia="en-GB" w:bidi="ar-SA"/>
+        <w:rFonts w:ascii="Arial" w:hAnsi="Arial" w:eastAsia="Arial" w:cs="Arial"/>
       </w:rPr>
     </w:rPrDefault>
-    <w:pPrDefault>
-      <w:pPr>
-        <w:spacing w:line="276" w:lineRule="auto"/>
-      </w:pPr>
-    </w:pPrDefault>
   </w:docDefaults>
-  <w:latentStyles w:defLockedState="0" w:defUIPriority="99" w:defSemiHidden="0" w:defUnhideWhenUsed="0" w:defQFormat="0" w:count="376">
-    <w:lsdException w:name="Normal" w:uiPriority="0" w:qFormat="1"/>
-    <w:lsdException w:name="heading 1" w:uiPriority="9" w:qFormat="1"/>
-    <w:lsdException w:name="heading 2" w:semiHidden="1" w:uiPriority="9" w:unhideWhenUsed="1" w:qFormat="1"/>
-    <w:lsdException w:name="heading 3" w:semiHidden="1" w:uiPriority="9" w:unhideWhenUsed="1" w:qFormat="1"/>
-    <w:lsdException w:name="heading 4" w:semiHidden="1" w:uiPriority="9" w:unhideWhenUsed="1" w:qFormat="1"/>
-    <w:lsdException w:name="heading 5" w:semiHidden="1" w:uiPriority="9" w:unhideWhenUsed="1" w:qFormat="1"/>
-    <w:lsdException w:name="heading 6" w:semiHidden="1" w:uiPriority="9" w:unhideWhenUsed="1" w:qFormat="1"/>
-    <w:lsdException w:name="heading 7" w:semiHidden="1" w:uiPriority="9" w:unhideWhenUsed="1" w:qFormat="1"/>
-    <w:lsdException w:name="heading 8" w:semiHidden="1" w:uiPriority="9" w:unhideWhenUsed="1" w:qFormat="1"/>
-    <w:lsdException w:name="heading 9" w:semiHidden="1" w:uiPriority="9" w:unhideWhenUsed="1" w:qFormat="1"/>
-    <w:lsdException w:name="index 1" w:semiHidden="1" w:unhideWhenUsed="1"/>
-    <w:lsdException w:name="index 2" w:semiHidden="1" w:unhideWhenUsed="1"/>
-    <w:lsdException w:name="index 3" w:semiHidden="1" w:unhideWhenUsed="1"/>
-    <w:lsdException w:name="index 4" w:semiHidden="1" w:unhideWhenUsed="1"/>
-    <w:lsdException w:name="index 5" w:semiHidden="1" w:unhideWhenUsed="1"/>
-    <w:lsdException w:name="index 6" w:semiHidden="1" w:unhideWhenUsed="1"/>
-    <w:lsdException w:name="index 7" w:semiHidden="1" w:unhideWhenUsed="1"/>
-    <w:lsdException w:name="index 8" w:semiHidden="1" w:unhideWhenUsed="1"/>
-    <w:lsdException w:name="index 9" w:semiHidden="1" w:unhideWhenUsed="1"/>
-    <w:lsdException w:name="toc 1" w:semiHidden="1" w:uiPriority="39" w:unhideWhenUsed="1"/>
-    <w:lsdException w:name="toc 2" w:semiHidden="1" w:uiPriority="39" w:unhideWhenUsed="1"/>
-    <w:lsdException w:name="toc 3" w:semiHidden="1" w:uiPriority="39" w:unhideWhenUsed="1"/>
-    <w:lsdException w:name="toc 4" w:semiHidden="1" w:uiPriority="39" w:unhideWhenUsed="1"/>
-    <w:lsdException w:name="toc 5" w:semiHidden="1" w:uiPriority="39" w:unhideWhenUsed="1"/>
-    <w:lsdException w:name="toc 6" w:semiHidden="1" w:uiPriority="39" w:unhideWhenUsed="1"/>
-    <w:lsdException w:name="toc 7" w:semiHidden="1" w:uiPriority="39" w:unhideWhenUsed="1"/>
-    <w:lsdException w:name="toc 8" w:semiHidden="1" w:uiPriority="39" w:unhideWhenUsed="1"/>
-    <w:lsdException w:name="toc 9" w:semiHidden="1" w:uiPriority="39" w:unhideWhenUsed="1"/>
-    <w:lsdException w:name="Normal Indent" w:semiHidden="1" w:unhideWhenUsed="1"/>
-    <w:lsdException w:name="footnote text" w:semiHidden="1" w:unhideWhenUsed="1"/>
-    <w:lsdException w:name="annotation text" w:semiHidden="1" w:unhideWhenUsed="1"/>
-    <w:lsdException w:name="header" w:semiHidden="1" w:unhideWhenUsed="1"/>
-    <w:lsdException w:name="footer" w:semiHidden="1" w:unhideWhenUsed="1"/>
-    <w:lsdException w:name="index heading" w:semiHidden="1" w:unhideWhenUsed="1"/>
-    <w:lsdException w:name="caption" w:semiHidden="1" w:uiPriority="35" w:unhideWhenUsed="1" w:qFormat="1"/>
-    <w:lsdException w:name="table of figures" w:semiHidden="1" w:unhideWhenUsed="1"/>
-    <w:lsdException w:name="envelope address" w:semiHidden="1" w:unhideWhenUsed="1"/>
-    <w:lsdException w:name="envelope return" w:semiHidden="1" w:unhideWhenUsed="1"/>
-    <w:lsdException w:name="footnote reference" w:semiHidden="1" w:unhideWhenUsed="1"/>
-    <w:lsdException w:name="annotation reference" w:semiHidden="1" w:unhideWhenUsed="1"/>
-    <w:lsdException w:name="line number" w:semiHidden="1" w:unhideWhenUsed="1"/>
-    <w:lsdException w:name="page number" w:semiHidden="1" w:unhideWhenUsed="1"/>
-    <w:lsdException w:name="endnote reference" w:semiHidden="1" w:unhideWhenUsed="1"/>
-    <w:lsdException w:name="endnote text" w:semiHidden="1" w:unhideWhenUsed="1"/>
-    <w:lsdException w:name="table of authorities" w:semiHidden="1" w:unhideWhenUsed="1"/>
-    <w:lsdException w:name="macro" w:semiHidden="1" w:unhideWhenUsed="1"/>
-    <w:lsdException w:name="toa heading" w:semiHidden="1" w:unhideWhenUsed="1"/>
-    <w:lsdException w:name="List" w:semiHidden="1" w:unhideWhenUsed="1"/>
-    <w:lsdException w:name="List Bullet" w:semiHidden="1" w:unhideWhenUsed="1"/>
-    <w:lsdException w:name="List Number" w:semiHidden="1" w:unhideWhenUsed="1"/>
-    <w:lsdException w:name="List 2" w:semiHidden="1" w:unhideWhenUsed="1"/>
-    <w:lsdException w:name="List 3" w:semiHidden="1" w:unhideWhenUsed="1"/>
-    <w:lsdException w:name="List 4" w:semiHidden="1" w:unhideWhenUsed="1"/>
-    <w:lsdException w:name="List 5" w:semiHidden="1" w:unhideWhenUsed="1"/>
-    <w:lsdException w:name="List Bullet 2" w:semiHidden="1" w:unhideWhenUsed="1"/>
-    <w:lsdException w:name="List Bullet 3" w:semiHidden="1" w:unhideWhenUsed="1"/>
-    <w:lsdException w:name="List Bullet 4" w:semiHidden="1" w:unhideWhenUsed="1"/>
-    <w:lsdException w:name="List Bullet 5" w:semiHidden="1" w:unhideWhenUsed="1"/>
-    <w:lsdException w:name="List Number 2" w:semiHidden="1" w:unhideWhenUsed="1"/>
-    <w:lsdException w:name="List Number 3" w:semiHidden="1" w:unhideWhenUsed="1"/>
-    <w:lsdException w:name="List Number 4" w:semiHidden="1" w:unhideWhenUsed="1"/>
-    <w:lsdException w:name="List Number 5" w:semiHidden="1" w:unhideWhenUsed="1"/>
-    <w:lsdException w:name="Title" w:uiPriority="10" w:qFormat="1"/>
-    <w:lsdException w:name="Closing" w:semiHidden="1" w:unhideWhenUsed="1"/>
-    <w:lsdException w:name="Signature" w:semiHidden="1" w:unhideWhenUsed="1"/>
-    <w:lsdException w:name="Default Paragraph Font" w:semiHidden="1" w:uiPriority="1" w:unhideWhenUsed="1"/>
-    <w:lsdException w:name="Body Text" w:semiHidden="1" w:unhideWhenUsed="1"/>
-    <w:lsdException w:name="Body Text Indent" w:semiHidden="1" w:unhideWhenUsed="1"/>
-    <w:lsdException w:name="List Continue" w:semiHidden="1" w:unhideWhenUsed="1"/>
-    <w:lsdException w:name="List Continue 2" w:semiHidden="1" w:unhideWhenUsed="1"/>
-    <w:lsdException w:name="List Continue 3" w:semiHidden="1" w:unhideWhenUsed="1"/>
-    <w:lsdException w:name="List Continue 4" w:semiHidden="1" w:unhideWhenUsed="1"/>
-    <w:lsdException w:name="List Continue 5" w:semiHidden="1" w:unhideWhenUsed="1"/>
-    <w:lsdException w:name="Message Header" w:semiHidden="1" w:unhideWhenUsed="1"/>
-    <w:lsdException w:name="Subtitle" w:uiPriority="11" w:qFormat="1"/>
-    <w:lsdException w:name="Salutation" w:semiHidden="1" w:unhideWhenUsed="1"/>
-    <w:lsdException w:name="Date" w:semiHidden="1" w:unhideWhenUsed="1"/>
-    <w:lsdException w:name="Body Text First Indent" w:semiHidden="1" w:unhideWhenUsed="1"/>
-    <w:lsdException w:name="Body Text First Indent 2" w:semiHidden="1" w:unhideWhenUsed="1"/>
-    <w:lsdException w:name="Note Heading" w:semiHidden="1" w:unhideWhenUsed="1"/>
-    <w:lsdException w:name="Body Text 2" w:semiHidden="1" w:unhideWhenUsed="1"/>
-    <w:lsdException w:name="Body Text 3" w:semiHidden="1" w:unhideWhenUsed="1"/>
-    <w:lsdException w:name="Body Text Indent 2" w:semiHidden="1" w:unhideWhenUsed="1"/>
-    <w:lsdException w:name="Body Text Indent 3" w:semiHidden="1" w:unhideWhenUsed="1"/>
-    <w:lsdException w:name="Block Text" w:semiHidden="1" w:unhideWhenUsed="1"/>
-    <w:lsdException w:name="Hyperlink" w:semiHidden="1" w:unhideWhenUsed="1"/>
-    <w:lsdException w:name="FollowedHyperlink" w:semiHidden="1" w:unhideWhenUsed="1"/>
-    <w:lsdException w:name="Strong" w:uiPriority="22" w:qFormat="1"/>
-    <w:lsdException w:name="Emphasis" w:uiPriority="20" w:qFormat="1"/>
-    <w:lsdException w:name="Document Map" w:semiHidden="1" w:unhideWhenUsed="1"/>
-    <w:lsdException w:name="Plain Text" w:semiHidden="1" w:unhideWhenUsed="1"/>
-    <w:lsdException w:name="E-mail Signature" w:semiHidden="1" w:unhideWhenUsed="1"/>
-    <w:lsdException w:name="HTML Top of Form" w:semiHidden="1" w:unhideWhenUsed="1"/>
-    <w:lsdException w:name="HTML Bottom of Form" w:semiHidden="1" w:unhideWhenUsed="1"/>
-    <w:lsdException w:name="Normal (Web)" w:semiHidden="1" w:unhideWhenUsed="1"/>
-    <w:lsdException w:name="HTML Acronym" w:semiHidden="1" w:unhideWhenUsed="1"/>
-    <w:lsdException w:name="HTML Address" w:semiHidden="1" w:unhideWhenUsed="1"/>
-    <w:lsdException w:name="HTML Cite" w:semiHidden="1" w:unhideWhenUsed="1"/>
-    <w:lsdException w:name="HTML Code" w:semiHidden="1" w:unhideWhenUsed="1"/>
-    <w:lsdException w:name="HTML Definition" w:semiHidden="1" w:unhideWhenUsed="1"/>
-    <w:lsdException w:name="HTML Keyboard" w:semiHidden="1" w:unhideWhenUsed="1"/>
-    <w:lsdException w:name="HTML Preformatted" w:semiHidden="1" w:unhideWhenUsed="1"/>
-    <w:lsdException w:name="HTML Sample" w:semiHidden="1" w:unhideWhenUsed="1"/>
-    <w:lsdException w:name="HTML Typewriter" w:semiHidden="1" w:unhideWhenUsed="1"/>
-    <w:lsdException w:name="HTML Variable" w:semiHidden="1" w:unhideWhenUsed="1"/>
-    <w:lsdException w:name="Normal Table" w:semiHidden="1" w:unhideWhenUsed="1"/>
-    <w:lsdException w:name="annotation subject" w:semiHidden="1" w:unhideWhenUsed="1"/>
-    <w:lsdException w:name="No List" w:semiHidden="1" w:unhideWhenUsed="1"/>
-    <w:lsdException w:name="Outline List 1" w:semiHidden="1" w:unhideWhenUsed="1"/>
-    <w:lsdException w:name="Outline List 2" w:semiHidden="1" w:unhideWhenUsed="1"/>
-    <w:lsdException w:name="Outline List 3" w:semiHidden="1" w:unhideWhenUsed="1"/>
-    <w:lsdException w:name="Table Simple 1" w:semiHidden="1" w:unhideWhenUsed="1"/>
-    <w:lsdException w:name="Table Simple 2" w:semiHidden="1" w:unhideWhenUsed="1"/>
-    <w:lsdException w:name="Table Simple 3" w:semiHidden="1" w:unhideWhenUsed="1"/>
-    <w:lsdException w:name="Table Classic 1" w:semiHidden="1" w:unhideWhenUsed="1"/>
-    <w:lsdException w:name="Table Classic 2" w:semiHidden="1" w:unhideWhenUsed="1"/>
-    <w:lsdException w:name="Table Classic 3" w:semiHidden="1" w:unhideWhenUsed="1"/>
-    <w:lsdException w:name="Table Classic 4" w:semiHidden="1" w:unhideWhenUsed="1"/>
-    <w:lsdException w:name="Table Colorful 1" w:semiHidden="1" w:unhideWhenUsed="1"/>
-    <w:lsdException w:name="Table Colorful 2" w:semiHidden="1" w:unhideWhenUsed="1"/>
-    <w:lsdException w:name="Table Colorful 3" w:semiHidden="1" w:unhideWhenUsed="1"/>
-    <w:lsdException w:name="Table Columns 1" w:semiHidden="1" w:unhideWhenUsed="1"/>
-    <w:lsdException w:name="Table Columns 2" w:semiHidden="1" w:unhideWhenUsed="1"/>
-    <w:lsdException w:name="Table Columns 3" w:semiHidden="1" w:unhideWhenUsed="1"/>
-    <w:lsdException w:name="Table Columns 4" w:semiHidden="1" w:unhideWhenUsed="1"/>
-    <w:lsdException w:name="Table Columns 5" w:semiHidden="1" w:unhideWhenUsed="1"/>
-    <w:lsdException w:name="Table Grid 1" w:semiHidden="1" w:unhideWhenUsed="1"/>
-    <w:lsdException w:name="Table Grid 2" w:semiHidden="1" w:unhideWhenUsed="1"/>
-    <w:lsdException w:name="Table Grid 3" w:semiHidden="1" w:unhideWhenUsed="1"/>
-    <w:lsdException w:name="Table Grid 4" w:semiHidden="1" w:unhideWhenUsed="1"/>
-    <w:lsdException w:name="Table Grid 5" w:semiHidden="1" w:unhideWhenUsed="1"/>
-    <w:lsdException w:name="Table Grid 6" w:semiHidden="1" w:unhideWhenUsed="1"/>
-    <w:lsdException w:name="Table Grid 7" w:semiHidden="1" w:unhideWhenUsed="1"/>
-    <w:lsdException w:name="Table Grid 8" w:semiHidden="1" w:unhideWhenUsed="1"/>
-    <w:lsdException w:name="Table List 1" w:semiHidden="1" w:unhideWhenUsed="1"/>
-    <w:lsdException w:name="Table List 2" w:semiHidden="1" w:unhideWhenUsed="1"/>
-    <w:lsdException w:name="Table List 3" w:semiHidden="1" w:unhideWhenUsed="1"/>
-    <w:lsdException w:name="Table List 4" w:semiHidden="1" w:unhideWhenUsed="1"/>
-    <w:lsdException w:name="Table List 5" w:semiHidden="1" w:unhideWhenUsed="1"/>
-    <w:lsdException w:name="Table List 6" w:semiHidden="1" w:unhideWhenUsed="1"/>
-    <w:lsdException w:name="Table List 7" w:semiHidden="1" w:unhideWhenUsed="1"/>
-    <w:lsdException w:name="Table List 8" w:semiHidden="1" w:unhideWhenUsed="1"/>
-    <w:lsdException w:name="Table 3D effects 1" w:semiHidden="1" w:unhideWhenUsed="1"/>
-    <w:lsdException w:name="Table 3D effects 2" w:semiHidden="1" w:unhideWhenUsed="1"/>
-    <w:lsdException w:name="Table 3D effects 3" w:semiHidden="1" w:unhideWhenUsed="1"/>
-    <w:lsdException w:name="Table Contemporary" w:semiHidden="1" w:unhideWhenUsed="1"/>
-    <w:lsdException w:name="Table Elegant" w:semiHidden="1" w:unhideWhenUsed="1"/>
-    <w:lsdException w:name="Table Professional" w:semiHidden="1" w:unhideWhenUsed="1"/>
-    <w:lsdException w:name="Table Subtle 1" w:semiHidden="1" w:unhideWhenUsed="1"/>
-    <w:lsdException w:name="Table Subtle 2" w:semiHidden="1" w:unhideWhenUsed="1"/>
-    <w:lsdException w:name="Table Web 1" w:semiHidden="1" w:unhideWhenUsed="1"/>
-    <w:lsdException w:name="Table Web 2" w:semiHidden="1" w:unhideWhenUsed="1"/>
-    <w:lsdException w:name="Table Web 3" w:semiHidden="1" w:unhideWhenUsed="1"/>
-    <w:lsdException w:name="Balloon Text" w:semiHidden="1" w:unhideWhenUsed="1"/>
-    <w:lsdException w:name="Table Grid" w:uiPriority="39"/>
-    <w:lsdException w:name="Table Theme" w:semiHidden="1" w:unhideWhenUsed="1"/>
-    <w:lsdException w:name="Placeholder Text" w:semiHidden="1"/>
-    <w:lsdException w:name="No Spacing" w:uiPriority="1" w:qFormat="1"/>
-    <w:lsdException w:name="Light Shading" w:uiPriority="60"/>
-    <w:lsdException w:name="Light List" w:uiPriority="61"/>
-    <w:lsdException w:name="Light Grid" w:uiPriority="62"/>
-    <w:lsdException w:name="Medium Shading 1" w:uiPriority="63"/>
-    <w:lsdException w:name="Medium Shading 2" w:uiPriority="64"/>
-    <w:lsdException w:name="Medium List 1" w:uiPriority="65"/>
-    <w:lsdException w:name="Medium List 2" w:uiPriority="66"/>
-    <w:lsdException w:name="Medium Grid 1" w:uiPriority="67"/>
-    <w:lsdException w:name="Medium Grid 2" w:uiPriority="68"/>
-    <w:lsdException w:name="Medium Grid 3" w:uiPriority="69"/>
-    <w:lsdException w:name="Dark List" w:uiPriority="70"/>
-    <w:lsdException w:name="Colorful Shading" w:uiPriority="71"/>
-    <w:lsdException w:name="Colorful List" w:uiPriority="72"/>
-    <w:lsdException w:name="Colorful Grid" w:uiPriority="73"/>
-    <w:lsdException w:name="Light Shading Accent 1" w:uiPriority="60"/>
-    <w:lsdException w:name="Light List Accent 1" w:uiPriority="61"/>
-    <w:lsdException w:name="Light Grid Accent 1" w:uiPriority="62"/>
-    <w:lsdException w:name="Medium Shading 1 Accent 1" w:uiPriority="63"/>
-    <w:lsdException w:name="Medium Shading 2 Accent 1" w:uiPriority="64"/>
-    <w:lsdException w:name="Medium List 1 Accent 1" w:uiPriority="65"/>
-    <w:lsdException w:name="Revision" w:semiHidden="1"/>
-    <w:lsdException w:name="List Paragraph" w:uiPriority="34" w:qFormat="1"/>
-    <w:lsdException w:name="Quote" w:uiPriority="29" w:qFormat="1"/>
-    <w:lsdException w:name="Intense Quote" w:uiPriority="30" w:qFormat="1"/>
-    <w:lsdException w:name="Medium List 2 Accent 1" w:uiPriority="66"/>
-    <w:lsdException w:name="Medium Grid 1 Accent 1" w:uiPriority="67"/>
-    <w:lsdException w:name="Medium Grid 2 Accent 1" w:uiPriority="68"/>
-    <w:lsdException w:name="Medium Grid 3 Accent 1" w:uiPriority="69"/>
-    <w:lsdException w:name="Dark List Accent 1" w:uiPriority="70"/>
-    <w:lsdException w:name="Colorful Shading Accent 1" w:uiPriority="71"/>
-    <w:lsdException w:name="Colorful List Accent 1" w:uiPriority="72"/>
-    <w:lsdException w:name="Colorful Grid Accent 1" w:uiPriority="73"/>
-    <w:lsdException w:name="Light Shading Accent 2" w:uiPriority="60"/>
-    <w:lsdException w:name="Light List Accent 2" w:uiPriority="61"/>
-    <w:lsdException w:name="Light Grid Accent 2" w:uiPriority="62"/>
-    <w:lsdException w:name="Medium Shading 1 Accent 2" w:uiPriority="63"/>
-    <w:lsdException w:name="Medium Shading 2 Accent 2" w:uiPriority="64"/>
-    <w:lsdException w:name="Medium List 1 Accent 2" w:uiPriority="65"/>
-    <w:lsdException w:name="Medium List 2 Accent 2" w:uiPriority="66"/>
-    <w:lsdException w:name="Medium Grid 1 Accent 2" w:uiPriority="67"/>
-    <w:lsdException w:name="Medium Grid 2 Accent 2" w:uiPriority="68"/>
-    <w:lsdException w:name="Medium Grid 3 Accent 2" w:uiPriority="69"/>
-    <w:lsdException w:name="Dark List Accent 2" w:uiPriority="70"/>
-    <w:lsdException w:name="Colorful Shading Accent 2" w:uiPriority="71"/>
-    <w:lsdException w:name="Colorful List Accent 2" w:uiPriority="72"/>
-    <w:lsdException w:name="Colorful Grid Accent 2" w:uiPriority="73"/>
-    <w:lsdException w:name="Light Shading Accent 3" w:uiPriority="60"/>
-    <w:lsdException w:name="Light List Accent 3" w:uiPriority="61"/>
-    <w:lsdException w:name="Light Grid Accent 3" w:uiPriority="62"/>
-    <w:lsdException w:name="Medium Shading 1 Accent 3" w:uiPriority="63"/>
-    <w:lsdException w:name="Medium Shading 2 Accent 3" w:uiPriority="64"/>
-    <w:lsdException w:name="Medium List 1 Accent 3" w:uiPriority="65"/>
-    <w:lsdException w:name="Medium List 2 Accent 3" w:uiPriority="66"/>
-    <w:lsdException w:name="Medium Grid 1 Accent 3" w:uiPriority="67"/>
-    <w:lsdException w:name="Medium Grid 2 Accent 3" w:uiPriority="68"/>
-    <w:lsdException w:name="Medium Grid 3 Accent 3" w:uiPriority="69"/>
-    <w:lsdException w:name="Dark List Accent 3" w:uiPriority="70"/>
-    <w:lsdException w:name="Colorful Shading Accent 3" w:uiPriority="71"/>
-    <w:lsdException w:name="Colorful List Accent 3" w:uiPriority="72"/>
-    <w:lsdException w:name="Colorful Grid Accent 3" w:uiPriority="73"/>
-    <w:lsdException w:name="Light Shading Accent 4" w:uiPriority="60"/>
-    <w:lsdException w:name="Light List Accent 4" w:uiPriority="61"/>
-    <w:lsdException w:name="Light Grid Accent 4" w:uiPriority="62"/>
-    <w:lsdException w:name="Medium Shading 1 Accent 4" w:uiPriority="63"/>
-    <w:lsdException w:name="Medium Shading 2 Accent 4" w:uiPriority="64"/>
-    <w:lsdException w:name="Medium List 1 Accent 4" w:uiPriority="65"/>
-    <w:lsdException w:name="Medium List 2 Accent 4" w:uiPriority="66"/>
-    <w:lsdException w:name="Medium Grid 1 Accent 4" w:uiPriority="67"/>
-    <w:lsdException w:name="Medium Grid 2 Accent 4" w:uiPriority="68"/>
-    <w:lsdException w:name="Medium Grid 3 Accent 4" w:uiPriority="69"/>
-    <w:lsdException w:name="Dark List Accent 4" w:uiPriority="70"/>
-    <w:lsdException w:name="Colorful Shading Accent 4" w:uiPriority="71"/>
-    <w:lsdException w:name="Colorful List Accent 4" w:uiPriority="72"/>
-    <w:lsdException w:name="Colorful Grid Accent 4" w:uiPriority="73"/>
-    <w:lsdException w:name="Light Shading Accent 5" w:uiPriority="60"/>
-    <w:lsdException w:name="Light List Accent 5" w:uiPriority="61"/>
-    <w:lsdException w:name="Light Grid Accent 5" w:uiPriority="62"/>
-    <w:lsdException w:name="Medium Shading 1 Accent 5" w:uiPriority="63"/>
-    <w:lsdException w:name="Medium Shading 2 Accent 5" w:uiPriority="64"/>
-    <w:lsdException w:name="Medium List 1 Accent 5" w:uiPriority="65"/>
-    <w:lsdException w:name="Medium List 2 Accent 5" w:uiPriority="66"/>
-    <w:lsdException w:name="Medium Grid 1 Accent 5" w:uiPriority="67"/>
-    <w:lsdException w:name="Medium Grid 2 Accent 5" w:uiPriority="68"/>
-    <w:lsdException w:name="Medium Grid 3 Accent 5" w:uiPriority="69"/>
-    <w:lsdException w:name="Dark List Accent 5" w:uiPriority="70"/>
-    <w:lsdException w:name="Colorful Shading Accent 5" w:uiPriority="71"/>
-    <w:lsdException w:name="Colorful List Accent 5" w:uiPriority="72"/>
-    <w:lsdException w:name="Colorful Grid Accent 5" w:uiPriority="73"/>
-    <w:lsdException w:name="Light Shading Accent 6" w:uiPriority="60"/>
-    <w:lsdException w:name="Light List Accent 6" w:uiPriority="61"/>
-    <w:lsdException w:name="Light Grid Accent 6" w:uiPriority="62"/>
-    <w:lsdException w:name="Medium Shading 1 Accent 6" w:uiPriority="63"/>
-    <w:lsdException w:name="Medium Shading 2 Accent 6" w:uiPriority="64"/>
-    <w:lsdException w:name="Medium List 1 Accent 6" w:uiPriority="65"/>
-    <w:lsdException w:name="Medium List 2 Accent 6" w:uiPriority="66"/>
-    <w:lsdException w:name="Medium Grid 1 Accent 6" w:uiPriority="67"/>
-    <w:lsdException w:name="Medium Grid 2 Accent 6" w:uiPriority="68"/>
-    <w:lsdException w:name="Medium Grid 3 Accent 6" w:uiPriority="69"/>
-    <w:lsdException w:name="Dark List Accent 6" w:uiPriority="70"/>
-    <w:lsdException w:name="Colorful Shading Accent 6" w:uiPriority="71"/>
-    <w:lsdException w:name="Colorful List Accent 6" w:uiPriority="72"/>
-    <w:lsdException w:name="Colorful Grid Accent 6" w:uiPriority="73"/>
-    <w:lsdException w:name="Subtle Emphasis" w:uiPriority="19" w:qFormat="1"/>
-    <w:lsdException w:name="Intense Emphasis" w:uiPriority="21" w:qFormat="1"/>
-    <w:lsdException w:name="Subtle Reference" w:uiPriority="31" w:qFormat="1"/>
-    <w:lsdException w:name="Intense Reference" w:uiPriority="32" w:qFormat="1"/>
-    <w:lsdException w:name="Book Title" w:uiPriority="33" w:qFormat="1"/>
-    <w:lsdException w:name="Bibliography" w:semiHidden="1" w:uiPriority="37" w:unhideWhenUsed="1"/>
-    <w:lsdException w:name="TOC Heading" w:semiHidden="1" w:uiPriority="39" w:unhideWhenUsed="1" w:qFormat="1"/>
-    <w:lsdException w:name="Plain Table 1" w:uiPriority="41"/>
-    <w:lsdException w:name="Plain Table 2" w:uiPriority="42"/>
-    <w:lsdException w:name="Plain Table 3" w:uiPriority="43"/>
-    <w:lsdException w:name="Plain Table 4" w:uiPriority="44"/>
-    <w:lsdException w:name="Plain Table 5" w:uiPriority="45"/>
-    <w:lsdException w:name="Grid Table Light" w:uiPriority="40"/>
-    <w:lsdException w:name="Grid Table 1 Light" w:uiPriority="46"/>
-    <w:lsdException w:name="Grid Table 2" w:uiPriority="47"/>
-    <w:lsdException w:name="Grid Table 3" w:uiPriority="48"/>
-    <w:lsdException w:name="Grid Table 4" w:uiPriority="49"/>
-    <w:lsdException w:name="Grid Table 5 Dark" w:uiPriority="50"/>
-    <w:lsdException w:name="Grid Table 6 Colorful" w:uiPriority="51"/>
-    <w:lsdException w:name="Grid Table 7 Colorful" w:uiPriority="52"/>
-    <w:lsdException w:name="Grid Table 1 Light Accent 1" w:uiPriority="46"/>
-    <w:lsdException w:name="Grid Table 2 Accent 1" w:uiPriority="47"/>
-    <w:lsdException w:name="Grid Table 3 Accent 1" w:uiPriority="48"/>
-    <w:lsdException w:name="Grid Table 4 Accent 1" w:uiPriority="49"/>
-    <w:lsdException w:name="Grid Table 5 Dark Accent 1" w:uiPriority="50"/>
-    <w:lsdException w:name="Grid Table 6 Colorful Accent 1" w:uiPriority="51"/>
-    <w:lsdException w:name="Grid Table 7 Colorful Accent 1" w:uiPriority="52"/>
-    <w:lsdException w:name="Grid Table 1 Light Accent 2" w:uiPriority="46"/>
-    <w:lsdException w:name="Grid Table 2 Accent 2" w:uiPriority="47"/>
-    <w:lsdException w:name="Grid Table 3 Accent 2" w:uiPriority="48"/>
-    <w:lsdException w:name="Grid Table 4 Accent 2" w:uiPriority="49"/>
-    <w:lsdException w:name="Grid Table 5 Dark Accent 2" w:uiPriority="50"/>
-    <w:lsdException w:name="Grid Table 6 Colorful Accent 2" w:uiPriority="51"/>
-    <w:lsdException w:name="Grid Table 7 Colorful Accent 2" w:uiPriority="52"/>
-    <w:lsdException w:name="Grid Table 1 Light Accent 3" w:uiPriority="46"/>
-    <w:lsdException w:name="Grid Table 2 Accent 3" w:uiPriority="47"/>
-    <w:lsdException w:name="Grid Table 3 Accent 3" w:uiPriority="48"/>
-    <w:lsdException w:name="Grid Table 4 Accent 3" w:uiPriority="49"/>
-    <w:lsdException w:name="Grid Table 5 Dark Accent 3" w:uiPriority="50"/>
-    <w:lsdException w:name="Grid Table 6 Colorful Accent 3" w:uiPriority="51"/>
-    <w:lsdException w:name="Grid Table 7 Colorful Accent 3" w:uiPriority="52"/>
-    <w:lsdException w:name="Grid Table 1 Light Accent 4" w:uiPriority="46"/>
-    <w:lsdException w:name="Grid Table 2 Accent 4" w:uiPriority="47"/>
-    <w:lsdException w:name="Grid Table 3 Accent 4" w:uiPriority="48"/>
-    <w:lsdException w:name="Grid Table 4 Accent 4" w:uiPriority="49"/>
-    <w:lsdException w:name="Grid Table 5 Dark Accent 4" w:uiPriority="50"/>
-    <w:lsdException w:name="Grid Table 6 Colorful Accent 4" w:uiPriority="51"/>
-    <w:lsdException w:name="Grid Table 7 Colorful Accent 4" w:uiPriority="52"/>
-    <w:lsdException w:name="Grid Table 1 Light Accent 5" w:uiPriority="46"/>
-    <w:lsdException w:name="Grid Table 2 Accent 5" w:uiPriority="47"/>
-    <w:lsdException w:name="Grid Table 3 Accent 5" w:uiPriority="48"/>
-    <w:lsdException w:name="Grid Table 4 Accent 5" w:uiPriority="49"/>
-    <w:lsdException w:name="Grid Table 5 Dark Accent 5" w:uiPriority="50"/>
-    <w:lsdException w:name="Grid Table 6 Colorful Accent 5" w:uiPriority="51"/>
-    <w:lsdException w:name="Grid Table 7 Colorful Accent 5" w:uiPriority="52"/>
-    <w:lsdException w:name="Grid Table 1 Light Accent 6" w:uiPriority="46"/>
-    <w:lsdException w:name="Grid Table 2 Accent 6" w:uiPriority="47"/>
-    <w:lsdException w:name="Grid Table 3 Accent 6" w:uiPriority="48"/>
-    <w:lsdException w:name="Grid Table 4 Accent 6" w:uiPriority="49"/>
-    <w:lsdException w:name="Grid Table 5 Dark Accent 6" w:uiPriority="50"/>
-    <w:lsdException w:name="Grid Table 6 Colorful Accent 6" w:uiPriority="51"/>
-    <w:lsdException w:name="Grid Table 7 Colorful Accent 6" w:uiPriority="52"/>
-    <w:lsdException w:name="List Table 1 Light" w:uiPriority="46"/>
-    <w:lsdException w:name="List Table 2" w:uiPriority="47"/>
-    <w:lsdException w:name="List Table 3" w:uiPriority="48"/>
-    <w:lsdException w:name="List Table 4" w:uiPriority="49"/>
-    <w:lsdException w:name="List Table 5 Dark" w:uiPriority="50"/>
-    <w:lsdException w:name="List Table 6 Colorful" w:uiPriority="51"/>
-    <w:lsdException w:name="List Table 7 Colorful" w:uiPriority="52"/>
-    <w:lsdException w:name="List Table 1 Light Accent 1" w:uiPriority="46"/>
-    <w:lsdException w:name="List Table 2 Accent 1" w:uiPriority="47"/>
-    <w:lsdException w:name="List Table 3 Accent 1" w:uiPriority="48"/>
-    <w:lsdException w:name="List Table 4 Accent 1" w:uiPriority="49"/>
-    <w:lsdException w:name="List Table 5 Dark Accent 1" w:uiPriority="50"/>
-    <w:lsdException w:name="List Table 6 Colorful Accent 1" w:uiPriority="51"/>
-    <w:lsdException w:name="List Table 7 Colorful Accent 1" w:uiPriority="52"/>
-    <w:lsdException w:name="List Table 1 Light Accent 2" w:uiPriority="46"/>
-    <w:lsdException w:name="List Table 2 Accent 2" w:uiPriority="47"/>
-    <w:lsdException w:name="List Table 3 Accent 2" w:uiPriority="48"/>
-    <w:lsdException w:name="List Table 4 Accent 2" w:uiPriority="49"/>
-    <w:lsdException w:name="List Table 5 Dark Accent 2" w:uiPriority="50"/>
-    <w:lsdException w:name="List Table 6 Colorful Accent 2" w:uiPriority="51"/>
-    <w:lsdException w:name="List Table 7 Colorful Accent 2" w:uiPriority="52"/>
-    <w:lsdException w:name="List Table 1 Light Accent 3" w:uiPriority="46"/>
-    <w:lsdException w:name="List Table 2 Accent 3" w:uiPriority="47"/>
-    <w:lsdException w:name="List Table 3 Accent 3" w:uiPriority="48"/>
-    <w:lsdException w:name="List Table 4 Accent 3" w:uiPriority="49"/>
-    <w:lsdException w:name="List Table 5 Dark Accent 3" w:uiPriority="50"/>
-    <w:lsdException w:name="List Table 6 Colorful Accent 3" w:uiPriority="51"/>
-    <w:lsdException w:name="List Table 7 Colorful Accent 3" w:uiPriority="52"/>
-    <w:lsdException w:name="List Table 1 Light Accent 4" w:uiPriority="46"/>
-    <w:lsdException w:name="List Table 2 Accent 4" w:uiPriority="47"/>
-    <w:lsdException w:name="List Table 3 Accent 4" w:uiPriority="48"/>
-    <w:lsdException w:name="List Table 4 Accent 4" w:uiPriority="49"/>
-    <w:lsdException w:name="List Table 5 Dark Accent 4" w:uiPriority="50"/>
-    <w:lsdException w:name="List Table 6 Colorful Accent 4" w:uiPriority="51"/>
-    <w:lsdException w:name="List Table 7 Colorful Accent 4" w:uiPriority="52"/>
-    <w:lsdException w:name="List Table 1 Light Accent 5" w:uiPriority="46"/>
-    <w:lsdException w:name="List Table 2 Accent 5" w:uiPriority="47"/>
-    <w:lsdException w:name="List Table 3 Accent 5" w:uiPriority="48"/>
-    <w:lsdException w:name="List Table 4 Accent 5" w:uiPriority="49"/>
-    <w:lsdException w:name="List Table 5 Dark Accent 5" w:uiPriority="50"/>
-    <w:lsdException w:name="List Table 6 Colorful Accent 5" w:uiPriority="51"/>
-    <w:lsdException w:name="List Table 7 Colorful Accent 5" w:uiPriority="52"/>
-    <w:lsdException w:name="List Table 1 Light Accent 6" w:uiPriority="46"/>
-    <w:lsdException w:name="List Table 2 Accent 6" w:uiPriority="47"/>
-    <w:lsdException w:name="List Table 3 Accent 6" w:uiPriority="48"/>
-    <w:lsdException w:name="List Table 4 Accent 6" w:uiPriority="49"/>
-    <w:lsdException w:name="List Table 5 Dark Accent 6" w:uiPriority="50"/>
-    <w:lsdException w:name="List Table 6 Colorful Accent 6" w:uiPriority="51"/>
-    <w:lsdException w:name="List Table 7 Colorful Accent 6" w:uiPriority="52"/>
-    <w:lsdException w:name="Mention" w:semiHidden="1" w:unhideWhenUsed="1"/>
-    <w:lsdException w:name="Smart Hyperlink" w:semiHidden="1" w:unhideWhenUsed="1"/>
-    <w:lsdException w:name="Hashtag" w:semiHidden="1" w:unhideWhenUsed="1"/>
-    <w:lsdException w:name="Unresolved Mention" w:semiHidden="1" w:unhideWhenUsed="1"/>
-    <w:lsdException w:name="Smart Link" w:semiHidden="1" w:unhideWhenUsed="1"/>
+  <w:latentStyles w:count="260" w:defQFormat="0" w:defUnhideWhenUsed="1" w:defSemiHidden="1" w:defUIPriority="99" w:defLockedState="0">
+    <w:lsdException w:qFormat="1" w:unhideWhenUsed="0" w:uiPriority="0" w:semiHidden="0" w:name="Normal"/>
+    <w:lsdException w:qFormat="1" w:unhideWhenUsed="0" w:uiPriority="9" w:semiHidden="0" w:name="heading 1"/>
+    <w:lsdException w:qFormat="1" w:uiPriority="9" w:name="heading 2"/>
+    <w:lsdException w:qFormat="1" w:uiPriority="9" w:name="heading 3"/>
+    <w:lsdException w:qFormat="1" w:uiPriority="9" w:name="heading 4"/>
+    <w:lsdException w:qFormat="1" w:uiPriority="9" w:name="heading 5"/>
+    <w:lsdException w:qFormat="1" w:uiPriority="9" w:name="heading 6"/>
+    <w:lsdException w:qFormat="1" w:uiPriority="9" w:name="heading 7"/>
+    <w:lsdException w:qFormat="1" w:uiPriority="9" w:name="heading 8"/>
+    <w:lsdException w:qFormat="1" w:uiPriority="9" w:name="heading 9"/>
+    <w:lsdException w:uiPriority="99" w:name="index 1"/>
+    <w:lsdException w:uiPriority="99" w:name="index 2"/>
+    <w:lsdException w:uiPriority="99" w:name="index 3"/>
+    <w:lsdException w:uiPriority="99" w:name="index 4"/>
+    <w:lsdException w:uiPriority="99" w:name="index 5"/>
+    <w:lsdException w:uiPriority="99" w:name="index 6"/>
+    <w:lsdException w:uiPriority="99" w:name="index 7"/>
+    <w:lsdException w:uiPriority="99" w:name="index 8"/>
+    <w:lsdException w:uiPriority="99" w:name="index 9"/>
+    <w:lsdException w:uiPriority="39" w:name="toc 1"/>
+    <w:lsdException w:uiPriority="39" w:name="toc 2"/>
+    <w:lsdException w:uiPriority="39" w:name="toc 3"/>
+    <w:lsdException w:uiPriority="39" w:name="toc 4"/>
+    <w:lsdException w:uiPriority="39" w:name="toc 5"/>
+    <w:lsdException w:uiPriority="39" w:name="toc 6"/>
+    <w:lsdException w:uiPriority="39" w:name="toc 7"/>
+    <w:lsdException w:uiPriority="39" w:name="toc 8"/>
+    <w:lsdException w:uiPriority="39" w:name="toc 9"/>
+    <w:lsdException w:uiPriority="99" w:name="Normal Indent"/>
+    <w:lsdException w:uiPriority="99" w:name="footnote text"/>
+    <w:lsdException w:uiPriority="99" w:name="annotation text"/>
+    <w:lsdException w:uiPriority="99" w:name="header"/>
+    <w:lsdException w:uiPriority="99" w:name="footer"/>
+    <w:lsdException w:uiPriority="99" w:name="index heading"/>
+    <w:lsdException w:qFormat="1" w:uiPriority="35" w:name="caption"/>
+    <w:lsdException w:uiPriority="99" w:name="table of figures"/>
+    <w:lsdException w:uiPriority="99" w:name="envelope address"/>
+    <w:lsdException w:uiPriority="99" w:name="envelope return"/>
+    <w:lsdException w:uiPriority="99" w:name="footnote reference"/>
+    <w:lsdException w:uiPriority="99" w:name="annotation reference"/>
+    <w:lsdException w:uiPriority="99" w:name="line number"/>
+    <w:lsdException w:uiPriority="99" w:name="page number"/>
+    <w:lsdException w:uiPriority="99" w:name="endnote reference"/>
+    <w:lsdException w:uiPriority="99" w:name="endnote text"/>
+    <w:lsdException w:uiPriority="99" w:name="table of authorities"/>
+    <w:lsdException w:uiPriority="99" w:name="macro"/>
+    <w:lsdException w:uiPriority="99" w:name="toa heading"/>
+    <w:lsdException w:uiPriority="99" w:name="List"/>
+    <w:lsdException w:uiPriority="99" w:name="List Bullet"/>
+    <w:lsdException w:uiPriority="99" w:name="List Number"/>
+    <w:lsdException w:uiPriority="99" w:name="List 2"/>
+    <w:lsdException w:uiPriority="99" w:name="List 3"/>
+    <w:lsdException w:uiPriority="99" w:name="List 4"/>
+    <w:lsdException w:uiPriority="99" w:name="List 5"/>
+    <w:lsdException w:uiPriority="99" w:name="List Bullet 2"/>
+    <w:lsdException w:uiPriority="99" w:name="List Bullet 3"/>
+    <w:lsdException w:uiPriority="99" w:name="List Bullet 4"/>
+    <w:lsdException w:uiPriority="99" w:name="List Bullet 5"/>
+    <w:lsdException w:uiPriority="99" w:name="List Number 2"/>
+    <w:lsdException w:uiPriority="99" w:name="List Number 3"/>
+    <w:lsdException w:uiPriority="99" w:name="List Number 4"/>
+    <w:lsdException w:uiPriority="99" w:name="List Number 5"/>
+    <w:lsdException w:qFormat="1" w:unhideWhenUsed="0" w:uiPriority="10" w:semiHidden="0" w:name="Title"/>
+    <w:lsdException w:uiPriority="99" w:name="Closing"/>
+    <w:lsdException w:uiPriority="99" w:name="Signature"/>
+    <w:lsdException w:qFormat="1" w:uiPriority="1" w:name="Default Paragraph Font"/>
+    <w:lsdException w:uiPriority="99" w:name="Body Text"/>
+    <w:lsdException w:uiPriority="99" w:name="Body Text Indent"/>
+    <w:lsdException w:uiPriority="99" w:name="List Continue"/>
+    <w:lsdException w:uiPriority="99" w:name="List Continue 2"/>
+    <w:lsdException w:uiPriority="99" w:name="List Continue 3"/>
+    <w:lsdException w:uiPriority="99" w:name="List Continue 4"/>
+    <w:lsdException w:uiPriority="99" w:name="List Continue 5"/>
+    <w:lsdException w:uiPriority="99" w:name="Message Header"/>
+    <w:lsdException w:qFormat="1" w:unhideWhenUsed="0" w:uiPriority="11" w:semiHidden="0" w:name="Subtitle"/>
+    <w:lsdException w:uiPriority="99" w:name="Salutation"/>
+    <w:lsdException w:uiPriority="99" w:name="Date"/>
+    <w:lsdException w:uiPriority="99" w:name="Body Text First Indent"/>
+    <w:lsdException w:uiPriority="99" w:name="Body Text First Indent 2"/>
+    <w:lsdException w:uiPriority="99" w:name="Note Heading"/>
+    <w:lsdException w:uiPriority="99" w:name="Body Text 2"/>
+    <w:lsdException w:uiPriority="99" w:name="Body Text 3"/>
+    <w:lsdException w:uiPriority="99" w:name="Body Text Indent 2"/>
+    <w:lsdException w:uiPriority="99" w:name="Body Text Indent 3"/>
+    <w:lsdException w:uiPriority="99" w:name="Block Text"/>
+    <w:lsdException w:uiPriority="99" w:name="Hyperlink"/>
+    <w:lsdException w:uiPriority="99" w:name="FollowedHyperlink"/>
+    <w:lsdException w:qFormat="1" w:unhideWhenUsed="0" w:uiPriority="22" w:semiHidden="0" w:name="Strong"/>
+    <w:lsdException w:qFormat="1" w:unhideWhenUsed="0" w:uiPriority="20" w:semiHidden="0" w:name="Emphasis"/>
+    <w:lsdException w:uiPriority="99" w:name="Document Map"/>
+    <w:lsdException w:uiPriority="99" w:name="Plain Text"/>
+    <w:lsdException w:uiPriority="99" w:name="E-mail Signature"/>
+    <w:lsdException w:uiPriority="99" w:name="Normal (Web)"/>
+    <w:lsdException w:uiPriority="99" w:name="HTML Acronym"/>
+    <w:lsdException w:uiPriority="99" w:name="HTML Address"/>
+    <w:lsdException w:uiPriority="99" w:name="HTML Cite"/>
+    <w:lsdException w:uiPriority="99" w:name="HTML Code"/>
+    <w:lsdException w:uiPriority="99" w:name="HTML Definition"/>
+    <w:lsdException w:uiPriority="99" w:name="HTML Keyboard"/>
+    <w:lsdException w:uiPriority="99" w:name="HTML Preformatted"/>
+    <w:lsdException w:uiPriority="99" w:name="HTML Sample"/>
+    <w:lsdException w:uiPriority="99" w:name="HTML Typewriter"/>
+    <w:lsdException w:uiPriority="99" w:name="HTML Variable"/>
+    <w:lsdException w:uiPriority="99" w:name="Normal Table"/>
+    <w:lsdException w:uiPriority="99" w:name="annotation subject"/>
+    <w:lsdException w:uiPriority="99" w:name="Table Simple 1"/>
+    <w:lsdException w:uiPriority="99" w:name="Table Simple 2"/>
+    <w:lsdException w:uiPriority="99" w:name="Table Simple 3"/>
+    <w:lsdException w:uiPriority="99" w:name="Table Classic 1"/>
+    <w:lsdException w:uiPriority="99" w:name="Table Classic 2"/>
+    <w:lsdException w:uiPriority="99" w:name="Table Classic 3"/>
+    <w:lsdException w:uiPriority="99" w:name="Table Classic 4"/>
+    <w:lsdException w:uiPriority="99" w:name="Table Colorful 1"/>
+    <w:lsdException w:uiPriority="99" w:name="Table Colorful 2"/>
+    <w:lsdException w:uiPriority="99" w:name="Table Colorful 3"/>
+    <w:lsdException w:uiPriority="99" w:name="Table Columns 1"/>
+    <w:lsdException w:uiPriority="99" w:name="Table Columns 2"/>
+    <w:lsdException w:uiPriority="99" w:name="Table Columns 3"/>
+    <w:lsdException w:uiPriority="99" w:name="Table Columns 4"/>
+    <w:lsdException w:uiPriority="99" w:name="Table Columns 5"/>
+    <w:lsdException w:uiPriority="99" w:name="Table Grid 1"/>
+    <w:lsdException w:uiPriority="99" w:name="Table Grid 2"/>
+    <w:lsdException w:uiPriority="99" w:name="Table Grid 3"/>
+    <w:lsdException w:uiPriority="99" w:name="Table Grid 4"/>
+    <w:lsdException w:uiPriority="99" w:name="Table Grid 5"/>
+    <w:lsdException w:uiPriority="99" w:name="Table Grid 6"/>
+    <w:lsdException w:uiPriority="99" w:name="Table Grid 7"/>
+    <w:lsdException w:uiPriority="99" w:name="Table Grid 8"/>
+    <w:lsdException w:uiPriority="99" w:name="Table List 1"/>
+    <w:lsdException w:uiPriority="99" w:name="Table List 2"/>
+    <w:lsdException w:uiPriority="99" w:name="Table List 3"/>
+    <w:lsdException w:uiPriority="99" w:name="Table List 4"/>
+    <w:lsdException w:uiPriority="99" w:name="Table List 5"/>
+    <w:lsdException w:uiPriority="99" w:name="Table List 6"/>
+    <w:lsdException w:uiPriority="99" w:name="Table List 7"/>
+    <w:lsdException w:uiPriority="99" w:name="Table List 8"/>
+    <w:lsdException w:uiPriority="99" w:name="Table 3D effects 1"/>
+    <w:lsdException w:uiPriority="99" w:name="Table 3D effects 2"/>
+    <w:lsdException w:uiPriority="99" w:name="Table 3D effects 3"/>
+    <w:lsdException w:uiPriority="99" w:name="Table Contemporary"/>
+    <w:lsdException w:uiPriority="99" w:name="Table Elegant"/>
+    <w:lsdException w:uiPriority="99" w:name="Table Professional"/>
+    <w:lsdException w:uiPriority="99" w:name="Table Subtle 1"/>
+    <w:lsdException w:uiPriority="99" w:name="Table Subtle 2"/>
+    <w:lsdException w:uiPriority="99" w:name="Table Web 1"/>
+    <w:lsdException w:uiPriority="99" w:name="Table Web 2"/>
+    <w:lsdException w:uiPriority="99" w:name="Table Web 3"/>
+    <w:lsdException w:uiPriority="99" w:name="Balloon Text"/>
+    <w:lsdException w:unhideWhenUsed="0" w:uiPriority="39" w:semiHidden="0" w:name="Table Grid"/>
+    <w:lsdException w:uiPriority="99" w:name="Table Theme"/>
+    <w:lsdException w:unhideWhenUsed="0" w:uiPriority="60" w:semiHidden="0" w:name="Light Shading"/>
+    <w:lsdException w:unhideWhenUsed="0" w:uiPriority="61" w:semiHidden="0" w:name="Light List"/>
+    <w:lsdException w:unhideWhenUsed="0" w:uiPriority="62" w:semiHidden="0" w:name="Light Grid"/>
+    <w:lsdException w:unhideWhenUsed="0" w:uiPriority="63" w:semiHidden="0" w:name="Medium Shading 1"/>
+    <w:lsdException w:unhideWhenUsed="0" w:uiPriority="64" w:semiHidden="0" w:name="Medium Shading 2"/>
+    <w:lsdException w:unhideWhenUsed="0" w:uiPriority="65" w:semiHidden="0" w:name="Medium List 1"/>
+    <w:lsdException w:unhideWhenUsed="0" w:uiPriority="66" w:semiHidden="0" w:name="Medium List 2"/>
+    <w:lsdException w:unhideWhenUsed="0" w:uiPriority="67" w:semiHidden="0" w:name="Medium Grid 1"/>
+    <w:lsdException w:unhideWhenUsed="0" w:uiPriority="68" w:semiHidden="0" w:name="Medium Grid 2"/>
+    <w:lsdException w:unhideWhenUsed="0" w:uiPriority="69" w:semiHidden="0" w:name="Medium Grid 3"/>
+    <w:lsdException w:unhideWhenUsed="0" w:uiPriority="70" w:semiHidden="0" w:name="Dark List"/>
+    <w:lsdException w:unhideWhenUsed="0" w:uiPriority="71" w:semiHidden="0" w:name="Colorful Shading"/>
+    <w:lsdException w:unhideWhenUsed="0" w:uiPriority="72" w:semiHidden="0" w:name="Colorful List"/>
+    <w:lsdException w:unhideWhenUsed="0" w:uiPriority="73" w:semiHidden="0" w:name="Colorful Grid"/>
+    <w:lsdException w:unhideWhenUsed="0" w:uiPriority="60" w:semiHidden="0" w:name="Light Shading Accent 1"/>
+    <w:lsdException w:unhideWhenUsed="0" w:uiPriority="61" w:semiHidden="0" w:name="Light List Accent 1"/>
+    <w:lsdException w:unhideWhenUsed="0" w:uiPriority="62" w:semiHidden="0" w:name="Light Grid Accent 1"/>
+    <w:lsdException w:unhideWhenUsed="0" w:uiPriority="63" w:semiHidden="0" w:name="Medium Shading 1 Accent 1"/>
+    <w:lsdException w:unhideWhenUsed="0" w:uiPriority="64" w:semiHidden="0" w:name="Medium Shading 2 Accent 1"/>
+    <w:lsdException w:unhideWhenUsed="0" w:uiPriority="65" w:semiHidden="0" w:name="Medium List 1 Accent 1"/>
+    <w:lsdException w:unhideWhenUsed="0" w:uiPriority="66" w:semiHidden="0" w:name="Medium List 2 Accent 1"/>
+    <w:lsdException w:unhideWhenUsed="0" w:uiPriority="67" w:semiHidden="0" w:name="Medium Grid 1 Accent 1"/>
+    <w:lsdException w:unhideWhenUsed="0" w:uiPriority="68" w:semiHidden="0" w:name="Medium Grid 2 Accent 1"/>
+    <w:lsdException w:unhideWhenUsed="0" w:uiPriority="69" w:semiHidden="0" w:name="Medium Grid 3 Accent 1"/>
+    <w:lsdException w:unhideWhenUsed="0" w:uiPriority="70" w:semiHidden="0" w:name="Dark List Accent 1"/>
+    <w:lsdException w:unhideWhenUsed="0" w:uiPriority="71" w:semiHidden="0" w:name="Colorful Shading Accent 1"/>
+    <w:lsdException w:unhideWhenUsed="0" w:uiPriority="72" w:semiHidden="0" w:name="Colorful List Accent 1"/>
+    <w:lsdException w:unhideWhenUsed="0" w:uiPriority="73" w:semiHidden="0" w:name="Colorful Grid Accent 1"/>
+    <w:lsdException w:unhideWhenUsed="0" w:uiPriority="60" w:semiHidden="0" w:name="Light Shading Accent 2"/>
+    <w:lsdException w:unhideWhenUsed="0" w:uiPriority="61" w:semiHidden="0" w:name="Light List Accent 2"/>
+    <w:lsdException w:unhideWhenUsed="0" w:uiPriority="62" w:semiHidden="0" w:name="Light Grid Accent 2"/>
+    <w:lsdException w:unhideWhenUsed="0" w:uiPriority="63" w:semiHidden="0" w:name="Medium Shading 1 Accent 2"/>
+    <w:lsdException w:unhideWhenUsed="0" w:uiPriority="64" w:semiHidden="0" w:name="Medium Shading 2 Accent 2"/>
+    <w:lsdException w:unhideWhenUsed="0" w:uiPriority="65" w:semiHidden="0" w:name="Medium List 1 Accent 2"/>
+    <w:lsdException w:unhideWhenUsed="0" w:uiPriority="66" w:semiHidden="0" w:name="Medium List 2 Accent 2"/>
+    <w:lsdException w:unhideWhenUsed="0" w:uiPriority="67" w:semiHidden="0" w:name="Medium Grid 1 Accent 2"/>
+    <w:lsdException w:unhideWhenUsed="0" w:uiPriority="68" w:semiHidden="0" w:name="Medium Grid 2 Accent 2"/>
+    <w:lsdException w:unhideWhenUsed="0" w:uiPriority="69" w:semiHidden="0" w:name="Medium Grid 3 Accent 2"/>
+    <w:lsdException w:unhideWhenUsed="0" w:uiPriority="70" w:semiHidden="0" w:name="Dark List Accent 2"/>
+    <w:lsdException w:unhideWhenUsed="0" w:uiPriority="71" w:semiHidden="0" w:name="Colorful Shading Accent 2"/>
+    <w:lsdException w:unhideWhenUsed="0" w:uiPriority="72" w:semiHidden="0" w:name="Colorful List Accent 2"/>
+    <w:lsdException w:unhideWhenUsed="0" w:uiPriority="73" w:semiHidden="0" w:name="Colorful Grid Accent 2"/>
+    <w:lsdException w:unhideWhenUsed="0" w:uiPriority="60" w:semiHidden="0" w:name="Light Shading Accent 3"/>
+    <w:lsdException w:unhideWhenUsed="0" w:uiPriority="61" w:semiHidden="0" w:name="Light List Accent 3"/>
+    <w:lsdException w:unhideWhenUsed="0" w:uiPriority="62" w:semiHidden="0" w:name="Light Grid Accent 3"/>
+    <w:lsdException w:unhideWhenUsed="0" w:uiPriority="63" w:semiHidden="0" w:name="Medium Shading 1 Accent 3"/>
+    <w:lsdException w:unhideWhenUsed="0" w:uiPriority="64" w:semiHidden="0" w:name="Medium Shading 2 Accent 3"/>
+    <w:lsdException w:unhideWhenUsed="0" w:uiPriority="65" w:semiHidden="0" w:name="Medium List 1 Accent 3"/>
+    <w:lsdException w:unhideWhenUsed="0" w:uiPriority="66" w:semiHidden="0" w:name="Medium List 2 Accent 3"/>
+    <w:lsdException w:unhideWhenUsed="0" w:uiPriority="67" w:semiHidden="0" w:name="Medium Grid 1 Accent 3"/>
+    <w:lsdException w:unhideWhenUsed="0" w:uiPriority="68" w:semiHidden="0" w:name="Medium Grid 2 Accent 3"/>
+    <w:lsdException w:unhideWhenUsed="0" w:uiPriority="69" w:semiHidden="0" w:name="Medium Grid 3 Accent 3"/>
+    <w:lsdException w:unhideWhenUsed="0" w:uiPriority="70" w:semiHidden="0" w:name="Dark List Accent 3"/>
+    <w:lsdException w:unhideWhenUsed="0" w:uiPriority="71" w:semiHidden="0" w:name="Colorful Shading Accent 3"/>
+    <w:lsdException w:unhideWhenUsed="0" w:uiPriority="72" w:semiHidden="0" w:name="Colorful List Accent 3"/>
+    <w:lsdException w:unhideWhenUsed="0" w:uiPriority="73" w:semiHidden="0" w:name="Colorful Grid Accent 3"/>
+    <w:lsdException w:unhideWhenUsed="0" w:uiPriority="60" w:semiHidden="0" w:name="Light Shading Accent 4"/>
+    <w:lsdException w:unhideWhenUsed="0" w:uiPriority="61" w:semiHidden="0" w:name="Light List Accent 4"/>
+    <w:lsdException w:unhideWhenUsed="0" w:uiPriority="62" w:semiHidden="0" w:name="Light Grid Accent 4"/>
+    <w:lsdException w:unhideWhenUsed="0" w:uiPriority="63" w:semiHidden="0" w:name="Medium Shading 1 Accent 4"/>
+    <w:lsdException w:unhideWhenUsed="0" w:uiPriority="64" w:semiHidden="0" w:name="Medium Shading 2 Accent 4"/>
+    <w:lsdException w:unhideWhenUsed="0" w:uiPriority="65" w:semiHidden="0" w:name="Medium List 1 Accent 4"/>
+    <w:lsdException w:unhideWhenUsed="0" w:uiPriority="66" w:semiHidden="0" w:name="Medium List 2 Accent 4"/>
+    <w:lsdException w:unhideWhenUsed="0" w:uiPriority="67" w:semiHidden="0" w:name="Medium Grid 1 Accent 4"/>
+    <w:lsdException w:unhideWhenUsed="0" w:uiPriority="68" w:semiHidden="0" w:name="Medium Grid 2 Accent 4"/>
+    <w:lsdException w:unhideWhenUsed="0" w:uiPriority="69" w:semiHidden="0" w:name="Medium Grid 3 Accent 4"/>
+    <w:lsdException w:unhideWhenUsed="0" w:uiPriority="70" w:semiHidden="0" w:name="Dark List Accent 4"/>
+    <w:lsdException w:unhideWhenUsed="0" w:uiPriority="71" w:semiHidden="0" w:name="Colorful Shading Accent 4"/>
+    <w:lsdException w:unhideWhenUsed="0" w:uiPriority="72" w:semiHidden="0" w:name="Colorful List Accent 4"/>
+    <w:lsdException w:unhideWhenUsed="0" w:uiPriority="73" w:semiHidden="0" w:name="Colorful Grid Accent 4"/>
+    <w:lsdException w:unhideWhenUsed="0" w:uiPriority="60" w:semiHidden="0" w:name="Light Shading Accent 5"/>
+    <w:lsdException w:unhideWhenUsed="0" w:uiPriority="61" w:semiHidden="0" w:name="Light List Accent 5"/>
+    <w:lsdException w:unhideWhenUsed="0" w:uiPriority="62" w:semiHidden="0" w:name="Light Grid Accent 5"/>
+    <w:lsdException w:unhideWhenUsed="0" w:uiPriority="63" w:semiHidden="0" w:name="Medium Shading 1 Accent 5"/>
+    <w:lsdException w:unhideWhenUsed="0" w:uiPriority="64" w:semiHidden="0" w:name="Medium Shading 2 Accent 5"/>
+    <w:lsdException w:unhideWhenUsed="0" w:uiPriority="65" w:semiHidden="0" w:name="Medium List 1 Accent 5"/>
+    <w:lsdException w:unhideWhenUsed="0" w:uiPriority="66" w:semiHidden="0" w:name="Medium List 2 Accent 5"/>
+    <w:lsdException w:unhideWhenUsed="0" w:uiPriority="67" w:semiHidden="0" w:name="Medium Grid 1 Accent 5"/>
+    <w:lsdException w:unhideWhenUsed="0" w:uiPriority="68" w:semiHidden="0" w:name="Medium Grid 2 Accent 5"/>
+    <w:lsdException w:unhideWhenUsed="0" w:uiPriority="69" w:semiHidden="0" w:name="Medium Grid 3 Accent 5"/>
+    <w:lsdException w:unhideWhenUsed="0" w:uiPriority="70" w:semiHidden="0" w:name="Dark List Accent 5"/>
+    <w:lsdException w:unhideWhenUsed="0" w:uiPriority="71" w:semiHidden="0" w:name="Colorful Shading Accent 5"/>
+    <w:lsdException w:unhideWhenUsed="0" w:uiPriority="72" w:semiHidden="0" w:name="Colorful List Accent 5"/>
+    <w:lsdException w:unhideWhenUsed="0" w:uiPriority="73" w:semiHidden="0" w:name="Colorful Grid Accent 5"/>
+    <w:lsdException w:unhideWhenUsed="0" w:uiPriority="60" w:semiHidden="0" w:name="Light Shading Accent 6"/>
+    <w:lsdException w:unhideWhenUsed="0" w:uiPriority="61" w:semiHidden="0" w:name="Light List Accent 6"/>
+    <w:lsdException w:unhideWhenUsed="0" w:uiPriority="62" w:semiHidden="0" w:name="Light Grid Accent 6"/>
+    <w:lsdException w:unhideWhenUsed="0" w:uiPriority="63" w:semiHidden="0" w:name="Medium Shading 1 Accent 6"/>
+    <w:lsdException w:unhideWhenUsed="0" w:uiPriority="64" w:semiHidden="0" w:name="Medium Shading 2 Accent 6"/>
+    <w:lsdException w:unhideWhenUsed="0" w:uiPriority="65" w:semiHidden="0" w:name="Medium List 1 Accent 6"/>
+    <w:lsdException w:unhideWhenUsed="0" w:uiPriority="66" w:semiHidden="0" w:name="Medium List 2 Accent 6"/>
+    <w:lsdException w:unhideWhenUsed="0" w:uiPriority="67" w:semiHidden="0" w:name="Medium Grid 1 Accent 6"/>
+    <w:lsdException w:unhideWhenUsed="0" w:uiPriority="68" w:semiHidden="0" w:name="Medium Grid 2 Accent 6"/>
+    <w:lsdException w:unhideWhenUsed="0" w:uiPriority="69" w:semiHidden="0" w:name="Medium Grid 3 Accent 6"/>
+    <w:lsdException w:unhideWhenUsed="0" w:uiPriority="70" w:semiHidden="0" w:name="Dark List Accent 6"/>
+    <w:lsdException w:unhideWhenUsed="0" w:uiPriority="71" w:semiHidden="0" w:name="Colorful Shading Accent 6"/>
+    <w:lsdException w:unhideWhenUsed="0" w:uiPriority="72" w:semiHidden="0" w:name="Colorful List Accent 6"/>
+    <w:lsdException w:unhideWhenUsed="0" w:uiPriority="73" w:semiHidden="0" w:name="Colorful Grid Accent 6"/>
   </w:latentStyles>
-  <w:style w:type="paragraph" w:default="1" w:styleId="Normal">
+  <w:style w:type="paragraph" w:default="1" w:styleId="1">
     <w:name w:val="Normal"/>
     <w:qFormat/>
+    <w:uiPriority w:val="0"/>
+    <w:pPr>
+      <w:spacing w:line="276" w:lineRule="auto"/>
+    </w:pPr>
+    <w:rPr>
+      <w:rFonts w:ascii="Arial" w:hAnsi="Arial" w:eastAsia="Arial" w:cs="Arial"/>
+      <w:sz w:val="22"/>
+      <w:szCs w:val="22"/>
+      <w:lang w:val="en" w:eastAsia="en-GB" w:bidi="ar-SA"/>
+    </w:rPr>
   </w:style>
-  <w:style w:type="paragraph" w:styleId="Heading1">
+  <w:style w:type="paragraph" w:styleId="2">
     <w:name w:val="heading 1"/>
-    <w:basedOn w:val="Normal"/>
-    <w:next w:val="Normal"/>
+    <w:basedOn w:val="1"/>
+    <w:next w:val="1"/>
+    <w:qFormat/>
     <w:uiPriority w:val="9"/>
-    <w:qFormat/>
     <w:pPr>
       <w:keepNext/>
       <w:keepLines/>
@@ -3078,14 +5879,14 @@
       <w:szCs w:val="40"/>
     </w:rPr>
   </w:style>
-  <w:style w:type="paragraph" w:styleId="Heading2">
+  <w:style w:type="paragraph" w:styleId="3">
     <w:name w:val="heading 2"/>
-    <w:basedOn w:val="Normal"/>
-    <w:next w:val="Normal"/>
-    <w:uiPriority w:val="9"/>
+    <w:basedOn w:val="1"/>
+    <w:next w:val="1"/>
     <w:semiHidden/>
     <w:unhideWhenUsed/>
     <w:qFormat/>
+    <w:uiPriority w:val="9"/>
     <w:pPr>
       <w:keepNext/>
       <w:keepLines/>
@@ -3097,14 +5898,14 @@
       <w:szCs w:val="32"/>
     </w:rPr>
   </w:style>
-  <w:style w:type="paragraph" w:styleId="Heading3">
+  <w:style w:type="paragraph" w:styleId="4">
     <w:name w:val="heading 3"/>
-    <w:basedOn w:val="Normal"/>
-    <w:next w:val="Normal"/>
-    <w:uiPriority w:val="9"/>
+    <w:basedOn w:val="1"/>
+    <w:next w:val="1"/>
     <w:semiHidden/>
     <w:unhideWhenUsed/>
     <w:qFormat/>
+    <w:uiPriority w:val="9"/>
     <w:pPr>
       <w:keepNext/>
       <w:keepLines/>
@@ -3117,14 +5918,14 @@
       <w:szCs w:val="28"/>
     </w:rPr>
   </w:style>
-  <w:style w:type="paragraph" w:styleId="Heading4">
+  <w:style w:type="paragraph" w:styleId="5">
     <w:name w:val="heading 4"/>
-    <w:basedOn w:val="Normal"/>
-    <w:next w:val="Normal"/>
-    <w:uiPriority w:val="9"/>
+    <w:basedOn w:val="1"/>
+    <w:next w:val="1"/>
     <w:semiHidden/>
     <w:unhideWhenUsed/>
     <w:qFormat/>
+    <w:uiPriority w:val="9"/>
     <w:pPr>
       <w:keepNext/>
       <w:keepLines/>
@@ -3137,14 +5938,14 @@
       <w:szCs w:val="24"/>
     </w:rPr>
   </w:style>
-  <w:style w:type="paragraph" w:styleId="Heading5">
+  <w:style w:type="paragraph" w:styleId="6">
     <w:name w:val="heading 5"/>
-    <w:basedOn w:val="Normal"/>
-    <w:next w:val="Normal"/>
-    <w:uiPriority w:val="9"/>
+    <w:basedOn w:val="1"/>
+    <w:next w:val="1"/>
     <w:semiHidden/>
     <w:unhideWhenUsed/>
     <w:qFormat/>
+    <w:uiPriority w:val="9"/>
     <w:pPr>
       <w:keepNext/>
       <w:keepLines/>
@@ -3155,14 +5956,14 @@
       <w:color w:val="666666"/>
     </w:rPr>
   </w:style>
-  <w:style w:type="paragraph" w:styleId="Heading6">
+  <w:style w:type="paragraph" w:styleId="7">
     <w:name w:val="heading 6"/>
-    <w:basedOn w:val="Normal"/>
-    <w:next w:val="Normal"/>
-    <w:uiPriority w:val="9"/>
+    <w:basedOn w:val="1"/>
+    <w:next w:val="1"/>
     <w:semiHidden/>
     <w:unhideWhenUsed/>
     <w:qFormat/>
+    <w:uiPriority w:val="9"/>
     <w:pPr>
       <w:keepNext/>
       <w:keepLines/>
@@ -3174,19 +5975,19 @@
       <w:color w:val="666666"/>
     </w:rPr>
   </w:style>
-  <w:style w:type="character" w:default="1" w:styleId="DefaultParagraphFont">
+  <w:style w:type="character" w:default="1" w:styleId="10">
     <w:name w:val="Default Paragraph Font"/>
-    <w:uiPriority w:val="1"/>
     <w:semiHidden/>
     <w:unhideWhenUsed/>
+    <w:qFormat/>
+    <w:uiPriority w:val="1"/>
   </w:style>
-  <w:style w:type="table" w:default="1" w:styleId="TableNormal">
+  <w:style w:type="table" w:default="1" w:styleId="11">
     <w:name w:val="Normal Table"/>
-    <w:uiPriority w:val="99"/>
     <w:semiHidden/>
     <w:unhideWhenUsed/>
+    <w:uiPriority w:val="99"/>
     <w:tblPr>
-      <w:tblInd w:w="0" w:type="dxa"/>
       <w:tblCellMar>
         <w:top w:w="0" w:type="dxa"/>
         <w:left w:w="108" w:type="dxa"/>
@@ -3195,34 +5996,12 @@
       </w:tblCellMar>
     </w:tblPr>
   </w:style>
-  <w:style w:type="numbering" w:default="1" w:styleId="NoList">
-    <w:name w:val="No List"/>
-    <w:uiPriority w:val="99"/>
-    <w:semiHidden/>
-    <w:unhideWhenUsed/>
-  </w:style>
-  <w:style w:type="paragraph" w:styleId="Title">
-    <w:name w:val="Title"/>
-    <w:basedOn w:val="Normal"/>
-    <w:next w:val="Normal"/>
-    <w:uiPriority w:val="10"/>
+  <w:style w:type="paragraph" w:styleId="8">
+    <w:name w:val="Subtitle"/>
+    <w:basedOn w:val="1"/>
+    <w:next w:val="1"/>
     <w:qFormat/>
-    <w:pPr>
-      <w:keepNext/>
-      <w:keepLines/>
-      <w:spacing w:after="60"/>
-    </w:pPr>
-    <w:rPr>
-      <w:sz w:val="52"/>
-      <w:szCs w:val="52"/>
-    </w:rPr>
-  </w:style>
-  <w:style w:type="paragraph" w:styleId="Subtitle">
-    <w:name w:val="Subtitle"/>
-    <w:basedOn w:val="Normal"/>
-    <w:next w:val="Normal"/>
     <w:uiPriority w:val="11"/>
-    <w:qFormat/>
     <w:pPr>
       <w:keepNext/>
       <w:keepLines/>
@@ -3234,11 +6013,27 @@
       <w:szCs w:val="30"/>
     </w:rPr>
   </w:style>
-  <w:style w:type="table" w:customStyle="1" w:styleId="a">
-    <w:basedOn w:val="TableNormal"/>
+  <w:style w:type="paragraph" w:styleId="9">
+    <w:name w:val="Title"/>
+    <w:basedOn w:val="1"/>
+    <w:next w:val="1"/>
+    <w:qFormat/>
+    <w:uiPriority w:val="10"/>
+    <w:pPr>
+      <w:keepNext/>
+      <w:keepLines/>
+      <w:spacing w:after="60"/>
+    </w:pPr>
+    <w:rPr>
+      <w:sz w:val="52"/>
+      <w:szCs w:val="52"/>
+    </w:rPr>
+  </w:style>
+  <w:style w:type="table" w:customStyle="1" w:styleId="12">
+    <w:name w:val="_Style 11"/>
+    <w:basedOn w:val="11"/>
+    <w:uiPriority w:val="0"/>
     <w:tblPr>
-      <w:tblStyleRowBandSize w:val="1"/>
-      <w:tblStyleColBandSize w:val="1"/>
       <w:tblCellMar>
         <w:top w:w="100" w:type="dxa"/>
         <w:left w:w="100" w:type="dxa"/>
@@ -3247,11 +6042,11 @@
       </w:tblCellMar>
     </w:tblPr>
   </w:style>
-  <w:style w:type="table" w:customStyle="1" w:styleId="a0">
-    <w:basedOn w:val="TableNormal"/>
+  <w:style w:type="table" w:customStyle="1" w:styleId="13">
+    <w:name w:val="_Style 12"/>
+    <w:basedOn w:val="11"/>
+    <w:uiPriority w:val="0"/>
     <w:tblPr>
-      <w:tblStyleRowBandSize w:val="1"/>
-      <w:tblStyleColBandSize w:val="1"/>
       <w:tblCellMar>
         <w:top w:w="100" w:type="dxa"/>
         <w:left w:w="100" w:type="dxa"/>
@@ -3579,6 +6374,21 @@
       </a:style>
     </a:lnDef>
   </a:objectDefaults>
-  <a:extraClrSchemeLst/>
 </a:theme>
+</file>
+
+<file path=customXml/item1.xml><?xml version="1.0" encoding="utf-8"?>
+<s:customData xmlns="http://www.wps.cn/officeDocument/2013/wpsCustomData" xmlns:s="http://www.wps.cn/officeDocument/2013/wpsCustomData">
+  <customSectProps>
+    <customSectPr/>
+  </customSectProps>
+</s:customData>
+</file>
+
+<file path=customXml/itemProps1.xml><?xml version="1.0" encoding="utf-8"?>
+<ds:datastoreItem xmlns:ds="http://schemas.openxmlformats.org/officeDocument/2006/customXml" ds:itemID="{B1977F7D-205B-4081-913C-38D41E755F92}">
+  <ds:schemaRefs>
+    <ds:schemaRef ds:uri="http://www.wps.cn/officeDocument/2013/wpsCustomData"/>
+  </ds:schemaRefs>
+</ds:datastoreItem>
 </file>
</xml_diff>